<commit_message>
More changes made to document
</commit_message>
<xml_diff>
--- a/Requirements_Specifications_Document.docx
+++ b/Requirements_Specifications_Document.docx
@@ -4431,7 +4431,25 @@
                 <w:sz w:val="22"/>
                 <w:szCs w:val="22"/>
               </w:rPr>
-              <w:t>String, ℕ, String, String, String, ℕ</w:t>
+              <w:t xml:space="preserve">String, </w:t>
+            </w:r>
+            <w:r>
+              <w:rPr>
+                <w:rFonts w:ascii="Times New Roman" w:hAnsi="Times New Roman" w:cs="Times New Roman"/>
+                <w:iCs/>
+                <w:sz w:val="22"/>
+                <w:szCs w:val="22"/>
+              </w:rPr>
+              <w:t xml:space="preserve">String, </w:t>
+            </w:r>
+            <w:r>
+              <w:rPr>
+                <w:rFonts w:ascii="Times New Roman" w:hAnsi="Times New Roman" w:cs="Times New Roman"/>
+                <w:iCs/>
+                <w:sz w:val="22"/>
+                <w:szCs w:val="22"/>
+              </w:rPr>
+              <w:t>ℕ, String, String, ℕ</w:t>
             </w:r>
           </w:p>
         </w:tc>
@@ -6558,7 +6576,7 @@
       <w:tr>
         <w:tc>
           <w:tcPr>
-            <w:tcW w:w="2389" w:type="dxa"/>
+            <w:tcW w:w="2372" w:type="dxa"/>
           </w:tcPr>
           <w:p>
             <w:pPr>
@@ -6579,7 +6597,7 @@
         </w:tc>
         <w:tc>
           <w:tcPr>
-            <w:tcW w:w="2090" w:type="dxa"/>
+            <w:tcW w:w="1962" w:type="dxa"/>
           </w:tcPr>
           <w:p>
             <w:pPr>
@@ -6600,7 +6618,7 @@
         </w:tc>
         <w:tc>
           <w:tcPr>
-            <w:tcW w:w="2462" w:type="dxa"/>
+            <w:tcW w:w="2333" w:type="dxa"/>
           </w:tcPr>
           <w:p>
             <w:pPr>
@@ -6621,7 +6639,7 @@
         </w:tc>
         <w:tc>
           <w:tcPr>
-            <w:tcW w:w="2069" w:type="dxa"/>
+            <w:tcW w:w="2343" w:type="dxa"/>
           </w:tcPr>
           <w:p>
             <w:pPr>
@@ -6644,7 +6662,7 @@
       <w:tr>
         <w:tc>
           <w:tcPr>
-            <w:tcW w:w="2389" w:type="dxa"/>
+            <w:tcW w:w="2372" w:type="dxa"/>
           </w:tcPr>
           <w:p>
             <w:pPr>
@@ -6678,7 +6696,7 @@
         </w:tc>
         <w:tc>
           <w:tcPr>
-            <w:tcW w:w="2090" w:type="dxa"/>
+            <w:tcW w:w="1962" w:type="dxa"/>
           </w:tcPr>
           <w:p>
             <w:pPr>
@@ -6703,7 +6721,7 @@
         </w:tc>
         <w:tc>
           <w:tcPr>
-            <w:tcW w:w="2462" w:type="dxa"/>
+            <w:tcW w:w="2333" w:type="dxa"/>
           </w:tcPr>
           <w:p>
             <w:pPr>
@@ -6722,13 +6740,13 @@
                 <w:sz w:val="22"/>
                 <w:szCs w:val="22"/>
               </w:rPr>
-              <w:t>Read</w:t>
+              <w:t xml:space="preserve">sequence of YouTuber </w:t>
             </w:r>
           </w:p>
         </w:tc>
         <w:tc>
           <w:tcPr>
-            <w:tcW w:w="2069" w:type="dxa"/>
+            <w:tcW w:w="2343" w:type="dxa"/>
           </w:tcPr>
           <w:p>
             <w:pPr>
@@ -6754,10 +6772,507 @@
           </w:p>
         </w:tc>
       </w:tr>
+    </w:tbl>
+    <w:p>
+      <w:pPr>
+        <w:spacing w:line="360" w:lineRule="auto"/>
+        <w:rPr>
+          <w:rFonts w:ascii="Times New Roman" w:hAnsi="Times New Roman" w:cs="Times New Roman"/>
+          <w:iCs/>
+          <w:sz w:val="28"/>
+          <w:szCs w:val="28"/>
+        </w:rPr>
+      </w:pPr>
+    </w:p>
+    <w:p>
+      <w:pPr>
+        <w:spacing w:line="360" w:lineRule="auto"/>
+        <w:rPr>
+          <w:rFonts w:ascii="Times New Roman" w:hAnsi="Times New Roman" w:cs="Times New Roman"/>
+          <w:iCs/>
+          <w:sz w:val="32"/>
+          <w:szCs w:val="32"/>
+        </w:rPr>
+      </w:pPr>
+      <w:r>
+        <w:rPr>
+          <w:rFonts w:ascii="Times New Roman" w:hAnsi="Times New Roman" w:cs="Times New Roman"/>
+          <w:iCs/>
+          <w:sz w:val="32"/>
+          <w:szCs w:val="32"/>
+        </w:rPr>
+        <w:t>Semantics</w:t>
+      </w:r>
+    </w:p>
+    <w:p>
+      <w:pPr>
+        <w:spacing w:line="360" w:lineRule="auto"/>
+        <w:rPr>
+          <w:rFonts w:ascii="Times New Roman" w:hAnsi="Times New Roman" w:cs="Times New Roman"/>
+          <w:iCs/>
+          <w:sz w:val="28"/>
+          <w:szCs w:val="28"/>
+        </w:rPr>
+      </w:pPr>
+      <w:r>
+        <w:rPr>
+          <w:rFonts w:ascii="Times New Roman" w:hAnsi="Times New Roman" w:cs="Times New Roman"/>
+          <w:iCs/>
+          <w:sz w:val="28"/>
+          <w:szCs w:val="28"/>
+        </w:rPr>
+        <w:t>State Invariant</w:t>
+      </w:r>
+    </w:p>
+    <w:p>
+      <w:pPr>
+        <w:spacing w:line="360" w:lineRule="auto"/>
+        <w:rPr>
+          <w:rFonts w:ascii="Times New Roman" w:hAnsi="Times New Roman" w:cs="Times New Roman"/>
+          <w:iCs/>
+        </w:rPr>
+      </w:pPr>
+      <w:r>
+        <w:rPr>
+          <w:rFonts w:ascii="Times New Roman" w:hAnsi="Times New Roman" w:cs="Times New Roman"/>
+          <w:iCs/>
+        </w:rPr>
+        <w:t>None</w:t>
+      </w:r>
+    </w:p>
+    <w:p>
+      <w:pPr>
+        <w:spacing w:line="360" w:lineRule="auto"/>
+        <w:rPr>
+          <w:rFonts w:ascii="Times New Roman" w:hAnsi="Times New Roman" w:cs="Times New Roman"/>
+          <w:iCs/>
+        </w:rPr>
+      </w:pPr>
+    </w:p>
+    <w:p>
+      <w:pPr>
+        <w:spacing w:line="360" w:lineRule="auto"/>
+        <w:rPr>
+          <w:rFonts w:ascii="Times New Roman" w:hAnsi="Times New Roman" w:cs="Times New Roman"/>
+          <w:iCs/>
+          <w:sz w:val="28"/>
+          <w:szCs w:val="28"/>
+        </w:rPr>
+      </w:pPr>
+      <w:r>
+        <w:rPr>
+          <w:rFonts w:ascii="Times New Roman" w:hAnsi="Times New Roman" w:cs="Times New Roman"/>
+          <w:iCs/>
+          <w:sz w:val="28"/>
+          <w:szCs w:val="28"/>
+        </w:rPr>
+        <w:t>Access Routine Semantics</w:t>
+      </w:r>
+    </w:p>
+    <w:p>
+      <w:pPr>
+        <w:spacing w:line="360" w:lineRule="auto"/>
+        <w:rPr>
+          <w:rFonts w:ascii="Times New Roman" w:hAnsi="Times New Roman" w:cs="Times New Roman"/>
+          <w:iCs/>
+        </w:rPr>
+      </w:pPr>
+      <w:r>
+        <w:rPr>
+          <w:rFonts w:ascii="Times New Roman" w:hAnsi="Times New Roman" w:cs="Times New Roman"/>
+          <w:iCs/>
+        </w:rPr>
+        <w:t>r</w:t>
+      </w:r>
+      <w:r>
+        <w:rPr>
+          <w:rFonts w:ascii="Times New Roman" w:hAnsi="Times New Roman" w:cs="Times New Roman"/>
+          <w:iCs/>
+        </w:rPr>
+        <w:t>ead(f)</w:t>
+      </w:r>
+    </w:p>
+    <w:p>
+      <w:pPr>
+        <w:pStyle w:val="ListParagraph"/>
+        <w:numPr>
+          <w:ilvl w:val="0"/>
+          <w:numId w:val="4"/>
+        </w:numPr>
+        <w:spacing w:line="360" w:lineRule="auto"/>
+        <w:rPr>
+          <w:rFonts w:ascii="Times New Roman" w:hAnsi="Times New Roman" w:cs="Times New Roman"/>
+          <w:iCs/>
+        </w:rPr>
+      </w:pPr>
+      <w:r>
+        <w:rPr>
+          <w:rFonts w:ascii="Times New Roman" w:hAnsi="Times New Roman" w:cs="Times New Roman"/>
+          <w:iCs/>
+        </w:rPr>
+        <w:t xml:space="preserve">output: out </w:t>
+      </w:r>
+      <w:r>
+        <w:rPr>
+          <w:rFonts w:ascii="Cambria Math" w:hAnsi="Cambria Math" w:cs="Cambria Math"/>
+          <w:iCs/>
+        </w:rPr>
+        <w:t>≔</w:t>
+      </w:r>
+      <w:r>
+        <w:rPr>
+          <w:rFonts w:ascii="Times New Roman" w:hAnsi="Times New Roman" w:cs="Times New Roman"/>
+          <w:iCs/>
+        </w:rPr>
+        <w:t xml:space="preserve"> sequence of YouTuber in f</w:t>
+      </w:r>
+    </w:p>
+    <w:p>
+      <w:pPr>
+        <w:pStyle w:val="ListParagraph"/>
+        <w:numPr>
+          <w:ilvl w:val="0"/>
+          <w:numId w:val="4"/>
+        </w:numPr>
+        <w:rPr>
+          <w:rFonts w:ascii="Times New Roman" w:hAnsi="Times New Roman" w:cs="Times New Roman"/>
+        </w:rPr>
+      </w:pPr>
+      <w:bookmarkStart w:id="0" w:name="_GoBack"/>
+      <w:bookmarkEnd w:id="0"/>
+      <w:r>
+        <w:rPr>
+          <w:rFonts w:ascii="Times New Roman" w:hAnsi="Times New Roman" w:cs="Times New Roman"/>
+          <w:iCs/>
+        </w:rPr>
+        <w:t xml:space="preserve">exception: </w:t>
+      </w:r>
+      <w:r>
+        <w:rPr>
+          <w:rFonts w:ascii="Times New Roman" w:hAnsi="Times New Roman" w:cs="Times New Roman"/>
+          <w:color w:val="222222"/>
+          <w:shd w:val="clear" w:color="auto" w:fill="FFFFFF"/>
+        </w:rPr>
+        <w:t>¬</w:t>
+      </w:r>
+      <w:r>
+        <w:rPr>
+          <w:rFonts w:ascii="Times New Roman" w:hAnsi="Times New Roman" w:cs="Times New Roman"/>
+        </w:rPr>
+        <w:t xml:space="preserve"> (</w:t>
+      </w:r>
+      <w:proofErr w:type="spellStart"/>
+      <w:r>
+        <w:rPr>
+          <w:rFonts w:ascii="Times New Roman" w:hAnsi="Times New Roman" w:cs="Times New Roman"/>
+        </w:rPr>
+        <w:t>f.exists</w:t>
+      </w:r>
+      <w:proofErr w:type="spellEnd"/>
+      <w:r>
+        <w:rPr>
+          <w:rFonts w:ascii="Times New Roman" w:hAnsi="Times New Roman" w:cs="Times New Roman"/>
+        </w:rPr>
+        <w:t xml:space="preserve">()) </w:t>
+      </w:r>
+      <w:r>
+        <w:sym w:font="Symbol" w:char="F0DE"/>
+      </w:r>
+      <w:r>
+        <w:rPr>
+          <w:rFonts w:ascii="Times New Roman" w:hAnsi="Times New Roman" w:cs="Times New Roman"/>
+          <w:iCs/>
+        </w:rPr>
+        <w:t xml:space="preserve"> </w:t>
+      </w:r>
+      <w:proofErr w:type="spellStart"/>
+      <w:r>
+        <w:rPr>
+          <w:rFonts w:ascii="Times New Roman" w:hAnsi="Times New Roman" w:cs="Times New Roman"/>
+          <w:iCs/>
+        </w:rPr>
+        <w:t>File</w:t>
+      </w:r>
+      <w:r>
+        <w:rPr>
+          <w:rFonts w:ascii="Times New Roman" w:hAnsi="Times New Roman" w:cs="Times New Roman"/>
+          <w:iCs/>
+        </w:rPr>
+        <w:t>NotFoundException</w:t>
+      </w:r>
+      <w:proofErr w:type="spellEnd"/>
+    </w:p>
+    <w:p>
+      <w:pPr>
+        <w:spacing w:line="360" w:lineRule="auto"/>
+        <w:rPr>
+          <w:rFonts w:ascii="Times New Roman" w:hAnsi="Times New Roman" w:cs="Times New Roman"/>
+          <w:iCs/>
+        </w:rPr>
+      </w:pPr>
+    </w:p>
+    <w:p>
+      <w:pPr>
+        <w:spacing w:line="360" w:lineRule="auto"/>
+        <w:rPr>
+          <w:rFonts w:ascii="Times New Roman" w:hAnsi="Times New Roman" w:cs="Times New Roman"/>
+          <w:iCs/>
+        </w:rPr>
+      </w:pPr>
+    </w:p>
+    <w:p>
+      <w:pPr>
+        <w:spacing w:line="360" w:lineRule="auto"/>
+        <w:rPr>
+          <w:rFonts w:ascii="Times New Roman" w:hAnsi="Times New Roman" w:cs="Times New Roman"/>
+          <w:iCs/>
+        </w:rPr>
+      </w:pPr>
+    </w:p>
+    <w:p>
+      <w:pPr>
+        <w:spacing w:line="360" w:lineRule="auto"/>
+        <w:rPr>
+          <w:rFonts w:ascii="Times New Roman" w:hAnsi="Times New Roman" w:cs="Times New Roman"/>
+          <w:iCs/>
+        </w:rPr>
+      </w:pPr>
+    </w:p>
+    <w:p>
+      <w:pPr>
+        <w:spacing w:line="360" w:lineRule="auto"/>
+        <w:rPr>
+          <w:rFonts w:ascii="Times New Roman" w:hAnsi="Times New Roman" w:cs="Times New Roman"/>
+          <w:iCs/>
+        </w:rPr>
+      </w:pPr>
+    </w:p>
+    <w:p>
+      <w:pPr>
+        <w:spacing w:line="360" w:lineRule="auto"/>
+        <w:rPr>
+          <w:rFonts w:ascii="Times New Roman" w:hAnsi="Times New Roman" w:cs="Times New Roman"/>
+          <w:sz w:val="36"/>
+          <w:szCs w:val="36"/>
+        </w:rPr>
+      </w:pPr>
+      <w:r>
+        <w:rPr>
+          <w:rFonts w:ascii="Times New Roman" w:hAnsi="Times New Roman" w:cs="Times New Roman"/>
+          <w:sz w:val="36"/>
+          <w:szCs w:val="36"/>
+        </w:rPr>
+        <w:lastRenderedPageBreak/>
+        <w:t>Sort</w:t>
+      </w:r>
+      <w:r>
+        <w:rPr>
+          <w:rFonts w:ascii="Times New Roman" w:hAnsi="Times New Roman" w:cs="Times New Roman"/>
+          <w:sz w:val="36"/>
+          <w:szCs w:val="36"/>
+        </w:rPr>
+        <w:t xml:space="preserve"> Module</w:t>
+      </w:r>
+    </w:p>
+    <w:p>
+      <w:pPr>
+        <w:spacing w:line="360" w:lineRule="auto"/>
+        <w:rPr>
+          <w:rFonts w:ascii="Times New Roman" w:hAnsi="Times New Roman" w:cs="Times New Roman"/>
+          <w:sz w:val="32"/>
+          <w:szCs w:val="32"/>
+        </w:rPr>
+      </w:pPr>
+      <w:r>
+        <w:rPr>
+          <w:rFonts w:ascii="Times New Roman" w:hAnsi="Times New Roman" w:cs="Times New Roman"/>
+          <w:sz w:val="32"/>
+          <w:szCs w:val="32"/>
+        </w:rPr>
+        <w:t>Module</w:t>
+      </w:r>
+      <w:r>
+        <w:rPr>
+          <w:rFonts w:ascii="Times New Roman" w:hAnsi="Times New Roman" w:cs="Times New Roman"/>
+          <w:sz w:val="32"/>
+          <w:szCs w:val="32"/>
+        </w:rPr>
+        <w:t xml:space="preserve"> </w:t>
+      </w:r>
+    </w:p>
+    <w:p>
+      <w:pPr>
+        <w:spacing w:line="360" w:lineRule="auto"/>
+        <w:rPr>
+          <w:rFonts w:ascii="Times New Roman" w:hAnsi="Times New Roman" w:cs="Times New Roman"/>
+        </w:rPr>
+      </w:pPr>
+      <w:r>
+        <w:rPr>
+          <w:rFonts w:ascii="Times New Roman" w:hAnsi="Times New Roman" w:cs="Times New Roman"/>
+        </w:rPr>
+        <w:t>Sort</w:t>
+      </w:r>
+    </w:p>
+    <w:p>
+      <w:pPr>
+        <w:spacing w:line="360" w:lineRule="auto"/>
+        <w:rPr>
+          <w:rFonts w:ascii="Times New Roman" w:hAnsi="Times New Roman" w:cs="Times New Roman"/>
+        </w:rPr>
+      </w:pPr>
+    </w:p>
+    <w:p>
+      <w:pPr>
+        <w:spacing w:line="360" w:lineRule="auto"/>
+        <w:rPr>
+          <w:rFonts w:ascii="Times New Roman" w:hAnsi="Times New Roman" w:cs="Times New Roman"/>
+          <w:sz w:val="32"/>
+          <w:szCs w:val="32"/>
+        </w:rPr>
+      </w:pPr>
+      <w:r>
+        <w:rPr>
+          <w:rFonts w:ascii="Times New Roman" w:hAnsi="Times New Roman" w:cs="Times New Roman"/>
+          <w:sz w:val="32"/>
+          <w:szCs w:val="32"/>
+        </w:rPr>
+        <w:t>Uses</w:t>
+      </w:r>
+    </w:p>
+    <w:p>
+      <w:pPr>
+        <w:spacing w:line="360" w:lineRule="auto"/>
+        <w:rPr>
+          <w:rFonts w:ascii="Times New Roman" w:hAnsi="Times New Roman" w:cs="Times New Roman"/>
+          <w:iCs/>
+        </w:rPr>
+      </w:pPr>
+      <w:r>
+        <w:rPr>
+          <w:rFonts w:ascii="Times New Roman" w:hAnsi="Times New Roman" w:cs="Times New Roman"/>
+          <w:iCs/>
+        </w:rPr>
+        <w:t>YouTuber</w:t>
+      </w:r>
+      <w:r>
+        <w:rPr>
+          <w:rFonts w:ascii="Times New Roman" w:hAnsi="Times New Roman" w:cs="Times New Roman"/>
+          <w:iCs/>
+        </w:rPr>
+        <w:t>, Search</w:t>
+      </w:r>
+    </w:p>
+    <w:p>
+      <w:pPr>
+        <w:spacing w:line="360" w:lineRule="auto"/>
+        <w:rPr>
+          <w:rFonts w:ascii="Times New Roman" w:hAnsi="Times New Roman" w:cs="Times New Roman"/>
+          <w:iCs/>
+        </w:rPr>
+      </w:pPr>
+    </w:p>
+    <w:p>
+      <w:pPr>
+        <w:spacing w:line="360" w:lineRule="auto"/>
+        <w:rPr>
+          <w:rFonts w:ascii="Times New Roman" w:hAnsi="Times New Roman" w:cs="Times New Roman"/>
+          <w:iCs/>
+          <w:sz w:val="32"/>
+          <w:szCs w:val="32"/>
+        </w:rPr>
+      </w:pPr>
+      <w:r>
+        <w:rPr>
+          <w:rFonts w:ascii="Times New Roman" w:hAnsi="Times New Roman" w:cs="Times New Roman"/>
+          <w:iCs/>
+          <w:sz w:val="32"/>
+          <w:szCs w:val="32"/>
+        </w:rPr>
+        <w:t>Syntax</w:t>
+      </w:r>
+    </w:p>
+    <w:p>
+      <w:pPr>
+        <w:spacing w:line="360" w:lineRule="auto"/>
+        <w:rPr>
+          <w:rFonts w:ascii="Times New Roman" w:hAnsi="Times New Roman" w:cs="Times New Roman"/>
+          <w:iCs/>
+          <w:sz w:val="28"/>
+          <w:szCs w:val="28"/>
+        </w:rPr>
+      </w:pPr>
+      <w:r>
+        <w:rPr>
+          <w:rFonts w:ascii="Times New Roman" w:hAnsi="Times New Roman" w:cs="Times New Roman"/>
+          <w:iCs/>
+          <w:sz w:val="28"/>
+          <w:szCs w:val="28"/>
+        </w:rPr>
+        <w:t>Exported Constants</w:t>
+      </w:r>
+    </w:p>
+    <w:p>
+      <w:pPr>
+        <w:spacing w:line="360" w:lineRule="auto"/>
+        <w:rPr>
+          <w:rFonts w:ascii="Times New Roman" w:hAnsi="Times New Roman" w:cs="Times New Roman"/>
+          <w:iCs/>
+        </w:rPr>
+      </w:pPr>
+      <w:r>
+        <w:rPr>
+          <w:rFonts w:ascii="Times New Roman" w:hAnsi="Times New Roman" w:cs="Times New Roman"/>
+          <w:iCs/>
+        </w:rPr>
+        <w:t>None</w:t>
+      </w:r>
+    </w:p>
+    <w:p>
+      <w:pPr>
+        <w:spacing w:line="360" w:lineRule="auto"/>
+        <w:rPr>
+          <w:rFonts w:ascii="Times New Roman" w:hAnsi="Times New Roman" w:cs="Times New Roman"/>
+          <w:iCs/>
+        </w:rPr>
+      </w:pPr>
+    </w:p>
+    <w:p>
+      <w:pPr>
+        <w:spacing w:line="360" w:lineRule="auto"/>
+        <w:rPr>
+          <w:rFonts w:ascii="Times New Roman" w:hAnsi="Times New Roman" w:cs="Times New Roman"/>
+          <w:iCs/>
+          <w:sz w:val="28"/>
+          <w:szCs w:val="28"/>
+        </w:rPr>
+      </w:pPr>
+      <w:r>
+        <w:rPr>
+          <w:rFonts w:ascii="Times New Roman" w:hAnsi="Times New Roman" w:cs="Times New Roman"/>
+          <w:iCs/>
+          <w:sz w:val="28"/>
+          <w:szCs w:val="28"/>
+        </w:rPr>
+        <w:t>Exported Access Programs</w:t>
+      </w:r>
+    </w:p>
+    <w:tbl>
+      <w:tblPr>
+        <w:tblStyle w:val="TableGrid"/>
+        <w:tblW w:w="0" w:type="auto"/>
+        <w:tblLook w:val="04A0" w:firstRow="1" w:lastRow="0" w:firstColumn="1" w:lastColumn="0" w:noHBand="0" w:noVBand="1"/>
+      </w:tblPr>
+      <w:tblGrid>
+        <w:gridCol w:w="2323"/>
+        <w:gridCol w:w="1002"/>
+        <w:gridCol w:w="3523"/>
+        <w:gridCol w:w="2162"/>
+      </w:tblGrid>
       <w:tr>
         <w:tc>
           <w:tcPr>
-            <w:tcW w:w="2389" w:type="dxa"/>
+            <w:tcW w:w="2323" w:type="dxa"/>
           </w:tcPr>
           <w:p>
             <w:pPr>
@@ -6765,6 +7280,110 @@
               <w:rPr>
                 <w:rFonts w:ascii="Times New Roman" w:hAnsi="Times New Roman" w:cs="Times New Roman"/>
                 <w:iCs/>
+                <w:sz w:val="28"/>
+                <w:szCs w:val="28"/>
+              </w:rPr>
+            </w:pPr>
+            <w:r>
+              <w:rPr>
+                <w:rFonts w:ascii="Times New Roman" w:hAnsi="Times New Roman" w:cs="Times New Roman"/>
+                <w:iCs/>
+                <w:sz w:val="28"/>
+                <w:szCs w:val="28"/>
+              </w:rPr>
+              <w:t>Routine name</w:t>
+            </w:r>
+          </w:p>
+        </w:tc>
+        <w:tc>
+          <w:tcPr>
+            <w:tcW w:w="1002" w:type="dxa"/>
+          </w:tcPr>
+          <w:p>
+            <w:pPr>
+              <w:spacing w:line="360" w:lineRule="auto"/>
+              <w:rPr>
+                <w:rFonts w:ascii="Times New Roman" w:hAnsi="Times New Roman" w:cs="Times New Roman"/>
+                <w:iCs/>
+                <w:sz w:val="28"/>
+                <w:szCs w:val="28"/>
+              </w:rPr>
+            </w:pPr>
+            <w:r>
+              <w:rPr>
+                <w:rFonts w:ascii="Times New Roman" w:hAnsi="Times New Roman" w:cs="Times New Roman"/>
+                <w:iCs/>
+                <w:sz w:val="28"/>
+                <w:szCs w:val="28"/>
+              </w:rPr>
+              <w:t>In</w:t>
+            </w:r>
+          </w:p>
+        </w:tc>
+        <w:tc>
+          <w:tcPr>
+            <w:tcW w:w="3523" w:type="dxa"/>
+          </w:tcPr>
+          <w:p>
+            <w:pPr>
+              <w:spacing w:line="360" w:lineRule="auto"/>
+              <w:rPr>
+                <w:rFonts w:ascii="Times New Roman" w:hAnsi="Times New Roman" w:cs="Times New Roman"/>
+                <w:iCs/>
+                <w:sz w:val="28"/>
+                <w:szCs w:val="28"/>
+              </w:rPr>
+            </w:pPr>
+            <w:r>
+              <w:rPr>
+                <w:rFonts w:ascii="Times New Roman" w:hAnsi="Times New Roman" w:cs="Times New Roman"/>
+                <w:iCs/>
+                <w:sz w:val="28"/>
+                <w:szCs w:val="28"/>
+              </w:rPr>
+              <w:t>Out</w:t>
+            </w:r>
+          </w:p>
+        </w:tc>
+        <w:tc>
+          <w:tcPr>
+            <w:tcW w:w="2162" w:type="dxa"/>
+          </w:tcPr>
+          <w:p>
+            <w:pPr>
+              <w:spacing w:line="360" w:lineRule="auto"/>
+              <w:rPr>
+                <w:rFonts w:ascii="Times New Roman" w:hAnsi="Times New Roman" w:cs="Times New Roman"/>
+                <w:iCs/>
+                <w:sz w:val="28"/>
+                <w:szCs w:val="28"/>
+              </w:rPr>
+            </w:pPr>
+            <w:r>
+              <w:rPr>
+                <w:rFonts w:ascii="Times New Roman" w:hAnsi="Times New Roman" w:cs="Times New Roman"/>
+                <w:iCs/>
+                <w:sz w:val="28"/>
+                <w:szCs w:val="28"/>
+              </w:rPr>
+              <w:t>Exceptions</w:t>
+            </w:r>
+          </w:p>
+        </w:tc>
+      </w:tr>
+      <w:tr>
+        <w:trPr>
+          <w:trHeight w:val="253"/>
+        </w:trPr>
+        <w:tc>
+          <w:tcPr>
+            <w:tcW w:w="2323" w:type="dxa"/>
+          </w:tcPr>
+          <w:p>
+            <w:pPr>
+              <w:spacing w:line="360" w:lineRule="auto"/>
+              <w:rPr>
+                <w:rFonts w:ascii="Times New Roman" w:hAnsi="Times New Roman" w:cs="Times New Roman"/>
                 <w:sz w:val="22"/>
                 <w:szCs w:val="22"/>
               </w:rPr>
@@ -6773,25 +7392,31 @@
             <w:r>
               <w:rPr>
                 <w:rFonts w:ascii="Times New Roman" w:hAnsi="Times New Roman" w:cs="Times New Roman"/>
-                <w:iCs/>
-                <w:sz w:val="22"/>
-                <w:szCs w:val="22"/>
-              </w:rPr>
-              <w:t>generateYouTuberList</w:t>
+                <w:sz w:val="22"/>
+                <w:szCs w:val="22"/>
+              </w:rPr>
+              <w:t>MergeSort_Follower</w:t>
+            </w:r>
+            <w:r>
+              <w:rPr>
+                <w:rFonts w:ascii="Times New Roman" w:hAnsi="Times New Roman" w:cs="Times New Roman"/>
+                <w:sz w:val="22"/>
+                <w:szCs w:val="22"/>
+              </w:rPr>
+              <w:t>s</w:t>
             </w:r>
             <w:proofErr w:type="spellEnd"/>
           </w:p>
         </w:tc>
         <w:tc>
           <w:tcPr>
-            <w:tcW w:w="2090" w:type="dxa"/>
+            <w:tcW w:w="1002" w:type="dxa"/>
           </w:tcPr>
           <w:p>
             <w:pPr>
               <w:spacing w:line="360" w:lineRule="auto"/>
               <w:rPr>
                 <w:rFonts w:ascii="Times New Roman" w:hAnsi="Times New Roman" w:cs="Times New Roman"/>
-                <w:iCs/>
                 <w:sz w:val="22"/>
                 <w:szCs w:val="22"/>
               </w:rPr>
@@ -6800,14 +7425,13 @@
         </w:tc>
         <w:tc>
           <w:tcPr>
-            <w:tcW w:w="2462" w:type="dxa"/>
+            <w:tcW w:w="3523" w:type="dxa"/>
           </w:tcPr>
           <w:p>
             <w:pPr>
               <w:spacing w:line="360" w:lineRule="auto"/>
               <w:rPr>
                 <w:rFonts w:ascii="Times New Roman" w:hAnsi="Times New Roman" w:cs="Times New Roman"/>
-                <w:iCs/>
                 <w:sz w:val="22"/>
                 <w:szCs w:val="22"/>
               </w:rPr>
@@ -6815,26 +7439,300 @@
             <w:r>
               <w:rPr>
                 <w:rFonts w:ascii="Times New Roman" w:hAnsi="Times New Roman" w:cs="Times New Roman"/>
-                <w:iCs/>
-                <w:sz w:val="22"/>
-                <w:szCs w:val="22"/>
-              </w:rPr>
-              <w:t>s</w:t>
-            </w:r>
-            <w:r>
-              <w:rPr>
-                <w:rFonts w:ascii="Times New Roman" w:hAnsi="Times New Roman" w:cs="Times New Roman"/>
-                <w:iCs/>
-                <w:sz w:val="22"/>
-                <w:szCs w:val="22"/>
-              </w:rPr>
-              <w:t>equence of YouTuber</w:t>
+                <w:sz w:val="22"/>
+                <w:szCs w:val="22"/>
+              </w:rPr>
+              <w:t>sequence of YouTuber</w:t>
             </w:r>
           </w:p>
         </w:tc>
         <w:tc>
           <w:tcPr>
-            <w:tcW w:w="2069" w:type="dxa"/>
+            <w:tcW w:w="2162" w:type="dxa"/>
+          </w:tcPr>
+          <w:p>
+            <w:pPr>
+              <w:spacing w:line="360" w:lineRule="auto"/>
+              <w:rPr>
+                <w:rFonts w:ascii="Times New Roman" w:hAnsi="Times New Roman" w:cs="Times New Roman"/>
+                <w:iCs/>
+                <w:sz w:val="22"/>
+                <w:szCs w:val="22"/>
+              </w:rPr>
+            </w:pPr>
+          </w:p>
+        </w:tc>
+      </w:tr>
+      <w:tr>
+        <w:trPr>
+          <w:trHeight w:val="253"/>
+        </w:trPr>
+        <w:tc>
+          <w:tcPr>
+            <w:tcW w:w="2323" w:type="dxa"/>
+          </w:tcPr>
+          <w:p>
+            <w:pPr>
+              <w:spacing w:line="360" w:lineRule="auto"/>
+              <w:rPr>
+                <w:rFonts w:ascii="Times New Roman" w:hAnsi="Times New Roman" w:cs="Times New Roman"/>
+                <w:sz w:val="22"/>
+                <w:szCs w:val="22"/>
+              </w:rPr>
+            </w:pPr>
+            <w:proofErr w:type="spellStart"/>
+            <w:r>
+              <w:rPr>
+                <w:rFonts w:ascii="Times New Roman" w:hAnsi="Times New Roman" w:cs="Times New Roman"/>
+                <w:sz w:val="22"/>
+                <w:szCs w:val="22"/>
+              </w:rPr>
+              <w:t>MergeSort_Video</w:t>
+            </w:r>
+            <w:r>
+              <w:rPr>
+                <w:rFonts w:ascii="Times New Roman" w:hAnsi="Times New Roman" w:cs="Times New Roman"/>
+                <w:sz w:val="22"/>
+                <w:szCs w:val="22"/>
+              </w:rPr>
+              <w:t>s</w:t>
+            </w:r>
+            <w:proofErr w:type="spellEnd"/>
+          </w:p>
+        </w:tc>
+        <w:tc>
+          <w:tcPr>
+            <w:tcW w:w="1002" w:type="dxa"/>
+          </w:tcPr>
+          <w:p>
+            <w:pPr>
+              <w:spacing w:line="360" w:lineRule="auto"/>
+              <w:rPr>
+                <w:rFonts w:ascii="Times New Roman" w:hAnsi="Times New Roman" w:cs="Times New Roman"/>
+                <w:sz w:val="22"/>
+                <w:szCs w:val="22"/>
+              </w:rPr>
+            </w:pPr>
+          </w:p>
+        </w:tc>
+        <w:tc>
+          <w:tcPr>
+            <w:tcW w:w="3523" w:type="dxa"/>
+          </w:tcPr>
+          <w:p>
+            <w:pPr>
+              <w:spacing w:line="360" w:lineRule="auto"/>
+              <w:rPr>
+                <w:rFonts w:ascii="Times New Roman" w:hAnsi="Times New Roman" w:cs="Times New Roman"/>
+                <w:sz w:val="22"/>
+                <w:szCs w:val="22"/>
+              </w:rPr>
+            </w:pPr>
+            <w:r>
+              <w:rPr>
+                <w:rFonts w:ascii="Times New Roman" w:hAnsi="Times New Roman" w:cs="Times New Roman"/>
+                <w:sz w:val="22"/>
+                <w:szCs w:val="22"/>
+              </w:rPr>
+              <w:t>sequence of YouTuber</w:t>
+            </w:r>
+          </w:p>
+        </w:tc>
+        <w:tc>
+          <w:tcPr>
+            <w:tcW w:w="2162" w:type="dxa"/>
+          </w:tcPr>
+          <w:p>
+            <w:pPr>
+              <w:spacing w:line="360" w:lineRule="auto"/>
+              <w:rPr>
+                <w:rFonts w:ascii="Times New Roman" w:hAnsi="Times New Roman" w:cs="Times New Roman"/>
+                <w:iCs/>
+                <w:sz w:val="22"/>
+                <w:szCs w:val="22"/>
+              </w:rPr>
+            </w:pPr>
+          </w:p>
+        </w:tc>
+      </w:tr>
+      <w:tr>
+        <w:trPr>
+          <w:trHeight w:val="253"/>
+        </w:trPr>
+        <w:tc>
+          <w:tcPr>
+            <w:tcW w:w="2323" w:type="dxa"/>
+          </w:tcPr>
+          <w:p>
+            <w:pPr>
+              <w:spacing w:line="360" w:lineRule="auto"/>
+              <w:rPr>
+                <w:rFonts w:ascii="Times New Roman" w:hAnsi="Times New Roman" w:cs="Times New Roman"/>
+                <w:sz w:val="22"/>
+                <w:szCs w:val="22"/>
+              </w:rPr>
+            </w:pPr>
+            <w:proofErr w:type="spellStart"/>
+            <w:r>
+              <w:rPr>
+                <w:rFonts w:ascii="Times New Roman" w:hAnsi="Times New Roman" w:cs="Times New Roman"/>
+                <w:sz w:val="22"/>
+                <w:szCs w:val="22"/>
+              </w:rPr>
+              <w:t>QuickSort_Follower</w:t>
+            </w:r>
+            <w:r>
+              <w:rPr>
+                <w:rFonts w:ascii="Times New Roman" w:hAnsi="Times New Roman" w:cs="Times New Roman"/>
+                <w:sz w:val="22"/>
+                <w:szCs w:val="22"/>
+              </w:rPr>
+              <w:t>s</w:t>
+            </w:r>
+            <w:proofErr w:type="spellEnd"/>
+          </w:p>
+        </w:tc>
+        <w:tc>
+          <w:tcPr>
+            <w:tcW w:w="1002" w:type="dxa"/>
+          </w:tcPr>
+          <w:p>
+            <w:pPr>
+              <w:spacing w:line="360" w:lineRule="auto"/>
+              <w:rPr>
+                <w:rFonts w:ascii="Times New Roman" w:hAnsi="Times New Roman" w:cs="Times New Roman"/>
+                <w:sz w:val="22"/>
+                <w:szCs w:val="22"/>
+              </w:rPr>
+            </w:pPr>
+          </w:p>
+        </w:tc>
+        <w:tc>
+          <w:tcPr>
+            <w:tcW w:w="3523" w:type="dxa"/>
+          </w:tcPr>
+          <w:p>
+            <w:pPr>
+              <w:spacing w:line="360" w:lineRule="auto"/>
+              <w:rPr>
+                <w:rFonts w:ascii="Times New Roman" w:hAnsi="Times New Roman" w:cs="Times New Roman"/>
+                <w:sz w:val="22"/>
+                <w:szCs w:val="22"/>
+              </w:rPr>
+            </w:pPr>
+            <w:r>
+              <w:rPr>
+                <w:rFonts w:ascii="Times New Roman" w:hAnsi="Times New Roman" w:cs="Times New Roman"/>
+                <w:sz w:val="22"/>
+                <w:szCs w:val="22"/>
+              </w:rPr>
+              <w:t>sequence of YouTuber</w:t>
+            </w:r>
+          </w:p>
+        </w:tc>
+        <w:tc>
+          <w:tcPr>
+            <w:tcW w:w="2162" w:type="dxa"/>
+          </w:tcPr>
+          <w:p>
+            <w:pPr>
+              <w:spacing w:line="360" w:lineRule="auto"/>
+              <w:rPr>
+                <w:rFonts w:ascii="Times New Roman" w:hAnsi="Times New Roman" w:cs="Times New Roman"/>
+                <w:iCs/>
+                <w:sz w:val="22"/>
+                <w:szCs w:val="22"/>
+              </w:rPr>
+            </w:pPr>
+          </w:p>
+        </w:tc>
+      </w:tr>
+      <w:tr>
+        <w:trPr>
+          <w:trHeight w:val="253"/>
+        </w:trPr>
+        <w:tc>
+          <w:tcPr>
+            <w:tcW w:w="2323" w:type="dxa"/>
+          </w:tcPr>
+          <w:p>
+            <w:pPr>
+              <w:spacing w:line="360" w:lineRule="auto"/>
+              <w:rPr>
+                <w:rFonts w:ascii="Times New Roman" w:hAnsi="Times New Roman" w:cs="Times New Roman"/>
+                <w:sz w:val="22"/>
+                <w:szCs w:val="22"/>
+              </w:rPr>
+            </w:pPr>
+            <w:proofErr w:type="spellStart"/>
+            <w:r>
+              <w:rPr>
+                <w:rFonts w:ascii="Times New Roman" w:hAnsi="Times New Roman" w:cs="Times New Roman"/>
+                <w:sz w:val="22"/>
+                <w:szCs w:val="22"/>
+              </w:rPr>
+              <w:t>QuickSort_</w:t>
+            </w:r>
+            <w:r>
+              <w:rPr>
+                <w:rFonts w:ascii="Times New Roman" w:hAnsi="Times New Roman" w:cs="Times New Roman"/>
+                <w:sz w:val="22"/>
+                <w:szCs w:val="22"/>
+              </w:rPr>
+              <w:t>Video</w:t>
+            </w:r>
+            <w:r>
+              <w:rPr>
+                <w:rFonts w:ascii="Times New Roman" w:hAnsi="Times New Roman" w:cs="Times New Roman"/>
+                <w:sz w:val="22"/>
+                <w:szCs w:val="22"/>
+              </w:rPr>
+              <w:t>s</w:t>
+            </w:r>
+            <w:proofErr w:type="spellEnd"/>
+          </w:p>
+        </w:tc>
+        <w:tc>
+          <w:tcPr>
+            <w:tcW w:w="1002" w:type="dxa"/>
+          </w:tcPr>
+          <w:p>
+            <w:pPr>
+              <w:spacing w:line="360" w:lineRule="auto"/>
+              <w:rPr>
+                <w:rFonts w:ascii="Times New Roman" w:hAnsi="Times New Roman" w:cs="Times New Roman"/>
+                <w:sz w:val="22"/>
+                <w:szCs w:val="22"/>
+              </w:rPr>
+            </w:pPr>
+          </w:p>
+        </w:tc>
+        <w:tc>
+          <w:tcPr>
+            <w:tcW w:w="3523" w:type="dxa"/>
+          </w:tcPr>
+          <w:p>
+            <w:pPr>
+              <w:spacing w:line="360" w:lineRule="auto"/>
+              <w:rPr>
+                <w:rFonts w:ascii="Times New Roman" w:hAnsi="Times New Roman" w:cs="Times New Roman"/>
+                <w:sz w:val="22"/>
+                <w:szCs w:val="22"/>
+              </w:rPr>
+            </w:pPr>
+            <w:r>
+              <w:rPr>
+                <w:rFonts w:ascii="Times New Roman" w:hAnsi="Times New Roman" w:cs="Times New Roman"/>
+                <w:sz w:val="22"/>
+                <w:szCs w:val="22"/>
+              </w:rPr>
+              <w:t>sequence of YouTuber</w:t>
+            </w:r>
+          </w:p>
+        </w:tc>
+        <w:tc>
+          <w:tcPr>
+            <w:tcW w:w="2162" w:type="dxa"/>
           </w:tcPr>
           <w:p>
             <w:pPr>
@@ -6914,51 +7812,7 @@
           <w:rFonts w:ascii="Times New Roman" w:hAnsi="Times New Roman" w:cs="Times New Roman"/>
           <w:iCs/>
         </w:rPr>
-        <w:t>filename</w:t>
-      </w:r>
-      <w:r>
-        <w:rPr>
-          <w:rFonts w:ascii="Times New Roman" w:hAnsi="Times New Roman" w:cs="Times New Roman" w:hint="eastAsia"/>
-          <w:iCs/>
-        </w:rPr>
-        <w:t>:</w:t>
-      </w:r>
-      <w:r>
-        <w:rPr>
-          <w:rFonts w:ascii="Times New Roman" w:hAnsi="Times New Roman" w:cs="Times New Roman" w:hint="eastAsia"/>
-          <w:iCs/>
-        </w:rPr>
-        <w:t xml:space="preserve"> </w:t>
-      </w:r>
-      <w:r>
-        <w:rPr>
-          <w:rFonts w:ascii="Times New Roman" w:hAnsi="Times New Roman" w:cs="Times New Roman"/>
-          <w:iCs/>
-        </w:rPr>
-        <w:t>S</w:t>
-      </w:r>
-      <w:r>
-        <w:rPr>
-          <w:rFonts w:ascii="Times New Roman" w:hAnsi="Times New Roman" w:cs="Times New Roman" w:hint="eastAsia"/>
-          <w:iCs/>
-        </w:rPr>
-        <w:t>tring</w:t>
-      </w:r>
-    </w:p>
-    <w:p>
-      <w:pPr>
-        <w:spacing w:line="360" w:lineRule="auto"/>
-        <w:rPr>
-          <w:rFonts w:ascii="Times New Roman" w:hAnsi="Times New Roman" w:cs="Times New Roman"/>
-          <w:iCs/>
-        </w:rPr>
-      </w:pPr>
-      <w:r>
-        <w:rPr>
-          <w:rFonts w:ascii="Times New Roman" w:hAnsi="Times New Roman" w:cs="Times New Roman"/>
-          <w:iCs/>
-        </w:rPr>
-        <w:t>list: sequence of YouTuber</w:t>
+        <w:t>s: sequence of YouTuber</w:t>
       </w:r>
     </w:p>
     <w:p>
@@ -7012,81 +7866,28 @@
         <w:rPr>
           <w:rFonts w:ascii="Times New Roman" w:hAnsi="Times New Roman" w:cs="Times New Roman"/>
           <w:iCs/>
-        </w:rPr>
-      </w:pPr>
-    </w:p>
-    <w:p>
-      <w:pPr>
-        <w:spacing w:line="360" w:lineRule="auto"/>
-        <w:rPr>
-          <w:rFonts w:ascii="Times New Roman" w:hAnsi="Times New Roman" w:cs="Times New Roman"/>
-          <w:iCs/>
           <w:sz w:val="28"/>
           <w:szCs w:val="28"/>
         </w:rPr>
       </w:pPr>
-      <w:r>
+    </w:p>
+    <w:p>
+      <w:pPr>
+        <w:spacing w:line="360" w:lineRule="auto"/>
         <w:rPr>
           <w:rFonts w:ascii="Times New Roman" w:hAnsi="Times New Roman" w:cs="Times New Roman"/>
           <w:iCs/>
           <w:sz w:val="28"/>
           <w:szCs w:val="28"/>
         </w:rPr>
-        <w:t>Assumptions</w:t>
-      </w:r>
-    </w:p>
-    <w:p>
-      <w:pPr>
-        <w:spacing w:line="360" w:lineRule="auto"/>
-        <w:rPr>
-          <w:rFonts w:ascii="Times New Roman" w:hAnsi="Times New Roman" w:cs="Times New Roman"/>
-          <w:iCs/>
-        </w:rPr>
-      </w:pPr>
-      <w:r>
-        <w:rPr>
-          <w:rFonts w:ascii="Times New Roman" w:hAnsi="Times New Roman" w:cs="Times New Roman"/>
-          <w:iCs/>
-        </w:rPr>
-        <w:t>The method “read” should be called before any other methods.</w:t>
-      </w:r>
-    </w:p>
-    <w:p>
-      <w:pPr>
-        <w:spacing w:line="360" w:lineRule="auto"/>
-        <w:rPr>
-          <w:rFonts w:ascii="Times New Roman" w:hAnsi="Times New Roman" w:cs="Times New Roman"/>
-          <w:iCs/>
-        </w:rPr>
-      </w:pPr>
-    </w:p>
-    <w:p>
-      <w:pPr>
-        <w:spacing w:line="360" w:lineRule="auto"/>
-        <w:rPr>
-          <w:rFonts w:ascii="Times New Roman" w:hAnsi="Times New Roman" w:cs="Times New Roman"/>
-          <w:iCs/>
-        </w:rPr>
-      </w:pPr>
-    </w:p>
-    <w:p>
-      <w:pPr>
-        <w:spacing w:line="360" w:lineRule="auto"/>
+      </w:pPr>
+      <w:r>
         <w:rPr>
           <w:rFonts w:ascii="Times New Roman" w:hAnsi="Times New Roman" w:cs="Times New Roman"/>
           <w:iCs/>
           <w:sz w:val="28"/>
           <w:szCs w:val="28"/>
         </w:rPr>
-      </w:pPr>
-      <w:r>
-        <w:rPr>
-          <w:rFonts w:ascii="Times New Roman" w:hAnsi="Times New Roman" w:cs="Times New Roman"/>
-          <w:iCs/>
-          <w:sz w:val="28"/>
-          <w:szCs w:val="28"/>
-        </w:rPr>
-        <w:lastRenderedPageBreak/>
         <w:t>Access Routine Semantics</w:t>
       </w:r>
     </w:p>
@@ -7098,19 +7899,44 @@
           <w:iCs/>
         </w:rPr>
       </w:pPr>
-      <w:r>
-        <w:rPr>
-          <w:rFonts w:ascii="Times New Roman" w:hAnsi="Times New Roman" w:cs="Times New Roman"/>
-          <w:iCs/>
-        </w:rPr>
-        <w:t>r</w:t>
-      </w:r>
-      <w:r>
-        <w:rPr>
-          <w:rFonts w:ascii="Times New Roman" w:hAnsi="Times New Roman" w:cs="Times New Roman"/>
-          <w:iCs/>
-        </w:rPr>
-        <w:t>ead(f)</w:t>
+      <w:proofErr w:type="spellStart"/>
+      <w:r>
+        <w:rPr>
+          <w:rFonts w:ascii="Times New Roman" w:hAnsi="Times New Roman" w:cs="Times New Roman"/>
+          <w:iCs/>
+        </w:rPr>
+        <w:t>MergeSort_</w:t>
+      </w:r>
+      <w:proofErr w:type="gramStart"/>
+      <w:r>
+        <w:rPr>
+          <w:rFonts w:ascii="Times New Roman" w:hAnsi="Times New Roman" w:cs="Times New Roman"/>
+          <w:iCs/>
+        </w:rPr>
+        <w:t>Follower</w:t>
+      </w:r>
+      <w:r>
+        <w:rPr>
+          <w:rFonts w:ascii="Times New Roman" w:hAnsi="Times New Roman" w:cs="Times New Roman"/>
+          <w:iCs/>
+        </w:rPr>
+        <w:t>s</w:t>
+      </w:r>
+      <w:proofErr w:type="spellEnd"/>
+      <w:r>
+        <w:rPr>
+          <w:rFonts w:ascii="Times New Roman" w:hAnsi="Times New Roman" w:cs="Times New Roman"/>
+          <w:iCs/>
+        </w:rPr>
+        <w:t>(</w:t>
+      </w:r>
+      <w:proofErr w:type="gramEnd"/>
+      <w:r>
+        <w:rPr>
+          <w:rFonts w:ascii="Times New Roman" w:hAnsi="Times New Roman" w:cs="Times New Roman"/>
+          <w:iCs/>
+        </w:rPr>
+        <w:t>)</w:t>
       </w:r>
     </w:p>
     <w:p>
@@ -7118,7 +7944,7 @@
         <w:pStyle w:val="ListParagraph"/>
         <w:numPr>
           <w:ilvl w:val="0"/>
-          <w:numId w:val="4"/>
+          <w:numId w:val="6"/>
         </w:numPr>
         <w:spacing w:line="360" w:lineRule="auto"/>
         <w:rPr>
@@ -7131,7 +7957,7 @@
           <w:rFonts w:ascii="Times New Roman" w:hAnsi="Times New Roman" w:cs="Times New Roman"/>
           <w:iCs/>
         </w:rPr>
-        <w:t xml:space="preserve">transition: filename </w:t>
+        <w:t xml:space="preserve">output: out </w:t>
       </w:r>
       <w:r>
         <w:rPr>
@@ -7145,7 +7971,137 @@
           <w:rFonts w:ascii="Times New Roman" w:hAnsi="Times New Roman" w:cs="Times New Roman"/>
           <w:iCs/>
         </w:rPr>
-        <w:t xml:space="preserve"> f</w:t>
+        <w:t xml:space="preserve"> </w:t>
+      </w:r>
+      <w:r>
+        <w:rPr>
+          <w:rFonts w:ascii="Times New Roman" w:hAnsi="Times New Roman" w:cs="Times New Roman"/>
+          <w:iCs/>
+        </w:rPr>
+        <w:t>sequence of YouTuber where</w:t>
+      </w:r>
+      <w:r>
+        <w:rPr>
+          <w:rFonts w:ascii="Times New Roman" w:hAnsi="Times New Roman" w:cs="Times New Roman"/>
+          <w:iCs/>
+        </w:rPr>
+        <w:t xml:space="preserve"> </w:t>
+      </w:r>
+      <w:r>
+        <w:rPr>
+          <w:rFonts w:ascii="Cambria Math" w:hAnsi="Cambria Math" w:cs="Cambria Math"/>
+          <w:iCs/>
+        </w:rPr>
+        <w:t>∀</w:t>
+      </w:r>
+      <w:r>
+        <w:rPr>
+          <w:rFonts w:ascii="Times New Roman" w:hAnsi="Times New Roman" w:cs="Times New Roman"/>
+          <w:iCs/>
+        </w:rPr>
+        <w:t xml:space="preserve"> </w:t>
+      </w:r>
+      <w:proofErr w:type="spellStart"/>
+      <w:r>
+        <w:rPr>
+          <w:rFonts w:ascii="Times New Roman" w:hAnsi="Times New Roman" w:cs="Times New Roman"/>
+          <w:iCs/>
+        </w:rPr>
+        <w:t>i</w:t>
+      </w:r>
+      <w:proofErr w:type="spellEnd"/>
+      <w:r>
+        <w:rPr>
+          <w:rFonts w:ascii="Times New Roman" w:hAnsi="Times New Roman" w:cs="Times New Roman"/>
+          <w:iCs/>
+        </w:rPr>
+        <w:t xml:space="preserve"> </w:t>
+      </w:r>
+      <w:r>
+        <w:rPr>
+          <w:rFonts w:ascii="Times New Roman" w:hAnsi="Times New Roman" w:cs="Times New Roman" w:hint="eastAsia"/>
+          <w:iCs/>
+        </w:rPr>
+        <w:t>:</w:t>
+      </w:r>
+      <w:r>
+        <w:rPr>
+          <w:rFonts w:ascii="Times New Roman" w:hAnsi="Times New Roman" w:cs="Times New Roman"/>
+          <w:iCs/>
+        </w:rPr>
+        <w:t xml:space="preserve"> </w:t>
+      </w:r>
+      <w:proofErr w:type="spellStart"/>
+      <w:r>
+        <w:rPr>
+          <w:rFonts w:ascii="Times New Roman" w:hAnsi="Times New Roman" w:cs="Times New Roman"/>
+          <w:iCs/>
+        </w:rPr>
+        <w:t>N|i</w:t>
+      </w:r>
+      <w:proofErr w:type="spellEnd"/>
+      <w:r>
+        <w:rPr>
+          <w:rFonts w:ascii="Times New Roman" w:hAnsi="Times New Roman" w:cs="Times New Roman"/>
+          <w:iCs/>
+        </w:rPr>
+        <w:t xml:space="preserve"> </w:t>
+      </w:r>
+      <w:r>
+        <w:rPr>
+          <w:rFonts w:ascii="Times New Roman" w:hAnsi="Times New Roman" w:cs="Times New Roman" w:hint="eastAsia"/>
+          <w:iCs/>
+        </w:rPr>
+        <w:t>∈</w:t>
+      </w:r>
+      <w:r>
+        <w:rPr>
+          <w:rFonts w:ascii="Times New Roman" w:hAnsi="Times New Roman" w:cs="Times New Roman"/>
+          <w:iCs/>
+        </w:rPr>
+        <w:t xml:space="preserve"> [0..|s| - 2] : s[i].getFollower</w:t>
+      </w:r>
+      <w:r>
+        <w:rPr>
+          <w:rFonts w:ascii="Times New Roman" w:hAnsi="Times New Roman" w:cs="Times New Roman"/>
+          <w:iCs/>
+        </w:rPr>
+        <w:t>s</w:t>
+      </w:r>
+      <w:r>
+        <w:rPr>
+          <w:rFonts w:ascii="Times New Roman" w:hAnsi="Times New Roman" w:cs="Times New Roman"/>
+          <w:iCs/>
+        </w:rPr>
+        <w:t xml:space="preserve">() </w:t>
+      </w:r>
+      <w:r>
+        <w:rPr>
+          <w:rFonts w:ascii="Times New Roman" w:hAnsi="Times New Roman" w:cs="Times New Roman" w:hint="eastAsia"/>
+          <w:iCs/>
+        </w:rPr>
+        <w:t>≥</w:t>
+      </w:r>
+      <w:r>
+        <w:rPr>
+          <w:rFonts w:ascii="Times New Roman" w:hAnsi="Times New Roman" w:cs="Times New Roman"/>
+          <w:iCs/>
+        </w:rPr>
+        <w:t xml:space="preserve"> s[i + 1].getFollower</w:t>
+      </w:r>
+      <w:r>
+        <w:rPr>
+          <w:rFonts w:ascii="Times New Roman" w:hAnsi="Times New Roman" w:cs="Times New Roman"/>
+          <w:iCs/>
+        </w:rPr>
+        <w:t>s</w:t>
+      </w:r>
+      <w:r>
+        <w:rPr>
+          <w:rFonts w:ascii="Times New Roman" w:hAnsi="Times New Roman" w:cs="Times New Roman"/>
+          <w:iCs/>
+        </w:rPr>
+        <w:t>()</w:t>
       </w:r>
     </w:p>
     <w:p>
@@ -7153,7 +8109,7 @@
         <w:pStyle w:val="ListParagraph"/>
         <w:numPr>
           <w:ilvl w:val="0"/>
-          <w:numId w:val="4"/>
+          <w:numId w:val="6"/>
         </w:numPr>
         <w:spacing w:line="360" w:lineRule="auto"/>
         <w:rPr>
@@ -7166,21 +8122,56 @@
           <w:rFonts w:ascii="Times New Roman" w:hAnsi="Times New Roman" w:cs="Times New Roman"/>
           <w:iCs/>
         </w:rPr>
-        <w:t xml:space="preserve">output: out </w:t>
-      </w:r>
-      <w:r>
-        <w:rPr>
-          <w:rFonts w:ascii="Cambria Math" w:hAnsi="Cambria Math" w:cs="Cambria Math"/>
-          <w:iCs/>
-        </w:rPr>
-        <w:t>≔</w:t>
-      </w:r>
-      <w:r>
-        <w:rPr>
-          <w:rFonts w:ascii="Times New Roman" w:hAnsi="Times New Roman" w:cs="Times New Roman"/>
-          <w:iCs/>
-        </w:rPr>
-        <w:t xml:space="preserve"> self</w:t>
+        <w:t>exception: none</w:t>
+      </w:r>
+    </w:p>
+    <w:p/>
+    <w:p>
+      <w:pPr>
+        <w:spacing w:line="360" w:lineRule="auto"/>
+        <w:rPr>
+          <w:rFonts w:ascii="Times New Roman" w:hAnsi="Times New Roman" w:cs="Times New Roman"/>
+          <w:iCs/>
+        </w:rPr>
+      </w:pPr>
+      <w:proofErr w:type="spellStart"/>
+      <w:r>
+        <w:rPr>
+          <w:rFonts w:ascii="Times New Roman" w:hAnsi="Times New Roman" w:cs="Times New Roman"/>
+          <w:iCs/>
+        </w:rPr>
+        <w:t>MergeSort_</w:t>
+      </w:r>
+      <w:proofErr w:type="gramStart"/>
+      <w:r>
+        <w:rPr>
+          <w:rFonts w:ascii="Times New Roman" w:hAnsi="Times New Roman" w:cs="Times New Roman"/>
+          <w:iCs/>
+        </w:rPr>
+        <w:t>Video</w:t>
+      </w:r>
+      <w:r>
+        <w:rPr>
+          <w:rFonts w:ascii="Times New Roman" w:hAnsi="Times New Roman" w:cs="Times New Roman"/>
+          <w:iCs/>
+        </w:rPr>
+        <w:t>s</w:t>
+      </w:r>
+      <w:proofErr w:type="spellEnd"/>
+      <w:r>
+        <w:rPr>
+          <w:rFonts w:ascii="Times New Roman" w:hAnsi="Times New Roman" w:cs="Times New Roman"/>
+          <w:iCs/>
+        </w:rPr>
+        <w:t>(</w:t>
+      </w:r>
+      <w:proofErr w:type="gramEnd"/>
+      <w:r>
+        <w:rPr>
+          <w:rFonts w:ascii="Times New Roman" w:hAnsi="Times New Roman" w:cs="Times New Roman"/>
+          <w:iCs/>
+        </w:rPr>
+        <w:t>)</w:t>
       </w:r>
     </w:p>
     <w:p>
@@ -7188,7 +8179,7 @@
         <w:pStyle w:val="ListParagraph"/>
         <w:numPr>
           <w:ilvl w:val="0"/>
-          <w:numId w:val="4"/>
+          <w:numId w:val="6"/>
         </w:numPr>
         <w:spacing w:line="360" w:lineRule="auto"/>
         <w:rPr>
@@ -7201,25 +8192,57 @@
           <w:rFonts w:ascii="Times New Roman" w:hAnsi="Times New Roman" w:cs="Times New Roman"/>
           <w:iCs/>
         </w:rPr>
-        <w:t>exception: File does not exist</w:t>
-      </w:r>
-    </w:p>
-    <w:p>
-      <w:pPr>
-        <w:spacing w:line="360" w:lineRule="auto"/>
-        <w:rPr>
-          <w:rFonts w:ascii="Times New Roman" w:hAnsi="Times New Roman" w:cs="Times New Roman"/>
-          <w:iCs/>
-        </w:rPr>
-      </w:pPr>
+        <w:t xml:space="preserve">output: out </w:t>
+      </w:r>
+      <w:r>
+        <w:rPr>
+          <w:rFonts w:ascii="Cambria Math" w:hAnsi="Cambria Math" w:cs="Cambria Math"/>
+          <w:iCs/>
+        </w:rPr>
+        <w:t>≔</w:t>
+      </w:r>
+      <w:r>
+        <w:rPr>
+          <w:rFonts w:ascii="Times New Roman" w:hAnsi="Times New Roman" w:cs="Times New Roman"/>
+          <w:iCs/>
+        </w:rPr>
+        <w:t xml:space="preserve"> </w:t>
+      </w:r>
+      <w:r>
+        <w:rPr>
+          <w:rFonts w:ascii="Times New Roman" w:hAnsi="Times New Roman" w:cs="Times New Roman"/>
+          <w:iCs/>
+        </w:rPr>
+        <w:t>sequence of YouTuber where</w:t>
+      </w:r>
+      <w:r>
+        <w:rPr>
+          <w:rFonts w:ascii="Cambria Math" w:hAnsi="Cambria Math" w:cs="Cambria Math"/>
+          <w:iCs/>
+        </w:rPr>
+        <w:t xml:space="preserve"> </w:t>
+      </w:r>
+      <w:r>
+        <w:rPr>
+          <w:rFonts w:ascii="Cambria Math" w:hAnsi="Cambria Math" w:cs="Cambria Math"/>
+          <w:iCs/>
+        </w:rPr>
+        <w:t>∀</w:t>
+      </w:r>
+      <w:r>
+        <w:rPr>
+          <w:rFonts w:ascii="Times New Roman" w:hAnsi="Times New Roman" w:cs="Times New Roman"/>
+          <w:iCs/>
+        </w:rPr>
+        <w:t xml:space="preserve"> </w:t>
+      </w:r>
       <w:proofErr w:type="spellStart"/>
-      <w:proofErr w:type="gramStart"/>
-      <w:r>
-        <w:rPr>
-          <w:rFonts w:ascii="Times New Roman" w:hAnsi="Times New Roman" w:cs="Times New Roman"/>
-          <w:iCs/>
-        </w:rPr>
-        <w:t>generateYouTuberList</w:t>
+      <w:r>
+        <w:rPr>
+          <w:rFonts w:ascii="Times New Roman" w:hAnsi="Times New Roman" w:cs="Times New Roman"/>
+          <w:iCs/>
+        </w:rPr>
+        <w:t>i</w:t>
       </w:r>
       <w:proofErr w:type="spellEnd"/>
       <w:r>
@@ -7227,15 +8250,100 @@
           <w:rFonts w:ascii="Times New Roman" w:hAnsi="Times New Roman" w:cs="Times New Roman"/>
           <w:iCs/>
         </w:rPr>
-        <w:t>(</w:t>
-      </w:r>
-      <w:proofErr w:type="gramEnd"/>
-      <w:r>
-        <w:rPr>
-          <w:rFonts w:ascii="Times New Roman" w:hAnsi="Times New Roman" w:cs="Times New Roman"/>
-          <w:iCs/>
-        </w:rPr>
-        <w:t>)</w:t>
+        <w:t xml:space="preserve"> </w:t>
+      </w:r>
+      <w:r>
+        <w:rPr>
+          <w:rFonts w:ascii="Times New Roman" w:hAnsi="Times New Roman" w:cs="Times New Roman" w:hint="eastAsia"/>
+          <w:iCs/>
+        </w:rPr>
+        <w:t>:</w:t>
+      </w:r>
+      <w:r>
+        <w:rPr>
+          <w:rFonts w:ascii="Times New Roman" w:hAnsi="Times New Roman" w:cs="Times New Roman"/>
+          <w:iCs/>
+        </w:rPr>
+        <w:t xml:space="preserve"> </w:t>
+      </w:r>
+      <w:proofErr w:type="spellStart"/>
+      <w:r>
+        <w:rPr>
+          <w:rFonts w:ascii="Times New Roman" w:hAnsi="Times New Roman" w:cs="Times New Roman"/>
+          <w:iCs/>
+        </w:rPr>
+        <w:t>N|i</w:t>
+      </w:r>
+      <w:proofErr w:type="spellEnd"/>
+      <w:r>
+        <w:rPr>
+          <w:rFonts w:ascii="Times New Roman" w:hAnsi="Times New Roman" w:cs="Times New Roman"/>
+          <w:iCs/>
+        </w:rPr>
+        <w:t xml:space="preserve"> </w:t>
+      </w:r>
+      <w:r>
+        <w:rPr>
+          <w:rFonts w:ascii="Times New Roman" w:hAnsi="Times New Roman" w:cs="Times New Roman" w:hint="eastAsia"/>
+          <w:iCs/>
+        </w:rPr>
+        <w:t>∈</w:t>
+      </w:r>
+      <w:r>
+        <w:rPr>
+          <w:rFonts w:ascii="Times New Roman" w:hAnsi="Times New Roman" w:cs="Times New Roman"/>
+          <w:iCs/>
+        </w:rPr>
+        <w:t xml:space="preserve"> [0..|s| - 2] : s[i].getVideo</w:t>
+      </w:r>
+      <w:r>
+        <w:rPr>
+          <w:rFonts w:ascii="Times New Roman" w:hAnsi="Times New Roman" w:cs="Times New Roman"/>
+          <w:iCs/>
+        </w:rPr>
+        <w:t>s</w:t>
+      </w:r>
+      <w:r>
+        <w:rPr>
+          <w:rFonts w:ascii="Times New Roman" w:hAnsi="Times New Roman" w:cs="Times New Roman"/>
+          <w:iCs/>
+        </w:rPr>
+        <w:t>()</w:t>
+      </w:r>
+      <w:r>
+        <w:rPr>
+          <w:rFonts w:ascii="Times New Roman" w:hAnsi="Times New Roman" w:cs="Times New Roman" w:hint="eastAsia"/>
+          <w:iCs/>
+        </w:rPr>
+        <w:t>≥</w:t>
+      </w:r>
+      <w:r>
+        <w:rPr>
+          <w:rFonts w:ascii="Times New Roman" w:hAnsi="Times New Roman" w:cs="Times New Roman"/>
+          <w:iCs/>
+        </w:rPr>
+        <w:t xml:space="preserve"> </w:t>
+      </w:r>
+      <w:r>
+        <w:rPr>
+          <w:rFonts w:ascii="Times New Roman" w:hAnsi="Times New Roman" w:cs="Times New Roman"/>
+          <w:iCs/>
+        </w:rPr>
+        <w:t>s[i + 1].get Video</w:t>
+      </w:r>
+      <w:r>
+        <w:rPr>
+          <w:rFonts w:ascii="Times New Roman" w:hAnsi="Times New Roman" w:cs="Times New Roman"/>
+          <w:iCs/>
+        </w:rPr>
+        <w:t>s</w:t>
+      </w:r>
+      <w:r>
+        <w:rPr>
+          <w:rFonts w:ascii="Times New Roman" w:hAnsi="Times New Roman" w:cs="Times New Roman"/>
+          <w:iCs/>
+        </w:rPr>
+        <w:t>()</w:t>
       </w:r>
     </w:p>
     <w:p>
@@ -7243,7 +8351,7 @@
         <w:pStyle w:val="ListParagraph"/>
         <w:numPr>
           <w:ilvl w:val="0"/>
-          <w:numId w:val="5"/>
+          <w:numId w:val="6"/>
         </w:numPr>
         <w:spacing w:line="360" w:lineRule="auto"/>
         <w:rPr>
@@ -7256,28 +8364,64 @@
           <w:rFonts w:ascii="Times New Roman" w:hAnsi="Times New Roman" w:cs="Times New Roman"/>
           <w:iCs/>
         </w:rPr>
-        <w:t xml:space="preserve">output: out </w:t>
-      </w:r>
-      <w:r>
-        <w:rPr>
-          <w:rFonts w:ascii="Cambria Math" w:hAnsi="Cambria Math" w:cs="Cambria Math"/>
-          <w:iCs/>
-        </w:rPr>
-        <w:t>≔</w:t>
-      </w:r>
-      <w:r>
-        <w:rPr>
-          <w:rFonts w:ascii="Times New Roman" w:hAnsi="Times New Roman" w:cs="Times New Roman"/>
-          <w:iCs/>
-        </w:rPr>
-        <w:t xml:space="preserve"> </w:t>
-      </w:r>
-      <w:r>
-        <w:rPr>
-          <w:rFonts w:ascii="Times New Roman" w:hAnsi="Times New Roman" w:cs="Times New Roman"/>
-          <w:iCs/>
-        </w:rPr>
-        <w:t>sequence of YouTuber</w:t>
+        <w:t>exception: none</w:t>
+      </w:r>
+    </w:p>
+    <w:p>
+      <w:pPr>
+        <w:spacing w:line="360" w:lineRule="auto"/>
+        <w:rPr>
+          <w:rFonts w:ascii="Times New Roman" w:hAnsi="Times New Roman" w:cs="Times New Roman"/>
+          <w:iCs/>
+        </w:rPr>
+      </w:pPr>
+    </w:p>
+    <w:p>
+      <w:pPr>
+        <w:spacing w:line="360" w:lineRule="auto"/>
+        <w:rPr>
+          <w:rFonts w:ascii="Times New Roman" w:hAnsi="Times New Roman" w:cs="Times New Roman"/>
+          <w:iCs/>
+        </w:rPr>
+      </w:pPr>
+      <w:proofErr w:type="spellStart"/>
+      <w:r>
+        <w:rPr>
+          <w:rFonts w:ascii="Times New Roman" w:hAnsi="Times New Roman" w:cs="Times New Roman"/>
+          <w:iCs/>
+        </w:rPr>
+        <w:t>QuickSort_</w:t>
+      </w:r>
+      <w:proofErr w:type="gramStart"/>
+      <w:r>
+        <w:rPr>
+          <w:rFonts w:ascii="Times New Roman" w:hAnsi="Times New Roman" w:cs="Times New Roman"/>
+          <w:iCs/>
+        </w:rPr>
+        <w:t>Follower</w:t>
+      </w:r>
+      <w:r>
+        <w:rPr>
+          <w:rFonts w:ascii="Times New Roman" w:hAnsi="Times New Roman" w:cs="Times New Roman"/>
+          <w:iCs/>
+        </w:rPr>
+        <w:t>s</w:t>
+      </w:r>
+      <w:proofErr w:type="spellEnd"/>
+      <w:r>
+        <w:rPr>
+          <w:rFonts w:ascii="Times New Roman" w:hAnsi="Times New Roman" w:cs="Times New Roman"/>
+          <w:iCs/>
+        </w:rPr>
+        <w:t>(</w:t>
+      </w:r>
+      <w:proofErr w:type="gramEnd"/>
+      <w:r>
+        <w:rPr>
+          <w:rFonts w:ascii="Times New Roman" w:hAnsi="Times New Roman" w:cs="Times New Roman"/>
+          <w:iCs/>
+        </w:rPr>
+        <w:t>)</w:t>
       </w:r>
     </w:p>
     <w:p>
@@ -7285,7 +8429,7 @@
         <w:pStyle w:val="ListParagraph"/>
         <w:numPr>
           <w:ilvl w:val="0"/>
-          <w:numId w:val="5"/>
+          <w:numId w:val="6"/>
         </w:numPr>
         <w:spacing w:line="360" w:lineRule="auto"/>
         <w:rPr>
@@ -7295,17 +8439,425 @@
       </w:pPr>
       <w:r>
         <w:rPr>
+          <w:rFonts w:ascii="Times New Roman" w:hAnsi="Times New Roman" w:cs="Times New Roman"/>
+          <w:iCs/>
+        </w:rPr>
+        <w:t xml:space="preserve">output: out </w:t>
+      </w:r>
+      <w:r>
+        <w:rPr>
+          <w:rFonts w:ascii="Cambria Math" w:hAnsi="Cambria Math" w:cs="Cambria Math"/>
+          <w:iCs/>
+        </w:rPr>
+        <w:t>≔</w:t>
+      </w:r>
+      <w:r>
+        <w:rPr>
+          <w:rFonts w:ascii="Times New Roman" w:hAnsi="Times New Roman" w:cs="Times New Roman"/>
+          <w:iCs/>
+        </w:rPr>
+        <w:t xml:space="preserve"> </w:t>
+      </w:r>
+      <w:r>
+        <w:rPr>
+          <w:rFonts w:ascii="Times New Roman" w:hAnsi="Times New Roman" w:cs="Times New Roman"/>
+          <w:iCs/>
+        </w:rPr>
+        <w:t>sequence of YouTuber where</w:t>
+      </w:r>
+      <w:r>
+        <w:rPr>
+          <w:rFonts w:ascii="Cambria Math" w:hAnsi="Cambria Math" w:cs="Cambria Math"/>
+          <w:iCs/>
+        </w:rPr>
+        <w:t xml:space="preserve"> </w:t>
+      </w:r>
+      <w:r>
+        <w:rPr>
+          <w:rFonts w:ascii="Cambria Math" w:hAnsi="Cambria Math" w:cs="Cambria Math"/>
+          <w:iCs/>
+        </w:rPr>
+        <w:t>∀</w:t>
+      </w:r>
+      <w:r>
+        <w:rPr>
+          <w:rFonts w:ascii="Times New Roman" w:hAnsi="Times New Roman" w:cs="Times New Roman"/>
+          <w:iCs/>
+        </w:rPr>
+        <w:t xml:space="preserve"> </w:t>
+      </w:r>
+      <w:proofErr w:type="spellStart"/>
+      <w:r>
+        <w:rPr>
+          <w:rFonts w:ascii="Times New Roman" w:hAnsi="Times New Roman" w:cs="Times New Roman"/>
+          <w:iCs/>
+        </w:rPr>
+        <w:t>i</w:t>
+      </w:r>
+      <w:proofErr w:type="spellEnd"/>
+      <w:r>
+        <w:rPr>
+          <w:rFonts w:ascii="Times New Roman" w:hAnsi="Times New Roman" w:cs="Times New Roman"/>
+          <w:iCs/>
+        </w:rPr>
+        <w:t xml:space="preserve"> </w:t>
+      </w:r>
+      <w:r>
+        <w:rPr>
           <w:rFonts w:ascii="Times New Roman" w:hAnsi="Times New Roman" w:cs="Times New Roman" w:hint="eastAsia"/>
           <w:iCs/>
         </w:rPr>
-        <w:t>exception</w:t>
-      </w:r>
-      <w:r>
-        <w:rPr>
-          <w:rFonts w:ascii="Times New Roman" w:hAnsi="Times New Roman" w:cs="Times New Roman"/>
-          <w:iCs/>
-        </w:rPr>
-        <w:t>: none</w:t>
+        <w:t>:</w:t>
+      </w:r>
+      <w:r>
+        <w:rPr>
+          <w:rFonts w:ascii="Times New Roman" w:hAnsi="Times New Roman" w:cs="Times New Roman"/>
+          <w:iCs/>
+        </w:rPr>
+        <w:t xml:space="preserve"> </w:t>
+      </w:r>
+      <w:proofErr w:type="spellStart"/>
+      <w:r>
+        <w:rPr>
+          <w:rFonts w:ascii="Times New Roman" w:hAnsi="Times New Roman" w:cs="Times New Roman"/>
+          <w:iCs/>
+        </w:rPr>
+        <w:t>N|i</w:t>
+      </w:r>
+      <w:proofErr w:type="spellEnd"/>
+      <w:r>
+        <w:rPr>
+          <w:rFonts w:ascii="Times New Roman" w:hAnsi="Times New Roman" w:cs="Times New Roman"/>
+          <w:iCs/>
+        </w:rPr>
+        <w:t xml:space="preserve"> </w:t>
+      </w:r>
+      <w:r>
+        <w:rPr>
+          <w:rFonts w:ascii="Times New Roman" w:hAnsi="Times New Roman" w:cs="Times New Roman" w:hint="eastAsia"/>
+          <w:iCs/>
+        </w:rPr>
+        <w:t>∈</w:t>
+      </w:r>
+      <w:r>
+        <w:rPr>
+          <w:rFonts w:ascii="Times New Roman" w:hAnsi="Times New Roman" w:cs="Times New Roman"/>
+          <w:iCs/>
+        </w:rPr>
+        <w:t xml:space="preserve"> [0..|s| - 2] : s[i].getFollower</w:t>
+      </w:r>
+      <w:r>
+        <w:rPr>
+          <w:rFonts w:ascii="Times New Roman" w:hAnsi="Times New Roman" w:cs="Times New Roman"/>
+          <w:iCs/>
+        </w:rPr>
+        <w:t>s</w:t>
+      </w:r>
+      <w:r>
+        <w:rPr>
+          <w:rFonts w:ascii="Times New Roman" w:hAnsi="Times New Roman" w:cs="Times New Roman"/>
+          <w:iCs/>
+        </w:rPr>
+        <w:t xml:space="preserve">() </w:t>
+      </w:r>
+      <w:r>
+        <w:rPr>
+          <w:rFonts w:ascii="Times New Roman" w:hAnsi="Times New Roman" w:cs="Times New Roman" w:hint="eastAsia"/>
+          <w:iCs/>
+        </w:rPr>
+        <w:t>≥</w:t>
+      </w:r>
+      <w:r>
+        <w:rPr>
+          <w:rFonts w:ascii="Times New Roman" w:hAnsi="Times New Roman" w:cs="Times New Roman"/>
+          <w:iCs/>
+        </w:rPr>
+        <w:t xml:space="preserve"> </w:t>
+      </w:r>
+      <w:r>
+        <w:rPr>
+          <w:rFonts w:ascii="Times New Roman" w:hAnsi="Times New Roman" w:cs="Times New Roman"/>
+          <w:iCs/>
+        </w:rPr>
+        <w:t>s[i + 1].getFollower</w:t>
+      </w:r>
+      <w:r>
+        <w:rPr>
+          <w:rFonts w:ascii="Times New Roman" w:hAnsi="Times New Roman" w:cs="Times New Roman"/>
+          <w:iCs/>
+        </w:rPr>
+        <w:t>s</w:t>
+      </w:r>
+      <w:r>
+        <w:rPr>
+          <w:rFonts w:ascii="Times New Roman" w:hAnsi="Times New Roman" w:cs="Times New Roman"/>
+          <w:iCs/>
+        </w:rPr>
+        <w:t>()</w:t>
+      </w:r>
+    </w:p>
+    <w:p>
+      <w:pPr>
+        <w:pStyle w:val="ListParagraph"/>
+        <w:numPr>
+          <w:ilvl w:val="0"/>
+          <w:numId w:val="6"/>
+        </w:numPr>
+        <w:spacing w:line="360" w:lineRule="auto"/>
+        <w:rPr>
+          <w:rFonts w:ascii="Times New Roman" w:hAnsi="Times New Roman" w:cs="Times New Roman"/>
+          <w:iCs/>
+        </w:rPr>
+      </w:pPr>
+      <w:r>
+        <w:rPr>
+          <w:rFonts w:ascii="Times New Roman" w:hAnsi="Times New Roman" w:cs="Times New Roman"/>
+          <w:iCs/>
+        </w:rPr>
+        <w:t>exception: none</w:t>
+      </w:r>
+    </w:p>
+    <w:p>
+      <w:pPr>
+        <w:spacing w:line="360" w:lineRule="auto"/>
+        <w:rPr>
+          <w:rFonts w:ascii="Times New Roman" w:hAnsi="Times New Roman" w:cs="Times New Roman"/>
+          <w:iCs/>
+        </w:rPr>
+      </w:pPr>
+    </w:p>
+    <w:p>
+      <w:pPr>
+        <w:spacing w:line="360" w:lineRule="auto"/>
+        <w:rPr>
+          <w:rFonts w:ascii="Times New Roman" w:hAnsi="Times New Roman" w:cs="Times New Roman"/>
+          <w:iCs/>
+        </w:rPr>
+      </w:pPr>
+      <w:proofErr w:type="spellStart"/>
+      <w:r>
+        <w:rPr>
+          <w:rFonts w:ascii="Times New Roman" w:hAnsi="Times New Roman" w:cs="Times New Roman"/>
+          <w:iCs/>
+        </w:rPr>
+        <w:t>QuickSort_</w:t>
+      </w:r>
+      <w:proofErr w:type="gramStart"/>
+      <w:r>
+        <w:rPr>
+          <w:rFonts w:ascii="Times New Roman" w:hAnsi="Times New Roman" w:cs="Times New Roman"/>
+          <w:iCs/>
+        </w:rPr>
+        <w:t>Video</w:t>
+      </w:r>
+      <w:r>
+        <w:rPr>
+          <w:rFonts w:ascii="Times New Roman" w:hAnsi="Times New Roman" w:cs="Times New Roman"/>
+          <w:iCs/>
+        </w:rPr>
+        <w:t>s</w:t>
+      </w:r>
+      <w:proofErr w:type="spellEnd"/>
+      <w:r>
+        <w:rPr>
+          <w:rFonts w:ascii="Times New Roman" w:hAnsi="Times New Roman" w:cs="Times New Roman"/>
+          <w:iCs/>
+        </w:rPr>
+        <w:t>(</w:t>
+      </w:r>
+      <w:proofErr w:type="gramEnd"/>
+      <w:r>
+        <w:rPr>
+          <w:rFonts w:ascii="Times New Roman" w:hAnsi="Times New Roman" w:cs="Times New Roman"/>
+          <w:iCs/>
+        </w:rPr>
+        <w:t>)</w:t>
+      </w:r>
+    </w:p>
+    <w:p>
+      <w:pPr>
+        <w:pStyle w:val="ListParagraph"/>
+        <w:numPr>
+          <w:ilvl w:val="0"/>
+          <w:numId w:val="6"/>
+        </w:numPr>
+        <w:spacing w:line="360" w:lineRule="auto"/>
+        <w:rPr>
+          <w:rFonts w:ascii="Times New Roman" w:hAnsi="Times New Roman" w:cs="Times New Roman"/>
+          <w:iCs/>
+        </w:rPr>
+      </w:pPr>
+      <w:r>
+        <w:rPr>
+          <w:rFonts w:ascii="Times New Roman" w:hAnsi="Times New Roman" w:cs="Times New Roman"/>
+          <w:iCs/>
+        </w:rPr>
+        <w:t xml:space="preserve">output: out </w:t>
+      </w:r>
+      <w:r>
+        <w:rPr>
+          <w:rFonts w:ascii="Cambria Math" w:hAnsi="Cambria Math" w:cs="Cambria Math"/>
+          <w:iCs/>
+        </w:rPr>
+        <w:t>≔</w:t>
+      </w:r>
+      <w:r>
+        <w:rPr>
+          <w:rFonts w:ascii="Times New Roman" w:hAnsi="Times New Roman" w:cs="Times New Roman"/>
+          <w:iCs/>
+        </w:rPr>
+        <w:t xml:space="preserve"> </w:t>
+      </w:r>
+      <w:r>
+        <w:rPr>
+          <w:rFonts w:ascii="Times New Roman" w:hAnsi="Times New Roman" w:cs="Times New Roman"/>
+          <w:iCs/>
+        </w:rPr>
+        <w:t>sequence of YouTuber where</w:t>
+      </w:r>
+      <w:r>
+        <w:rPr>
+          <w:rFonts w:ascii="Times New Roman" w:hAnsi="Times New Roman" w:cs="Times New Roman"/>
+          <w:iCs/>
+        </w:rPr>
+        <w:t xml:space="preserve"> </w:t>
+      </w:r>
+      <w:r>
+        <w:rPr>
+          <w:rFonts w:ascii="Cambria Math" w:hAnsi="Cambria Math" w:cs="Cambria Math"/>
+          <w:iCs/>
+        </w:rPr>
+        <w:t>∀</w:t>
+      </w:r>
+      <w:r>
+        <w:rPr>
+          <w:rFonts w:ascii="Times New Roman" w:hAnsi="Times New Roman" w:cs="Times New Roman"/>
+          <w:iCs/>
+        </w:rPr>
+        <w:t xml:space="preserve"> </w:t>
+      </w:r>
+      <w:proofErr w:type="spellStart"/>
+      <w:r>
+        <w:rPr>
+          <w:rFonts w:ascii="Times New Roman" w:hAnsi="Times New Roman" w:cs="Times New Roman"/>
+          <w:iCs/>
+        </w:rPr>
+        <w:t>i</w:t>
+      </w:r>
+      <w:proofErr w:type="spellEnd"/>
+      <w:r>
+        <w:rPr>
+          <w:rFonts w:ascii="Times New Roman" w:hAnsi="Times New Roman" w:cs="Times New Roman"/>
+          <w:iCs/>
+        </w:rPr>
+        <w:t xml:space="preserve"> </w:t>
+      </w:r>
+      <w:r>
+        <w:rPr>
+          <w:rFonts w:ascii="Times New Roman" w:hAnsi="Times New Roman" w:cs="Times New Roman" w:hint="eastAsia"/>
+          <w:iCs/>
+        </w:rPr>
+        <w:t>:</w:t>
+      </w:r>
+      <w:r>
+        <w:rPr>
+          <w:rFonts w:ascii="Times New Roman" w:hAnsi="Times New Roman" w:cs="Times New Roman"/>
+          <w:iCs/>
+        </w:rPr>
+        <w:t xml:space="preserve"> </w:t>
+      </w:r>
+      <w:proofErr w:type="spellStart"/>
+      <w:r>
+        <w:rPr>
+          <w:rFonts w:ascii="Times New Roman" w:hAnsi="Times New Roman" w:cs="Times New Roman"/>
+          <w:iCs/>
+        </w:rPr>
+        <w:t>N|i</w:t>
+      </w:r>
+      <w:proofErr w:type="spellEnd"/>
+      <w:r>
+        <w:rPr>
+          <w:rFonts w:ascii="Times New Roman" w:hAnsi="Times New Roman" w:cs="Times New Roman"/>
+          <w:iCs/>
+        </w:rPr>
+        <w:t xml:space="preserve"> </w:t>
+      </w:r>
+      <w:r>
+        <w:rPr>
+          <w:rFonts w:ascii="Times New Roman" w:hAnsi="Times New Roman" w:cs="Times New Roman" w:hint="eastAsia"/>
+          <w:iCs/>
+        </w:rPr>
+        <w:t>∈</w:t>
+      </w:r>
+      <w:r>
+        <w:rPr>
+          <w:rFonts w:ascii="Times New Roman" w:hAnsi="Times New Roman" w:cs="Times New Roman"/>
+          <w:iCs/>
+        </w:rPr>
+        <w:t xml:space="preserve"> [0..|s| - 2] : s[i].getVideo</w:t>
+      </w:r>
+      <w:r>
+        <w:rPr>
+          <w:rFonts w:ascii="Times New Roman" w:hAnsi="Times New Roman" w:cs="Times New Roman"/>
+          <w:iCs/>
+        </w:rPr>
+        <w:t>s</w:t>
+      </w:r>
+      <w:r>
+        <w:rPr>
+          <w:rFonts w:ascii="Times New Roman" w:hAnsi="Times New Roman" w:cs="Times New Roman"/>
+          <w:iCs/>
+        </w:rPr>
+        <w:t xml:space="preserve">() </w:t>
+      </w:r>
+      <w:r>
+        <w:rPr>
+          <w:rFonts w:ascii="Times New Roman" w:hAnsi="Times New Roman" w:cs="Times New Roman" w:hint="eastAsia"/>
+          <w:iCs/>
+        </w:rPr>
+        <w:t>≥</w:t>
+      </w:r>
+      <w:r>
+        <w:rPr>
+          <w:rFonts w:ascii="Times New Roman" w:hAnsi="Times New Roman" w:cs="Times New Roman"/>
+          <w:iCs/>
+        </w:rPr>
+        <w:t xml:space="preserve"> s[i + 1].get Video</w:t>
+      </w:r>
+      <w:r>
+        <w:rPr>
+          <w:rFonts w:ascii="Times New Roman" w:hAnsi="Times New Roman" w:cs="Times New Roman"/>
+          <w:iCs/>
+        </w:rPr>
+        <w:t>s</w:t>
+      </w:r>
+      <w:r>
+        <w:rPr>
+          <w:rFonts w:ascii="Times New Roman" w:hAnsi="Times New Roman" w:cs="Times New Roman"/>
+          <w:iCs/>
+        </w:rPr>
+        <w:t>()</w:t>
+      </w:r>
+    </w:p>
+    <w:p>
+      <w:pPr>
+        <w:pStyle w:val="ListParagraph"/>
+        <w:numPr>
+          <w:ilvl w:val="0"/>
+          <w:numId w:val="6"/>
+        </w:numPr>
+        <w:spacing w:line="360" w:lineRule="auto"/>
+        <w:rPr>
+          <w:rFonts w:ascii="Times New Roman" w:hAnsi="Times New Roman" w:cs="Times New Roman"/>
+          <w:iCs/>
+        </w:rPr>
+      </w:pPr>
+      <w:r>
+        <w:rPr>
+          <w:rFonts w:ascii="Times New Roman" w:hAnsi="Times New Roman" w:cs="Times New Roman"/>
+          <w:iCs/>
+        </w:rPr>
+        <w:t>exception: none</w:t>
       </w:r>
     </w:p>
     <w:p/>
@@ -7332,17 +8884,6 @@
     <w:p/>
     <w:p/>
     <w:p/>
-    <w:p/>
-    <w:p/>
-    <w:p/>
-    <w:p/>
-    <w:p/>
-    <w:p/>
-    <w:p/>
-    <w:p/>
-    <w:p/>
-    <w:p/>
-    <w:p/>
     <w:p>
       <w:pPr>
         <w:spacing w:line="360" w:lineRule="auto"/>
@@ -7359,7 +8900,7 @@
           <w:szCs w:val="36"/>
         </w:rPr>
         <w:lastRenderedPageBreak/>
-        <w:t>Sort</w:t>
+        <w:t>Display</w:t>
       </w:r>
       <w:r>
         <w:rPr>
@@ -7385,54 +8926,46 @@
           <w:sz w:val="32"/>
           <w:szCs w:val="32"/>
         </w:rPr>
-        <w:t>Module</w:t>
-      </w:r>
-      <w:r>
+        <w:t xml:space="preserve">Module </w:t>
+      </w:r>
+    </w:p>
+    <w:p>
+      <w:pPr>
+        <w:spacing w:line="360" w:lineRule="auto"/>
+        <w:rPr>
+          <w:rFonts w:ascii="Times New Roman" w:hAnsi="Times New Roman" w:cs="Times New Roman"/>
+        </w:rPr>
+      </w:pPr>
+      <w:r>
+        <w:rPr>
+          <w:rFonts w:ascii="Times New Roman" w:hAnsi="Times New Roman" w:cs="Times New Roman"/>
+        </w:rPr>
+        <w:t>Display</w:t>
+      </w:r>
+    </w:p>
+    <w:p>
+      <w:pPr>
+        <w:spacing w:line="360" w:lineRule="auto"/>
+        <w:rPr>
+          <w:rFonts w:ascii="Times New Roman" w:hAnsi="Times New Roman" w:cs="Times New Roman"/>
+        </w:rPr>
+      </w:pPr>
+    </w:p>
+    <w:p>
+      <w:pPr>
+        <w:spacing w:line="360" w:lineRule="auto"/>
         <w:rPr>
           <w:rFonts w:ascii="Times New Roman" w:hAnsi="Times New Roman" w:cs="Times New Roman"/>
           <w:sz w:val="32"/>
           <w:szCs w:val="32"/>
         </w:rPr>
-        <w:t xml:space="preserve"> </w:t>
-      </w:r>
-    </w:p>
-    <w:p>
-      <w:pPr>
-        <w:spacing w:line="360" w:lineRule="auto"/>
-        <w:rPr>
-          <w:rFonts w:ascii="Times New Roman" w:hAnsi="Times New Roman" w:cs="Times New Roman"/>
-        </w:rPr>
-      </w:pPr>
-      <w:r>
-        <w:rPr>
-          <w:rFonts w:ascii="Times New Roman" w:hAnsi="Times New Roman" w:cs="Times New Roman"/>
-        </w:rPr>
-        <w:t>Sort</w:t>
-      </w:r>
-    </w:p>
-    <w:p>
-      <w:pPr>
-        <w:spacing w:line="360" w:lineRule="auto"/>
-        <w:rPr>
-          <w:rFonts w:ascii="Times New Roman" w:hAnsi="Times New Roman" w:cs="Times New Roman"/>
-        </w:rPr>
-      </w:pPr>
-    </w:p>
-    <w:p>
-      <w:pPr>
-        <w:spacing w:line="360" w:lineRule="auto"/>
+      </w:pPr>
+      <w:r>
         <w:rPr>
           <w:rFonts w:ascii="Times New Roman" w:hAnsi="Times New Roman" w:cs="Times New Roman"/>
           <w:sz w:val="32"/>
           <w:szCs w:val="32"/>
         </w:rPr>
-      </w:pPr>
-      <w:r>
-        <w:rPr>
-          <w:rFonts w:ascii="Times New Roman" w:hAnsi="Times New Roman" w:cs="Times New Roman"/>
-          <w:sz w:val="32"/>
-          <w:szCs w:val="32"/>
-        </w:rPr>
         <w:t>Uses</w:t>
       </w:r>
     </w:p>
@@ -7449,14 +8982,7 @@
           <w:rFonts w:ascii="Times New Roman" w:hAnsi="Times New Roman" w:cs="Times New Roman"/>
           <w:iCs/>
         </w:rPr>
-        <w:t>YouTuber</w:t>
-      </w:r>
-      <w:r>
-        <w:rPr>
-          <w:rFonts w:ascii="Times New Roman" w:hAnsi="Times New Roman" w:cs="Times New Roman"/>
-          <w:iCs/>
-        </w:rPr>
-        <w:t>, Search</w:t>
+        <w:t>YouTuber, Search, Graph</w:t>
       </w:r>
     </w:p>
     <w:p>
@@ -7691,1829 +9217,6 @@
                 <w:sz w:val="22"/>
                 <w:szCs w:val="22"/>
               </w:rPr>
-              <w:t>MergeSort_Follower</w:t>
-            </w:r>
-            <w:r>
-              <w:rPr>
-                <w:rFonts w:ascii="Times New Roman" w:hAnsi="Times New Roman" w:cs="Times New Roman"/>
-                <w:sz w:val="22"/>
-                <w:szCs w:val="22"/>
-              </w:rPr>
-              <w:t>s</w:t>
-            </w:r>
-            <w:proofErr w:type="spellEnd"/>
-          </w:p>
-        </w:tc>
-        <w:tc>
-          <w:tcPr>
-            <w:tcW w:w="1002" w:type="dxa"/>
-          </w:tcPr>
-          <w:p>
-            <w:pPr>
-              <w:spacing w:line="360" w:lineRule="auto"/>
-              <w:rPr>
-                <w:rFonts w:ascii="Times New Roman" w:hAnsi="Times New Roman" w:cs="Times New Roman"/>
-                <w:sz w:val="22"/>
-                <w:szCs w:val="22"/>
-              </w:rPr>
-            </w:pPr>
-          </w:p>
-        </w:tc>
-        <w:tc>
-          <w:tcPr>
-            <w:tcW w:w="3523" w:type="dxa"/>
-          </w:tcPr>
-          <w:p>
-            <w:pPr>
-              <w:spacing w:line="360" w:lineRule="auto"/>
-              <w:rPr>
-                <w:rFonts w:ascii="Times New Roman" w:hAnsi="Times New Roman" w:cs="Times New Roman"/>
-                <w:sz w:val="22"/>
-                <w:szCs w:val="22"/>
-              </w:rPr>
-            </w:pPr>
-            <w:r>
-              <w:rPr>
-                <w:rFonts w:ascii="Times New Roman" w:hAnsi="Times New Roman" w:cs="Times New Roman"/>
-                <w:sz w:val="22"/>
-                <w:szCs w:val="22"/>
-              </w:rPr>
-              <w:t>sequence of YouTuber</w:t>
-            </w:r>
-          </w:p>
-        </w:tc>
-        <w:tc>
-          <w:tcPr>
-            <w:tcW w:w="2162" w:type="dxa"/>
-          </w:tcPr>
-          <w:p>
-            <w:pPr>
-              <w:spacing w:line="360" w:lineRule="auto"/>
-              <w:rPr>
-                <w:rFonts w:ascii="Times New Roman" w:hAnsi="Times New Roman" w:cs="Times New Roman"/>
-                <w:iCs/>
-                <w:sz w:val="22"/>
-                <w:szCs w:val="22"/>
-              </w:rPr>
-            </w:pPr>
-          </w:p>
-        </w:tc>
-      </w:tr>
-      <w:tr>
-        <w:trPr>
-          <w:trHeight w:val="253"/>
-        </w:trPr>
-        <w:tc>
-          <w:tcPr>
-            <w:tcW w:w="2323" w:type="dxa"/>
-          </w:tcPr>
-          <w:p>
-            <w:pPr>
-              <w:spacing w:line="360" w:lineRule="auto"/>
-              <w:rPr>
-                <w:rFonts w:ascii="Times New Roman" w:hAnsi="Times New Roman" w:cs="Times New Roman"/>
-                <w:sz w:val="22"/>
-                <w:szCs w:val="22"/>
-              </w:rPr>
-            </w:pPr>
-            <w:proofErr w:type="spellStart"/>
-            <w:r>
-              <w:rPr>
-                <w:rFonts w:ascii="Times New Roman" w:hAnsi="Times New Roman" w:cs="Times New Roman"/>
-                <w:sz w:val="22"/>
-                <w:szCs w:val="22"/>
-              </w:rPr>
-              <w:t>MergeSort_Video</w:t>
-            </w:r>
-            <w:r>
-              <w:rPr>
-                <w:rFonts w:ascii="Times New Roman" w:hAnsi="Times New Roman" w:cs="Times New Roman"/>
-                <w:sz w:val="22"/>
-                <w:szCs w:val="22"/>
-              </w:rPr>
-              <w:t>s</w:t>
-            </w:r>
-            <w:proofErr w:type="spellEnd"/>
-          </w:p>
-        </w:tc>
-        <w:tc>
-          <w:tcPr>
-            <w:tcW w:w="1002" w:type="dxa"/>
-          </w:tcPr>
-          <w:p>
-            <w:pPr>
-              <w:spacing w:line="360" w:lineRule="auto"/>
-              <w:rPr>
-                <w:rFonts w:ascii="Times New Roman" w:hAnsi="Times New Roman" w:cs="Times New Roman"/>
-                <w:sz w:val="22"/>
-                <w:szCs w:val="22"/>
-              </w:rPr>
-            </w:pPr>
-          </w:p>
-        </w:tc>
-        <w:tc>
-          <w:tcPr>
-            <w:tcW w:w="3523" w:type="dxa"/>
-          </w:tcPr>
-          <w:p>
-            <w:pPr>
-              <w:spacing w:line="360" w:lineRule="auto"/>
-              <w:rPr>
-                <w:rFonts w:ascii="Times New Roman" w:hAnsi="Times New Roman" w:cs="Times New Roman"/>
-                <w:sz w:val="22"/>
-                <w:szCs w:val="22"/>
-              </w:rPr>
-            </w:pPr>
-            <w:r>
-              <w:rPr>
-                <w:rFonts w:ascii="Times New Roman" w:hAnsi="Times New Roman" w:cs="Times New Roman"/>
-                <w:sz w:val="22"/>
-                <w:szCs w:val="22"/>
-              </w:rPr>
-              <w:t>sequence of YouTuber</w:t>
-            </w:r>
-          </w:p>
-        </w:tc>
-        <w:tc>
-          <w:tcPr>
-            <w:tcW w:w="2162" w:type="dxa"/>
-          </w:tcPr>
-          <w:p>
-            <w:pPr>
-              <w:spacing w:line="360" w:lineRule="auto"/>
-              <w:rPr>
-                <w:rFonts w:ascii="Times New Roman" w:hAnsi="Times New Roman" w:cs="Times New Roman"/>
-                <w:iCs/>
-                <w:sz w:val="22"/>
-                <w:szCs w:val="22"/>
-              </w:rPr>
-            </w:pPr>
-          </w:p>
-        </w:tc>
-      </w:tr>
-      <w:tr>
-        <w:trPr>
-          <w:trHeight w:val="253"/>
-        </w:trPr>
-        <w:tc>
-          <w:tcPr>
-            <w:tcW w:w="2323" w:type="dxa"/>
-          </w:tcPr>
-          <w:p>
-            <w:pPr>
-              <w:spacing w:line="360" w:lineRule="auto"/>
-              <w:rPr>
-                <w:rFonts w:ascii="Times New Roman" w:hAnsi="Times New Roman" w:cs="Times New Roman"/>
-                <w:sz w:val="22"/>
-                <w:szCs w:val="22"/>
-              </w:rPr>
-            </w:pPr>
-            <w:proofErr w:type="spellStart"/>
-            <w:r>
-              <w:rPr>
-                <w:rFonts w:ascii="Times New Roman" w:hAnsi="Times New Roman" w:cs="Times New Roman"/>
-                <w:sz w:val="22"/>
-                <w:szCs w:val="22"/>
-              </w:rPr>
-              <w:t>QuickSort_Follower</w:t>
-            </w:r>
-            <w:r>
-              <w:rPr>
-                <w:rFonts w:ascii="Times New Roman" w:hAnsi="Times New Roman" w:cs="Times New Roman"/>
-                <w:sz w:val="22"/>
-                <w:szCs w:val="22"/>
-              </w:rPr>
-              <w:t>s</w:t>
-            </w:r>
-            <w:proofErr w:type="spellEnd"/>
-          </w:p>
-        </w:tc>
-        <w:tc>
-          <w:tcPr>
-            <w:tcW w:w="1002" w:type="dxa"/>
-          </w:tcPr>
-          <w:p>
-            <w:pPr>
-              <w:spacing w:line="360" w:lineRule="auto"/>
-              <w:rPr>
-                <w:rFonts w:ascii="Times New Roman" w:hAnsi="Times New Roman" w:cs="Times New Roman"/>
-                <w:sz w:val="22"/>
-                <w:szCs w:val="22"/>
-              </w:rPr>
-            </w:pPr>
-          </w:p>
-        </w:tc>
-        <w:tc>
-          <w:tcPr>
-            <w:tcW w:w="3523" w:type="dxa"/>
-          </w:tcPr>
-          <w:p>
-            <w:pPr>
-              <w:spacing w:line="360" w:lineRule="auto"/>
-              <w:rPr>
-                <w:rFonts w:ascii="Times New Roman" w:hAnsi="Times New Roman" w:cs="Times New Roman"/>
-                <w:sz w:val="22"/>
-                <w:szCs w:val="22"/>
-              </w:rPr>
-            </w:pPr>
-            <w:r>
-              <w:rPr>
-                <w:rFonts w:ascii="Times New Roman" w:hAnsi="Times New Roman" w:cs="Times New Roman"/>
-                <w:sz w:val="22"/>
-                <w:szCs w:val="22"/>
-              </w:rPr>
-              <w:t>sequence of YouTuber</w:t>
-            </w:r>
-          </w:p>
-        </w:tc>
-        <w:tc>
-          <w:tcPr>
-            <w:tcW w:w="2162" w:type="dxa"/>
-          </w:tcPr>
-          <w:p>
-            <w:pPr>
-              <w:spacing w:line="360" w:lineRule="auto"/>
-              <w:rPr>
-                <w:rFonts w:ascii="Times New Roman" w:hAnsi="Times New Roman" w:cs="Times New Roman"/>
-                <w:iCs/>
-                <w:sz w:val="22"/>
-                <w:szCs w:val="22"/>
-              </w:rPr>
-            </w:pPr>
-          </w:p>
-        </w:tc>
-      </w:tr>
-      <w:tr>
-        <w:trPr>
-          <w:trHeight w:val="253"/>
-        </w:trPr>
-        <w:tc>
-          <w:tcPr>
-            <w:tcW w:w="2323" w:type="dxa"/>
-          </w:tcPr>
-          <w:p>
-            <w:pPr>
-              <w:spacing w:line="360" w:lineRule="auto"/>
-              <w:rPr>
-                <w:rFonts w:ascii="Times New Roman" w:hAnsi="Times New Roman" w:cs="Times New Roman"/>
-                <w:sz w:val="22"/>
-                <w:szCs w:val="22"/>
-              </w:rPr>
-            </w:pPr>
-            <w:proofErr w:type="spellStart"/>
-            <w:r>
-              <w:rPr>
-                <w:rFonts w:ascii="Times New Roman" w:hAnsi="Times New Roman" w:cs="Times New Roman"/>
-                <w:sz w:val="22"/>
-                <w:szCs w:val="22"/>
-              </w:rPr>
-              <w:t>QuickSort_</w:t>
-            </w:r>
-            <w:r>
-              <w:rPr>
-                <w:rFonts w:ascii="Times New Roman" w:hAnsi="Times New Roman" w:cs="Times New Roman"/>
-                <w:sz w:val="22"/>
-                <w:szCs w:val="22"/>
-              </w:rPr>
-              <w:t>Video</w:t>
-            </w:r>
-            <w:r>
-              <w:rPr>
-                <w:rFonts w:ascii="Times New Roman" w:hAnsi="Times New Roman" w:cs="Times New Roman"/>
-                <w:sz w:val="22"/>
-                <w:szCs w:val="22"/>
-              </w:rPr>
-              <w:t>s</w:t>
-            </w:r>
-            <w:proofErr w:type="spellEnd"/>
-          </w:p>
-        </w:tc>
-        <w:tc>
-          <w:tcPr>
-            <w:tcW w:w="1002" w:type="dxa"/>
-          </w:tcPr>
-          <w:p>
-            <w:pPr>
-              <w:spacing w:line="360" w:lineRule="auto"/>
-              <w:rPr>
-                <w:rFonts w:ascii="Times New Roman" w:hAnsi="Times New Roman" w:cs="Times New Roman"/>
-                <w:sz w:val="22"/>
-                <w:szCs w:val="22"/>
-              </w:rPr>
-            </w:pPr>
-          </w:p>
-        </w:tc>
-        <w:tc>
-          <w:tcPr>
-            <w:tcW w:w="3523" w:type="dxa"/>
-          </w:tcPr>
-          <w:p>
-            <w:pPr>
-              <w:spacing w:line="360" w:lineRule="auto"/>
-              <w:rPr>
-                <w:rFonts w:ascii="Times New Roman" w:hAnsi="Times New Roman" w:cs="Times New Roman"/>
-                <w:sz w:val="22"/>
-                <w:szCs w:val="22"/>
-              </w:rPr>
-            </w:pPr>
-            <w:r>
-              <w:rPr>
-                <w:rFonts w:ascii="Times New Roman" w:hAnsi="Times New Roman" w:cs="Times New Roman"/>
-                <w:sz w:val="22"/>
-                <w:szCs w:val="22"/>
-              </w:rPr>
-              <w:t>sequence of YouTuber</w:t>
-            </w:r>
-          </w:p>
-        </w:tc>
-        <w:tc>
-          <w:tcPr>
-            <w:tcW w:w="2162" w:type="dxa"/>
-          </w:tcPr>
-          <w:p>
-            <w:pPr>
-              <w:spacing w:line="360" w:lineRule="auto"/>
-              <w:rPr>
-                <w:rFonts w:ascii="Times New Roman" w:hAnsi="Times New Roman" w:cs="Times New Roman"/>
-                <w:iCs/>
-                <w:sz w:val="22"/>
-                <w:szCs w:val="22"/>
-              </w:rPr>
-            </w:pPr>
-          </w:p>
-        </w:tc>
-      </w:tr>
-    </w:tbl>
-    <w:p>
-      <w:pPr>
-        <w:spacing w:line="360" w:lineRule="auto"/>
-        <w:rPr>
-          <w:rFonts w:ascii="Times New Roman" w:hAnsi="Times New Roman" w:cs="Times New Roman"/>
-          <w:iCs/>
-          <w:sz w:val="28"/>
-          <w:szCs w:val="28"/>
-        </w:rPr>
-      </w:pPr>
-    </w:p>
-    <w:p>
-      <w:pPr>
-        <w:spacing w:line="360" w:lineRule="auto"/>
-        <w:rPr>
-          <w:rFonts w:ascii="Times New Roman" w:hAnsi="Times New Roman" w:cs="Times New Roman"/>
-          <w:iCs/>
-          <w:sz w:val="32"/>
-          <w:szCs w:val="32"/>
-        </w:rPr>
-      </w:pPr>
-      <w:r>
-        <w:rPr>
-          <w:rFonts w:ascii="Times New Roman" w:hAnsi="Times New Roman" w:cs="Times New Roman"/>
-          <w:iCs/>
-          <w:sz w:val="32"/>
-          <w:szCs w:val="32"/>
-        </w:rPr>
-        <w:t>Semantics</w:t>
-      </w:r>
-    </w:p>
-    <w:p>
-      <w:pPr>
-        <w:spacing w:line="360" w:lineRule="auto"/>
-        <w:rPr>
-          <w:rFonts w:ascii="Times New Roman" w:hAnsi="Times New Roman" w:cs="Times New Roman"/>
-          <w:iCs/>
-          <w:sz w:val="28"/>
-          <w:szCs w:val="28"/>
-        </w:rPr>
-      </w:pPr>
-      <w:r>
-        <w:rPr>
-          <w:rFonts w:ascii="Times New Roman" w:hAnsi="Times New Roman" w:cs="Times New Roman"/>
-          <w:iCs/>
-          <w:sz w:val="28"/>
-          <w:szCs w:val="28"/>
-        </w:rPr>
-        <w:t>State Variables</w:t>
-      </w:r>
-    </w:p>
-    <w:p>
-      <w:pPr>
-        <w:spacing w:line="360" w:lineRule="auto"/>
-        <w:rPr>
-          <w:rFonts w:ascii="Times New Roman" w:hAnsi="Times New Roman" w:cs="Times New Roman"/>
-          <w:iCs/>
-        </w:rPr>
-      </w:pPr>
-      <w:r>
-        <w:rPr>
-          <w:rFonts w:ascii="Times New Roman" w:hAnsi="Times New Roman" w:cs="Times New Roman"/>
-          <w:iCs/>
-        </w:rPr>
-        <w:t>s: sequence of YouTuber</w:t>
-      </w:r>
-    </w:p>
-    <w:p>
-      <w:pPr>
-        <w:spacing w:line="360" w:lineRule="auto"/>
-        <w:rPr>
-          <w:rFonts w:ascii="Times New Roman" w:hAnsi="Times New Roman" w:cs="Times New Roman"/>
-          <w:iCs/>
-        </w:rPr>
-      </w:pPr>
-    </w:p>
-    <w:p>
-      <w:pPr>
-        <w:spacing w:line="360" w:lineRule="auto"/>
-        <w:rPr>
-          <w:rFonts w:ascii="Times New Roman" w:hAnsi="Times New Roman" w:cs="Times New Roman"/>
-          <w:iCs/>
-          <w:sz w:val="28"/>
-          <w:szCs w:val="28"/>
-        </w:rPr>
-      </w:pPr>
-      <w:r>
-        <w:rPr>
-          <w:rFonts w:ascii="Times New Roman" w:hAnsi="Times New Roman" w:cs="Times New Roman"/>
-          <w:iCs/>
-          <w:sz w:val="28"/>
-          <w:szCs w:val="28"/>
-        </w:rPr>
-        <w:t>State Invariant</w:t>
-      </w:r>
-    </w:p>
-    <w:p>
-      <w:pPr>
-        <w:spacing w:line="360" w:lineRule="auto"/>
-        <w:rPr>
-          <w:rFonts w:ascii="Times New Roman" w:hAnsi="Times New Roman" w:cs="Times New Roman"/>
-          <w:iCs/>
-        </w:rPr>
-      </w:pPr>
-      <w:r>
-        <w:rPr>
-          <w:rFonts w:ascii="Times New Roman" w:hAnsi="Times New Roman" w:cs="Times New Roman"/>
-          <w:iCs/>
-        </w:rPr>
-        <w:t>None</w:t>
-      </w:r>
-    </w:p>
-    <w:p>
-      <w:pPr>
-        <w:spacing w:line="360" w:lineRule="auto"/>
-        <w:rPr>
-          <w:rFonts w:ascii="Times New Roman" w:hAnsi="Times New Roman" w:cs="Times New Roman"/>
-          <w:iCs/>
-          <w:sz w:val="28"/>
-          <w:szCs w:val="28"/>
-        </w:rPr>
-      </w:pPr>
-    </w:p>
-    <w:p>
-      <w:pPr>
-        <w:spacing w:line="360" w:lineRule="auto"/>
-        <w:rPr>
-          <w:rFonts w:ascii="Times New Roman" w:hAnsi="Times New Roman" w:cs="Times New Roman"/>
-          <w:iCs/>
-          <w:sz w:val="28"/>
-          <w:szCs w:val="28"/>
-        </w:rPr>
-      </w:pPr>
-      <w:r>
-        <w:rPr>
-          <w:rFonts w:ascii="Times New Roman" w:hAnsi="Times New Roman" w:cs="Times New Roman"/>
-          <w:iCs/>
-          <w:sz w:val="28"/>
-          <w:szCs w:val="28"/>
-        </w:rPr>
-        <w:t>Access Routine Semantics</w:t>
-      </w:r>
-    </w:p>
-    <w:p>
-      <w:pPr>
-        <w:spacing w:line="360" w:lineRule="auto"/>
-        <w:rPr>
-          <w:rFonts w:ascii="Times New Roman" w:hAnsi="Times New Roman" w:cs="Times New Roman"/>
-          <w:iCs/>
-        </w:rPr>
-      </w:pPr>
-      <w:proofErr w:type="spellStart"/>
-      <w:r>
-        <w:rPr>
-          <w:rFonts w:ascii="Times New Roman" w:hAnsi="Times New Roman" w:cs="Times New Roman"/>
-          <w:iCs/>
-        </w:rPr>
-        <w:t>MergeSort_</w:t>
-      </w:r>
-      <w:proofErr w:type="gramStart"/>
-      <w:r>
-        <w:rPr>
-          <w:rFonts w:ascii="Times New Roman" w:hAnsi="Times New Roman" w:cs="Times New Roman"/>
-          <w:iCs/>
-        </w:rPr>
-        <w:t>Follower</w:t>
-      </w:r>
-      <w:r>
-        <w:rPr>
-          <w:rFonts w:ascii="Times New Roman" w:hAnsi="Times New Roman" w:cs="Times New Roman"/>
-          <w:iCs/>
-        </w:rPr>
-        <w:t>s</w:t>
-      </w:r>
-      <w:proofErr w:type="spellEnd"/>
-      <w:r>
-        <w:rPr>
-          <w:rFonts w:ascii="Times New Roman" w:hAnsi="Times New Roman" w:cs="Times New Roman"/>
-          <w:iCs/>
-        </w:rPr>
-        <w:t>(</w:t>
-      </w:r>
-      <w:proofErr w:type="gramEnd"/>
-      <w:r>
-        <w:rPr>
-          <w:rFonts w:ascii="Times New Roman" w:hAnsi="Times New Roman" w:cs="Times New Roman"/>
-          <w:iCs/>
-        </w:rPr>
-        <w:t>)</w:t>
-      </w:r>
-    </w:p>
-    <w:p>
-      <w:pPr>
-        <w:pStyle w:val="ListParagraph"/>
-        <w:numPr>
-          <w:ilvl w:val="0"/>
-          <w:numId w:val="6"/>
-        </w:numPr>
-        <w:spacing w:line="360" w:lineRule="auto"/>
-        <w:rPr>
-          <w:rFonts w:ascii="Times New Roman" w:hAnsi="Times New Roman" w:cs="Times New Roman"/>
-          <w:iCs/>
-        </w:rPr>
-      </w:pPr>
-      <w:r>
-        <w:rPr>
-          <w:rFonts w:ascii="Times New Roman" w:hAnsi="Times New Roman" w:cs="Times New Roman"/>
-          <w:iCs/>
-        </w:rPr>
-        <w:t xml:space="preserve">output: out </w:t>
-      </w:r>
-      <w:r>
-        <w:rPr>
-          <w:rFonts w:ascii="Cambria Math" w:hAnsi="Cambria Math" w:cs="Cambria Math"/>
-          <w:iCs/>
-        </w:rPr>
-        <w:t>≔</w:t>
-      </w:r>
-      <w:r>
-        <w:rPr>
-          <w:rFonts w:ascii="Times New Roman" w:hAnsi="Times New Roman" w:cs="Times New Roman"/>
-          <w:iCs/>
-        </w:rPr>
-        <w:t xml:space="preserve"> </w:t>
-      </w:r>
-      <w:r>
-        <w:rPr>
-          <w:rFonts w:ascii="Times New Roman" w:hAnsi="Times New Roman" w:cs="Times New Roman"/>
-          <w:iCs/>
-        </w:rPr>
-        <w:t>sequence of YouTuber where</w:t>
-      </w:r>
-      <w:r>
-        <w:rPr>
-          <w:rFonts w:ascii="Times New Roman" w:hAnsi="Times New Roman" w:cs="Times New Roman"/>
-          <w:iCs/>
-        </w:rPr>
-        <w:t xml:space="preserve"> </w:t>
-      </w:r>
-      <w:r>
-        <w:rPr>
-          <w:rFonts w:ascii="Cambria Math" w:hAnsi="Cambria Math" w:cs="Cambria Math"/>
-          <w:iCs/>
-        </w:rPr>
-        <w:t>∀</w:t>
-      </w:r>
-      <w:r>
-        <w:rPr>
-          <w:rFonts w:ascii="Times New Roman" w:hAnsi="Times New Roman" w:cs="Times New Roman"/>
-          <w:iCs/>
-        </w:rPr>
-        <w:t xml:space="preserve"> </w:t>
-      </w:r>
-      <w:proofErr w:type="spellStart"/>
-      <w:r>
-        <w:rPr>
-          <w:rFonts w:ascii="Times New Roman" w:hAnsi="Times New Roman" w:cs="Times New Roman"/>
-          <w:iCs/>
-        </w:rPr>
-        <w:t>i</w:t>
-      </w:r>
-      <w:proofErr w:type="spellEnd"/>
-      <w:r>
-        <w:rPr>
-          <w:rFonts w:ascii="Times New Roman" w:hAnsi="Times New Roman" w:cs="Times New Roman"/>
-          <w:iCs/>
-        </w:rPr>
-        <w:t xml:space="preserve"> </w:t>
-      </w:r>
-      <w:r>
-        <w:rPr>
-          <w:rFonts w:ascii="Times New Roman" w:hAnsi="Times New Roman" w:cs="Times New Roman" w:hint="eastAsia"/>
-          <w:iCs/>
-        </w:rPr>
-        <w:t>:</w:t>
-      </w:r>
-      <w:r>
-        <w:rPr>
-          <w:rFonts w:ascii="Times New Roman" w:hAnsi="Times New Roman" w:cs="Times New Roman"/>
-          <w:iCs/>
-        </w:rPr>
-        <w:t xml:space="preserve"> </w:t>
-      </w:r>
-      <w:proofErr w:type="spellStart"/>
-      <w:r>
-        <w:rPr>
-          <w:rFonts w:ascii="Times New Roman" w:hAnsi="Times New Roman" w:cs="Times New Roman"/>
-          <w:iCs/>
-        </w:rPr>
-        <w:t>N|i</w:t>
-      </w:r>
-      <w:proofErr w:type="spellEnd"/>
-      <w:r>
-        <w:rPr>
-          <w:rFonts w:ascii="Times New Roman" w:hAnsi="Times New Roman" w:cs="Times New Roman"/>
-          <w:iCs/>
-        </w:rPr>
-        <w:t xml:space="preserve"> </w:t>
-      </w:r>
-      <w:r>
-        <w:rPr>
-          <w:rFonts w:ascii="Times New Roman" w:hAnsi="Times New Roman" w:cs="Times New Roman" w:hint="eastAsia"/>
-          <w:iCs/>
-        </w:rPr>
-        <w:t>∈</w:t>
-      </w:r>
-      <w:r>
-        <w:rPr>
-          <w:rFonts w:ascii="Times New Roman" w:hAnsi="Times New Roman" w:cs="Times New Roman"/>
-          <w:iCs/>
-        </w:rPr>
-        <w:t xml:space="preserve"> [0..|s| - 2] : s[i].getFollower</w:t>
-      </w:r>
-      <w:r>
-        <w:rPr>
-          <w:rFonts w:ascii="Times New Roman" w:hAnsi="Times New Roman" w:cs="Times New Roman"/>
-          <w:iCs/>
-        </w:rPr>
-        <w:t>s</w:t>
-      </w:r>
-      <w:r>
-        <w:rPr>
-          <w:rFonts w:ascii="Times New Roman" w:hAnsi="Times New Roman" w:cs="Times New Roman"/>
-          <w:iCs/>
-        </w:rPr>
-        <w:t xml:space="preserve">() </w:t>
-      </w:r>
-      <w:r>
-        <w:rPr>
-          <w:rFonts w:ascii="Times New Roman" w:hAnsi="Times New Roman" w:cs="Times New Roman" w:hint="eastAsia"/>
-          <w:iCs/>
-        </w:rPr>
-        <w:t>≥</w:t>
-      </w:r>
-      <w:r>
-        <w:rPr>
-          <w:rFonts w:ascii="Times New Roman" w:hAnsi="Times New Roman" w:cs="Times New Roman"/>
-          <w:iCs/>
-        </w:rPr>
-        <w:t xml:space="preserve"> s[i + 1].getFollower</w:t>
-      </w:r>
-      <w:r>
-        <w:rPr>
-          <w:rFonts w:ascii="Times New Roman" w:hAnsi="Times New Roman" w:cs="Times New Roman"/>
-          <w:iCs/>
-        </w:rPr>
-        <w:t>s</w:t>
-      </w:r>
-      <w:r>
-        <w:rPr>
-          <w:rFonts w:ascii="Times New Roman" w:hAnsi="Times New Roman" w:cs="Times New Roman"/>
-          <w:iCs/>
-        </w:rPr>
-        <w:t>()</w:t>
-      </w:r>
-    </w:p>
-    <w:p>
-      <w:pPr>
-        <w:pStyle w:val="ListParagraph"/>
-        <w:numPr>
-          <w:ilvl w:val="0"/>
-          <w:numId w:val="6"/>
-        </w:numPr>
-        <w:spacing w:line="360" w:lineRule="auto"/>
-        <w:rPr>
-          <w:rFonts w:ascii="Times New Roman" w:hAnsi="Times New Roman" w:cs="Times New Roman"/>
-          <w:iCs/>
-        </w:rPr>
-      </w:pPr>
-      <w:r>
-        <w:rPr>
-          <w:rFonts w:ascii="Times New Roman" w:hAnsi="Times New Roman" w:cs="Times New Roman"/>
-          <w:iCs/>
-        </w:rPr>
-        <w:t>exception: none</w:t>
-      </w:r>
-    </w:p>
-    <w:p/>
-    <w:p>
-      <w:pPr>
-        <w:spacing w:line="360" w:lineRule="auto"/>
-        <w:rPr>
-          <w:rFonts w:ascii="Times New Roman" w:hAnsi="Times New Roman" w:cs="Times New Roman"/>
-          <w:iCs/>
-        </w:rPr>
-      </w:pPr>
-      <w:proofErr w:type="spellStart"/>
-      <w:r>
-        <w:rPr>
-          <w:rFonts w:ascii="Times New Roman" w:hAnsi="Times New Roman" w:cs="Times New Roman"/>
-          <w:iCs/>
-        </w:rPr>
-        <w:t>MergeSort_</w:t>
-      </w:r>
-      <w:proofErr w:type="gramStart"/>
-      <w:r>
-        <w:rPr>
-          <w:rFonts w:ascii="Times New Roman" w:hAnsi="Times New Roman" w:cs="Times New Roman"/>
-          <w:iCs/>
-        </w:rPr>
-        <w:t>Video</w:t>
-      </w:r>
-      <w:r>
-        <w:rPr>
-          <w:rFonts w:ascii="Times New Roman" w:hAnsi="Times New Roman" w:cs="Times New Roman"/>
-          <w:iCs/>
-        </w:rPr>
-        <w:t>s</w:t>
-      </w:r>
-      <w:proofErr w:type="spellEnd"/>
-      <w:r>
-        <w:rPr>
-          <w:rFonts w:ascii="Times New Roman" w:hAnsi="Times New Roman" w:cs="Times New Roman"/>
-          <w:iCs/>
-        </w:rPr>
-        <w:t>(</w:t>
-      </w:r>
-      <w:proofErr w:type="gramEnd"/>
-      <w:r>
-        <w:rPr>
-          <w:rFonts w:ascii="Times New Roman" w:hAnsi="Times New Roman" w:cs="Times New Roman"/>
-          <w:iCs/>
-        </w:rPr>
-        <w:t>)</w:t>
-      </w:r>
-    </w:p>
-    <w:p>
-      <w:pPr>
-        <w:pStyle w:val="ListParagraph"/>
-        <w:numPr>
-          <w:ilvl w:val="0"/>
-          <w:numId w:val="6"/>
-        </w:numPr>
-        <w:spacing w:line="360" w:lineRule="auto"/>
-        <w:rPr>
-          <w:rFonts w:ascii="Times New Roman" w:hAnsi="Times New Roman" w:cs="Times New Roman"/>
-          <w:iCs/>
-        </w:rPr>
-      </w:pPr>
-      <w:r>
-        <w:rPr>
-          <w:rFonts w:ascii="Times New Roman" w:hAnsi="Times New Roman" w:cs="Times New Roman"/>
-          <w:iCs/>
-        </w:rPr>
-        <w:t xml:space="preserve">output: out </w:t>
-      </w:r>
-      <w:r>
-        <w:rPr>
-          <w:rFonts w:ascii="Cambria Math" w:hAnsi="Cambria Math" w:cs="Cambria Math"/>
-          <w:iCs/>
-        </w:rPr>
-        <w:t>≔</w:t>
-      </w:r>
-      <w:r>
-        <w:rPr>
-          <w:rFonts w:ascii="Times New Roman" w:hAnsi="Times New Roman" w:cs="Times New Roman"/>
-          <w:iCs/>
-        </w:rPr>
-        <w:t xml:space="preserve"> </w:t>
-      </w:r>
-      <w:r>
-        <w:rPr>
-          <w:rFonts w:ascii="Times New Roman" w:hAnsi="Times New Roman" w:cs="Times New Roman"/>
-          <w:iCs/>
-        </w:rPr>
-        <w:t>sequence of YouTuber where</w:t>
-      </w:r>
-      <w:r>
-        <w:rPr>
-          <w:rFonts w:ascii="Cambria Math" w:hAnsi="Cambria Math" w:cs="Cambria Math"/>
-          <w:iCs/>
-        </w:rPr>
-        <w:t xml:space="preserve"> </w:t>
-      </w:r>
-      <w:r>
-        <w:rPr>
-          <w:rFonts w:ascii="Cambria Math" w:hAnsi="Cambria Math" w:cs="Cambria Math"/>
-          <w:iCs/>
-        </w:rPr>
-        <w:t>∀</w:t>
-      </w:r>
-      <w:r>
-        <w:rPr>
-          <w:rFonts w:ascii="Times New Roman" w:hAnsi="Times New Roman" w:cs="Times New Roman"/>
-          <w:iCs/>
-        </w:rPr>
-        <w:t xml:space="preserve"> </w:t>
-      </w:r>
-      <w:proofErr w:type="spellStart"/>
-      <w:r>
-        <w:rPr>
-          <w:rFonts w:ascii="Times New Roman" w:hAnsi="Times New Roman" w:cs="Times New Roman"/>
-          <w:iCs/>
-        </w:rPr>
-        <w:t>i</w:t>
-      </w:r>
-      <w:proofErr w:type="spellEnd"/>
-      <w:r>
-        <w:rPr>
-          <w:rFonts w:ascii="Times New Roman" w:hAnsi="Times New Roman" w:cs="Times New Roman"/>
-          <w:iCs/>
-        </w:rPr>
-        <w:t xml:space="preserve"> </w:t>
-      </w:r>
-      <w:r>
-        <w:rPr>
-          <w:rFonts w:ascii="Times New Roman" w:hAnsi="Times New Roman" w:cs="Times New Roman" w:hint="eastAsia"/>
-          <w:iCs/>
-        </w:rPr>
-        <w:t>:</w:t>
-      </w:r>
-      <w:r>
-        <w:rPr>
-          <w:rFonts w:ascii="Times New Roman" w:hAnsi="Times New Roman" w:cs="Times New Roman"/>
-          <w:iCs/>
-        </w:rPr>
-        <w:t xml:space="preserve"> </w:t>
-      </w:r>
-      <w:proofErr w:type="spellStart"/>
-      <w:r>
-        <w:rPr>
-          <w:rFonts w:ascii="Times New Roman" w:hAnsi="Times New Roman" w:cs="Times New Roman"/>
-          <w:iCs/>
-        </w:rPr>
-        <w:t>N|i</w:t>
-      </w:r>
-      <w:proofErr w:type="spellEnd"/>
-      <w:r>
-        <w:rPr>
-          <w:rFonts w:ascii="Times New Roman" w:hAnsi="Times New Roman" w:cs="Times New Roman"/>
-          <w:iCs/>
-        </w:rPr>
-        <w:t xml:space="preserve"> </w:t>
-      </w:r>
-      <w:r>
-        <w:rPr>
-          <w:rFonts w:ascii="Times New Roman" w:hAnsi="Times New Roman" w:cs="Times New Roman" w:hint="eastAsia"/>
-          <w:iCs/>
-        </w:rPr>
-        <w:t>∈</w:t>
-      </w:r>
-      <w:r>
-        <w:rPr>
-          <w:rFonts w:ascii="Times New Roman" w:hAnsi="Times New Roman" w:cs="Times New Roman"/>
-          <w:iCs/>
-        </w:rPr>
-        <w:t xml:space="preserve"> [0..|s| - 2] : s[i].getVideo</w:t>
-      </w:r>
-      <w:r>
-        <w:rPr>
-          <w:rFonts w:ascii="Times New Roman" w:hAnsi="Times New Roman" w:cs="Times New Roman"/>
-          <w:iCs/>
-        </w:rPr>
-        <w:t>s</w:t>
-      </w:r>
-      <w:r>
-        <w:rPr>
-          <w:rFonts w:ascii="Times New Roman" w:hAnsi="Times New Roman" w:cs="Times New Roman"/>
-          <w:iCs/>
-        </w:rPr>
-        <w:t>()</w:t>
-      </w:r>
-      <w:r>
-        <w:rPr>
-          <w:rFonts w:ascii="Times New Roman" w:hAnsi="Times New Roman" w:cs="Times New Roman" w:hint="eastAsia"/>
-          <w:iCs/>
-        </w:rPr>
-        <w:t>≥</w:t>
-      </w:r>
-      <w:r>
-        <w:rPr>
-          <w:rFonts w:ascii="Times New Roman" w:hAnsi="Times New Roman" w:cs="Times New Roman"/>
-          <w:iCs/>
-        </w:rPr>
-        <w:t xml:space="preserve"> </w:t>
-      </w:r>
-      <w:r>
-        <w:rPr>
-          <w:rFonts w:ascii="Times New Roman" w:hAnsi="Times New Roman" w:cs="Times New Roman"/>
-          <w:iCs/>
-        </w:rPr>
-        <w:t>s[i + 1].get Video</w:t>
-      </w:r>
-      <w:r>
-        <w:rPr>
-          <w:rFonts w:ascii="Times New Roman" w:hAnsi="Times New Roman" w:cs="Times New Roman"/>
-          <w:iCs/>
-        </w:rPr>
-        <w:t>s</w:t>
-      </w:r>
-      <w:r>
-        <w:rPr>
-          <w:rFonts w:ascii="Times New Roman" w:hAnsi="Times New Roman" w:cs="Times New Roman"/>
-          <w:iCs/>
-        </w:rPr>
-        <w:t>()</w:t>
-      </w:r>
-    </w:p>
-    <w:p>
-      <w:pPr>
-        <w:pStyle w:val="ListParagraph"/>
-        <w:numPr>
-          <w:ilvl w:val="0"/>
-          <w:numId w:val="6"/>
-        </w:numPr>
-        <w:spacing w:line="360" w:lineRule="auto"/>
-        <w:rPr>
-          <w:rFonts w:ascii="Times New Roman" w:hAnsi="Times New Roman" w:cs="Times New Roman"/>
-          <w:iCs/>
-        </w:rPr>
-      </w:pPr>
-      <w:r>
-        <w:rPr>
-          <w:rFonts w:ascii="Times New Roman" w:hAnsi="Times New Roman" w:cs="Times New Roman"/>
-          <w:iCs/>
-        </w:rPr>
-        <w:t>exception: none</w:t>
-      </w:r>
-    </w:p>
-    <w:p>
-      <w:pPr>
-        <w:spacing w:line="360" w:lineRule="auto"/>
-        <w:rPr>
-          <w:rFonts w:ascii="Times New Roman" w:hAnsi="Times New Roman" w:cs="Times New Roman"/>
-          <w:iCs/>
-        </w:rPr>
-      </w:pPr>
-    </w:p>
-    <w:p>
-      <w:pPr>
-        <w:spacing w:line="360" w:lineRule="auto"/>
-        <w:rPr>
-          <w:rFonts w:ascii="Times New Roman" w:hAnsi="Times New Roman" w:cs="Times New Roman"/>
-          <w:iCs/>
-        </w:rPr>
-      </w:pPr>
-      <w:proofErr w:type="spellStart"/>
-      <w:r>
-        <w:rPr>
-          <w:rFonts w:ascii="Times New Roman" w:hAnsi="Times New Roman" w:cs="Times New Roman"/>
-          <w:iCs/>
-        </w:rPr>
-        <w:t>QuickSort_</w:t>
-      </w:r>
-      <w:proofErr w:type="gramStart"/>
-      <w:r>
-        <w:rPr>
-          <w:rFonts w:ascii="Times New Roman" w:hAnsi="Times New Roman" w:cs="Times New Roman"/>
-          <w:iCs/>
-        </w:rPr>
-        <w:t>Follower</w:t>
-      </w:r>
-      <w:r>
-        <w:rPr>
-          <w:rFonts w:ascii="Times New Roman" w:hAnsi="Times New Roman" w:cs="Times New Roman"/>
-          <w:iCs/>
-        </w:rPr>
-        <w:t>s</w:t>
-      </w:r>
-      <w:proofErr w:type="spellEnd"/>
-      <w:r>
-        <w:rPr>
-          <w:rFonts w:ascii="Times New Roman" w:hAnsi="Times New Roman" w:cs="Times New Roman"/>
-          <w:iCs/>
-        </w:rPr>
-        <w:t>(</w:t>
-      </w:r>
-      <w:proofErr w:type="gramEnd"/>
-      <w:r>
-        <w:rPr>
-          <w:rFonts w:ascii="Times New Roman" w:hAnsi="Times New Roman" w:cs="Times New Roman"/>
-          <w:iCs/>
-        </w:rPr>
-        <w:t>)</w:t>
-      </w:r>
-    </w:p>
-    <w:p>
-      <w:pPr>
-        <w:pStyle w:val="ListParagraph"/>
-        <w:numPr>
-          <w:ilvl w:val="0"/>
-          <w:numId w:val="6"/>
-        </w:numPr>
-        <w:spacing w:line="360" w:lineRule="auto"/>
-        <w:rPr>
-          <w:rFonts w:ascii="Times New Roman" w:hAnsi="Times New Roman" w:cs="Times New Roman"/>
-          <w:iCs/>
-        </w:rPr>
-      </w:pPr>
-      <w:r>
-        <w:rPr>
-          <w:rFonts w:ascii="Times New Roman" w:hAnsi="Times New Roman" w:cs="Times New Roman"/>
-          <w:iCs/>
-        </w:rPr>
-        <w:t xml:space="preserve">output: out </w:t>
-      </w:r>
-      <w:r>
-        <w:rPr>
-          <w:rFonts w:ascii="Cambria Math" w:hAnsi="Cambria Math" w:cs="Cambria Math"/>
-          <w:iCs/>
-        </w:rPr>
-        <w:t>≔</w:t>
-      </w:r>
-      <w:r>
-        <w:rPr>
-          <w:rFonts w:ascii="Times New Roman" w:hAnsi="Times New Roman" w:cs="Times New Roman"/>
-          <w:iCs/>
-        </w:rPr>
-        <w:t xml:space="preserve"> </w:t>
-      </w:r>
-      <w:r>
-        <w:rPr>
-          <w:rFonts w:ascii="Times New Roman" w:hAnsi="Times New Roman" w:cs="Times New Roman"/>
-          <w:iCs/>
-        </w:rPr>
-        <w:t>sequence of YouTuber where</w:t>
-      </w:r>
-      <w:r>
-        <w:rPr>
-          <w:rFonts w:ascii="Cambria Math" w:hAnsi="Cambria Math" w:cs="Cambria Math"/>
-          <w:iCs/>
-        </w:rPr>
-        <w:t xml:space="preserve"> </w:t>
-      </w:r>
-      <w:r>
-        <w:rPr>
-          <w:rFonts w:ascii="Cambria Math" w:hAnsi="Cambria Math" w:cs="Cambria Math"/>
-          <w:iCs/>
-        </w:rPr>
-        <w:t>∀</w:t>
-      </w:r>
-      <w:r>
-        <w:rPr>
-          <w:rFonts w:ascii="Times New Roman" w:hAnsi="Times New Roman" w:cs="Times New Roman"/>
-          <w:iCs/>
-        </w:rPr>
-        <w:t xml:space="preserve"> </w:t>
-      </w:r>
-      <w:proofErr w:type="spellStart"/>
-      <w:r>
-        <w:rPr>
-          <w:rFonts w:ascii="Times New Roman" w:hAnsi="Times New Roman" w:cs="Times New Roman"/>
-          <w:iCs/>
-        </w:rPr>
-        <w:t>i</w:t>
-      </w:r>
-      <w:proofErr w:type="spellEnd"/>
-      <w:r>
-        <w:rPr>
-          <w:rFonts w:ascii="Times New Roman" w:hAnsi="Times New Roman" w:cs="Times New Roman"/>
-          <w:iCs/>
-        </w:rPr>
-        <w:t xml:space="preserve"> </w:t>
-      </w:r>
-      <w:r>
-        <w:rPr>
-          <w:rFonts w:ascii="Times New Roman" w:hAnsi="Times New Roman" w:cs="Times New Roman" w:hint="eastAsia"/>
-          <w:iCs/>
-        </w:rPr>
-        <w:t>:</w:t>
-      </w:r>
-      <w:r>
-        <w:rPr>
-          <w:rFonts w:ascii="Times New Roman" w:hAnsi="Times New Roman" w:cs="Times New Roman"/>
-          <w:iCs/>
-        </w:rPr>
-        <w:t xml:space="preserve"> </w:t>
-      </w:r>
-      <w:proofErr w:type="spellStart"/>
-      <w:r>
-        <w:rPr>
-          <w:rFonts w:ascii="Times New Roman" w:hAnsi="Times New Roman" w:cs="Times New Roman"/>
-          <w:iCs/>
-        </w:rPr>
-        <w:t>N|i</w:t>
-      </w:r>
-      <w:proofErr w:type="spellEnd"/>
-      <w:r>
-        <w:rPr>
-          <w:rFonts w:ascii="Times New Roman" w:hAnsi="Times New Roman" w:cs="Times New Roman"/>
-          <w:iCs/>
-        </w:rPr>
-        <w:t xml:space="preserve"> </w:t>
-      </w:r>
-      <w:r>
-        <w:rPr>
-          <w:rFonts w:ascii="Times New Roman" w:hAnsi="Times New Roman" w:cs="Times New Roman" w:hint="eastAsia"/>
-          <w:iCs/>
-        </w:rPr>
-        <w:t>∈</w:t>
-      </w:r>
-      <w:r>
-        <w:rPr>
-          <w:rFonts w:ascii="Times New Roman" w:hAnsi="Times New Roman" w:cs="Times New Roman"/>
-          <w:iCs/>
-        </w:rPr>
-        <w:t xml:space="preserve"> [0..|s| - 2] : s[i].getFollower</w:t>
-      </w:r>
-      <w:r>
-        <w:rPr>
-          <w:rFonts w:ascii="Times New Roman" w:hAnsi="Times New Roman" w:cs="Times New Roman"/>
-          <w:iCs/>
-        </w:rPr>
-        <w:t>s</w:t>
-      </w:r>
-      <w:r>
-        <w:rPr>
-          <w:rFonts w:ascii="Times New Roman" w:hAnsi="Times New Roman" w:cs="Times New Roman"/>
-          <w:iCs/>
-        </w:rPr>
-        <w:t xml:space="preserve">() </w:t>
-      </w:r>
-      <w:r>
-        <w:rPr>
-          <w:rFonts w:ascii="Times New Roman" w:hAnsi="Times New Roman" w:cs="Times New Roman" w:hint="eastAsia"/>
-          <w:iCs/>
-        </w:rPr>
-        <w:t>≥</w:t>
-      </w:r>
-      <w:r>
-        <w:rPr>
-          <w:rFonts w:ascii="Times New Roman" w:hAnsi="Times New Roman" w:cs="Times New Roman"/>
-          <w:iCs/>
-        </w:rPr>
-        <w:t xml:space="preserve"> </w:t>
-      </w:r>
-      <w:r>
-        <w:rPr>
-          <w:rFonts w:ascii="Times New Roman" w:hAnsi="Times New Roman" w:cs="Times New Roman"/>
-          <w:iCs/>
-        </w:rPr>
-        <w:t>s[i + 1].getFollower</w:t>
-      </w:r>
-      <w:r>
-        <w:rPr>
-          <w:rFonts w:ascii="Times New Roman" w:hAnsi="Times New Roman" w:cs="Times New Roman"/>
-          <w:iCs/>
-        </w:rPr>
-        <w:t>s</w:t>
-      </w:r>
-      <w:r>
-        <w:rPr>
-          <w:rFonts w:ascii="Times New Roman" w:hAnsi="Times New Roman" w:cs="Times New Roman"/>
-          <w:iCs/>
-        </w:rPr>
-        <w:t>()</w:t>
-      </w:r>
-    </w:p>
-    <w:p>
-      <w:pPr>
-        <w:pStyle w:val="ListParagraph"/>
-        <w:numPr>
-          <w:ilvl w:val="0"/>
-          <w:numId w:val="6"/>
-        </w:numPr>
-        <w:spacing w:line="360" w:lineRule="auto"/>
-        <w:rPr>
-          <w:rFonts w:ascii="Times New Roman" w:hAnsi="Times New Roman" w:cs="Times New Roman"/>
-          <w:iCs/>
-        </w:rPr>
-      </w:pPr>
-      <w:r>
-        <w:rPr>
-          <w:rFonts w:ascii="Times New Roman" w:hAnsi="Times New Roman" w:cs="Times New Roman"/>
-          <w:iCs/>
-        </w:rPr>
-        <w:t>exception: none</w:t>
-      </w:r>
-    </w:p>
-    <w:p>
-      <w:pPr>
-        <w:spacing w:line="360" w:lineRule="auto"/>
-        <w:rPr>
-          <w:rFonts w:ascii="Times New Roman" w:hAnsi="Times New Roman" w:cs="Times New Roman"/>
-          <w:iCs/>
-        </w:rPr>
-      </w:pPr>
-    </w:p>
-    <w:p>
-      <w:pPr>
-        <w:spacing w:line="360" w:lineRule="auto"/>
-        <w:rPr>
-          <w:rFonts w:ascii="Times New Roman" w:hAnsi="Times New Roman" w:cs="Times New Roman"/>
-          <w:iCs/>
-        </w:rPr>
-      </w:pPr>
-      <w:proofErr w:type="spellStart"/>
-      <w:r>
-        <w:rPr>
-          <w:rFonts w:ascii="Times New Roman" w:hAnsi="Times New Roman" w:cs="Times New Roman"/>
-          <w:iCs/>
-        </w:rPr>
-        <w:t>QuickSort_</w:t>
-      </w:r>
-      <w:proofErr w:type="gramStart"/>
-      <w:r>
-        <w:rPr>
-          <w:rFonts w:ascii="Times New Roman" w:hAnsi="Times New Roman" w:cs="Times New Roman"/>
-          <w:iCs/>
-        </w:rPr>
-        <w:t>Video</w:t>
-      </w:r>
-      <w:r>
-        <w:rPr>
-          <w:rFonts w:ascii="Times New Roman" w:hAnsi="Times New Roman" w:cs="Times New Roman"/>
-          <w:iCs/>
-        </w:rPr>
-        <w:t>s</w:t>
-      </w:r>
-      <w:proofErr w:type="spellEnd"/>
-      <w:r>
-        <w:rPr>
-          <w:rFonts w:ascii="Times New Roman" w:hAnsi="Times New Roman" w:cs="Times New Roman"/>
-          <w:iCs/>
-        </w:rPr>
-        <w:t>(</w:t>
-      </w:r>
-      <w:proofErr w:type="gramEnd"/>
-      <w:r>
-        <w:rPr>
-          <w:rFonts w:ascii="Times New Roman" w:hAnsi="Times New Roman" w:cs="Times New Roman"/>
-          <w:iCs/>
-        </w:rPr>
-        <w:t>)</w:t>
-      </w:r>
-    </w:p>
-    <w:p>
-      <w:pPr>
-        <w:pStyle w:val="ListParagraph"/>
-        <w:numPr>
-          <w:ilvl w:val="0"/>
-          <w:numId w:val="6"/>
-        </w:numPr>
-        <w:spacing w:line="360" w:lineRule="auto"/>
-        <w:rPr>
-          <w:rFonts w:ascii="Times New Roman" w:hAnsi="Times New Roman" w:cs="Times New Roman"/>
-          <w:iCs/>
-        </w:rPr>
-      </w:pPr>
-      <w:r>
-        <w:rPr>
-          <w:rFonts w:ascii="Times New Roman" w:hAnsi="Times New Roman" w:cs="Times New Roman"/>
-          <w:iCs/>
-        </w:rPr>
-        <w:t xml:space="preserve">output: out </w:t>
-      </w:r>
-      <w:r>
-        <w:rPr>
-          <w:rFonts w:ascii="Cambria Math" w:hAnsi="Cambria Math" w:cs="Cambria Math"/>
-          <w:iCs/>
-        </w:rPr>
-        <w:t>≔</w:t>
-      </w:r>
-      <w:r>
-        <w:rPr>
-          <w:rFonts w:ascii="Times New Roman" w:hAnsi="Times New Roman" w:cs="Times New Roman"/>
-          <w:iCs/>
-        </w:rPr>
-        <w:t xml:space="preserve"> </w:t>
-      </w:r>
-      <w:r>
-        <w:rPr>
-          <w:rFonts w:ascii="Times New Roman" w:hAnsi="Times New Roman" w:cs="Times New Roman"/>
-          <w:iCs/>
-        </w:rPr>
-        <w:t>sequence of YouTuber where</w:t>
-      </w:r>
-      <w:r>
-        <w:rPr>
-          <w:rFonts w:ascii="Times New Roman" w:hAnsi="Times New Roman" w:cs="Times New Roman"/>
-          <w:iCs/>
-        </w:rPr>
-        <w:t xml:space="preserve"> </w:t>
-      </w:r>
-      <w:r>
-        <w:rPr>
-          <w:rFonts w:ascii="Cambria Math" w:hAnsi="Cambria Math" w:cs="Cambria Math"/>
-          <w:iCs/>
-        </w:rPr>
-        <w:t>∀</w:t>
-      </w:r>
-      <w:r>
-        <w:rPr>
-          <w:rFonts w:ascii="Times New Roman" w:hAnsi="Times New Roman" w:cs="Times New Roman"/>
-          <w:iCs/>
-        </w:rPr>
-        <w:t xml:space="preserve"> </w:t>
-      </w:r>
-      <w:proofErr w:type="spellStart"/>
-      <w:r>
-        <w:rPr>
-          <w:rFonts w:ascii="Times New Roman" w:hAnsi="Times New Roman" w:cs="Times New Roman"/>
-          <w:iCs/>
-        </w:rPr>
-        <w:t>i</w:t>
-      </w:r>
-      <w:proofErr w:type="spellEnd"/>
-      <w:r>
-        <w:rPr>
-          <w:rFonts w:ascii="Times New Roman" w:hAnsi="Times New Roman" w:cs="Times New Roman"/>
-          <w:iCs/>
-        </w:rPr>
-        <w:t xml:space="preserve"> </w:t>
-      </w:r>
-      <w:r>
-        <w:rPr>
-          <w:rFonts w:ascii="Times New Roman" w:hAnsi="Times New Roman" w:cs="Times New Roman" w:hint="eastAsia"/>
-          <w:iCs/>
-        </w:rPr>
-        <w:t>:</w:t>
-      </w:r>
-      <w:r>
-        <w:rPr>
-          <w:rFonts w:ascii="Times New Roman" w:hAnsi="Times New Roman" w:cs="Times New Roman"/>
-          <w:iCs/>
-        </w:rPr>
-        <w:t xml:space="preserve"> </w:t>
-      </w:r>
-      <w:proofErr w:type="spellStart"/>
-      <w:r>
-        <w:rPr>
-          <w:rFonts w:ascii="Times New Roman" w:hAnsi="Times New Roman" w:cs="Times New Roman"/>
-          <w:iCs/>
-        </w:rPr>
-        <w:t>N|i</w:t>
-      </w:r>
-      <w:proofErr w:type="spellEnd"/>
-      <w:r>
-        <w:rPr>
-          <w:rFonts w:ascii="Times New Roman" w:hAnsi="Times New Roman" w:cs="Times New Roman"/>
-          <w:iCs/>
-        </w:rPr>
-        <w:t xml:space="preserve"> </w:t>
-      </w:r>
-      <w:r>
-        <w:rPr>
-          <w:rFonts w:ascii="Times New Roman" w:hAnsi="Times New Roman" w:cs="Times New Roman" w:hint="eastAsia"/>
-          <w:iCs/>
-        </w:rPr>
-        <w:t>∈</w:t>
-      </w:r>
-      <w:r>
-        <w:rPr>
-          <w:rFonts w:ascii="Times New Roman" w:hAnsi="Times New Roman" w:cs="Times New Roman"/>
-          <w:iCs/>
-        </w:rPr>
-        <w:t xml:space="preserve"> [0..|s| - 2] : s[i].getVideo</w:t>
-      </w:r>
-      <w:r>
-        <w:rPr>
-          <w:rFonts w:ascii="Times New Roman" w:hAnsi="Times New Roman" w:cs="Times New Roman"/>
-          <w:iCs/>
-        </w:rPr>
-        <w:t>s</w:t>
-      </w:r>
-      <w:r>
-        <w:rPr>
-          <w:rFonts w:ascii="Times New Roman" w:hAnsi="Times New Roman" w:cs="Times New Roman"/>
-          <w:iCs/>
-        </w:rPr>
-        <w:t xml:space="preserve">() </w:t>
-      </w:r>
-      <w:r>
-        <w:rPr>
-          <w:rFonts w:ascii="Times New Roman" w:hAnsi="Times New Roman" w:cs="Times New Roman" w:hint="eastAsia"/>
-          <w:iCs/>
-        </w:rPr>
-        <w:t>≥</w:t>
-      </w:r>
-      <w:r>
-        <w:rPr>
-          <w:rFonts w:ascii="Times New Roman" w:hAnsi="Times New Roman" w:cs="Times New Roman"/>
-          <w:iCs/>
-        </w:rPr>
-        <w:t xml:space="preserve"> s[i + 1].get Video</w:t>
-      </w:r>
-      <w:r>
-        <w:rPr>
-          <w:rFonts w:ascii="Times New Roman" w:hAnsi="Times New Roman" w:cs="Times New Roman"/>
-          <w:iCs/>
-        </w:rPr>
-        <w:t>s</w:t>
-      </w:r>
-      <w:r>
-        <w:rPr>
-          <w:rFonts w:ascii="Times New Roman" w:hAnsi="Times New Roman" w:cs="Times New Roman"/>
-          <w:iCs/>
-        </w:rPr>
-        <w:t>()</w:t>
-      </w:r>
-    </w:p>
-    <w:p>
-      <w:pPr>
-        <w:pStyle w:val="ListParagraph"/>
-        <w:numPr>
-          <w:ilvl w:val="0"/>
-          <w:numId w:val="6"/>
-        </w:numPr>
-        <w:spacing w:line="360" w:lineRule="auto"/>
-        <w:rPr>
-          <w:rFonts w:ascii="Times New Roman" w:hAnsi="Times New Roman" w:cs="Times New Roman"/>
-          <w:iCs/>
-        </w:rPr>
-      </w:pPr>
-      <w:r>
-        <w:rPr>
-          <w:rFonts w:ascii="Times New Roman" w:hAnsi="Times New Roman" w:cs="Times New Roman"/>
-          <w:iCs/>
-        </w:rPr>
-        <w:t>exception: none</w:t>
-      </w:r>
-    </w:p>
-    <w:p/>
-    <w:p/>
-    <w:p/>
-    <w:p/>
-    <w:p/>
-    <w:p/>
-    <w:p/>
-    <w:p/>
-    <w:p/>
-    <w:p/>
-    <w:p/>
-    <w:p/>
-    <w:p/>
-    <w:p/>
-    <w:p/>
-    <w:p/>
-    <w:p/>
-    <w:p/>
-    <w:p/>
-    <w:p/>
-    <w:p/>
-    <w:p/>
-    <w:p/>
-    <w:p/>
-    <w:p/>
-    <w:p>
-      <w:pPr>
-        <w:spacing w:line="360" w:lineRule="auto"/>
-        <w:rPr>
-          <w:rFonts w:ascii="Times New Roman" w:hAnsi="Times New Roman" w:cs="Times New Roman"/>
-          <w:sz w:val="36"/>
-          <w:szCs w:val="36"/>
-        </w:rPr>
-      </w:pPr>
-      <w:r>
-        <w:rPr>
-          <w:rFonts w:ascii="Times New Roman" w:hAnsi="Times New Roman" w:cs="Times New Roman"/>
-          <w:sz w:val="36"/>
-          <w:szCs w:val="36"/>
-        </w:rPr>
-        <w:lastRenderedPageBreak/>
-        <w:t>Display</w:t>
-      </w:r>
-      <w:r>
-        <w:rPr>
-          <w:rFonts w:ascii="Times New Roman" w:hAnsi="Times New Roman" w:cs="Times New Roman"/>
-          <w:sz w:val="36"/>
-          <w:szCs w:val="36"/>
-        </w:rPr>
-        <w:t xml:space="preserve"> Module</w:t>
-      </w:r>
-    </w:p>
-    <w:p>
-      <w:pPr>
-        <w:spacing w:line="360" w:lineRule="auto"/>
-        <w:rPr>
-          <w:rFonts w:ascii="Times New Roman" w:hAnsi="Times New Roman" w:cs="Times New Roman"/>
-          <w:sz w:val="32"/>
-          <w:szCs w:val="32"/>
-        </w:rPr>
-      </w:pPr>
-      <w:r>
-        <w:rPr>
-          <w:rFonts w:ascii="Times New Roman" w:hAnsi="Times New Roman" w:cs="Times New Roman"/>
-          <w:sz w:val="32"/>
-          <w:szCs w:val="32"/>
-        </w:rPr>
-        <w:t xml:space="preserve">Module </w:t>
-      </w:r>
-    </w:p>
-    <w:p>
-      <w:pPr>
-        <w:spacing w:line="360" w:lineRule="auto"/>
-        <w:rPr>
-          <w:rFonts w:ascii="Times New Roman" w:hAnsi="Times New Roman" w:cs="Times New Roman"/>
-        </w:rPr>
-      </w:pPr>
-      <w:r>
-        <w:rPr>
-          <w:rFonts w:ascii="Times New Roman" w:hAnsi="Times New Roman" w:cs="Times New Roman"/>
-        </w:rPr>
-        <w:t>Display</w:t>
-      </w:r>
-    </w:p>
-    <w:p>
-      <w:pPr>
-        <w:spacing w:line="360" w:lineRule="auto"/>
-        <w:rPr>
-          <w:rFonts w:ascii="Times New Roman" w:hAnsi="Times New Roman" w:cs="Times New Roman"/>
-        </w:rPr>
-      </w:pPr>
-    </w:p>
-    <w:p>
-      <w:pPr>
-        <w:spacing w:line="360" w:lineRule="auto"/>
-        <w:rPr>
-          <w:rFonts w:ascii="Times New Roman" w:hAnsi="Times New Roman" w:cs="Times New Roman"/>
-          <w:sz w:val="32"/>
-          <w:szCs w:val="32"/>
-        </w:rPr>
-      </w:pPr>
-      <w:r>
-        <w:rPr>
-          <w:rFonts w:ascii="Times New Roman" w:hAnsi="Times New Roman" w:cs="Times New Roman"/>
-          <w:sz w:val="32"/>
-          <w:szCs w:val="32"/>
-        </w:rPr>
-        <w:t>Uses</w:t>
-      </w:r>
-    </w:p>
-    <w:p>
-      <w:pPr>
-        <w:spacing w:line="360" w:lineRule="auto"/>
-        <w:rPr>
-          <w:rFonts w:ascii="Times New Roman" w:hAnsi="Times New Roman" w:cs="Times New Roman"/>
-          <w:iCs/>
-        </w:rPr>
-      </w:pPr>
-      <w:r>
-        <w:rPr>
-          <w:rFonts w:ascii="Times New Roman" w:hAnsi="Times New Roman" w:cs="Times New Roman"/>
-          <w:iCs/>
-        </w:rPr>
-        <w:t>YouTuber, Search, Graph</w:t>
-      </w:r>
-    </w:p>
-    <w:p>
-      <w:pPr>
-        <w:spacing w:line="360" w:lineRule="auto"/>
-        <w:rPr>
-          <w:rFonts w:ascii="Times New Roman" w:hAnsi="Times New Roman" w:cs="Times New Roman"/>
-          <w:iCs/>
-        </w:rPr>
-      </w:pPr>
-    </w:p>
-    <w:p>
-      <w:pPr>
-        <w:spacing w:line="360" w:lineRule="auto"/>
-        <w:rPr>
-          <w:rFonts w:ascii="Times New Roman" w:hAnsi="Times New Roman" w:cs="Times New Roman"/>
-          <w:iCs/>
-          <w:sz w:val="32"/>
-          <w:szCs w:val="32"/>
-        </w:rPr>
-      </w:pPr>
-      <w:r>
-        <w:rPr>
-          <w:rFonts w:ascii="Times New Roman" w:hAnsi="Times New Roman" w:cs="Times New Roman"/>
-          <w:iCs/>
-          <w:sz w:val="32"/>
-          <w:szCs w:val="32"/>
-        </w:rPr>
-        <w:t>Syntax</w:t>
-      </w:r>
-    </w:p>
-    <w:p>
-      <w:pPr>
-        <w:spacing w:line="360" w:lineRule="auto"/>
-        <w:rPr>
-          <w:rFonts w:ascii="Times New Roman" w:hAnsi="Times New Roman" w:cs="Times New Roman"/>
-          <w:iCs/>
-          <w:sz w:val="28"/>
-          <w:szCs w:val="28"/>
-        </w:rPr>
-      </w:pPr>
-      <w:r>
-        <w:rPr>
-          <w:rFonts w:ascii="Times New Roman" w:hAnsi="Times New Roman" w:cs="Times New Roman"/>
-          <w:iCs/>
-          <w:sz w:val="28"/>
-          <w:szCs w:val="28"/>
-        </w:rPr>
-        <w:t>Exported Constants</w:t>
-      </w:r>
-    </w:p>
-    <w:p>
-      <w:pPr>
-        <w:spacing w:line="360" w:lineRule="auto"/>
-        <w:rPr>
-          <w:rFonts w:ascii="Times New Roman" w:hAnsi="Times New Roman" w:cs="Times New Roman"/>
-          <w:iCs/>
-        </w:rPr>
-      </w:pPr>
-      <w:r>
-        <w:rPr>
-          <w:rFonts w:ascii="Times New Roman" w:hAnsi="Times New Roman" w:cs="Times New Roman"/>
-          <w:iCs/>
-        </w:rPr>
-        <w:t>None</w:t>
-      </w:r>
-    </w:p>
-    <w:p>
-      <w:pPr>
-        <w:spacing w:line="360" w:lineRule="auto"/>
-        <w:rPr>
-          <w:rFonts w:ascii="Times New Roman" w:hAnsi="Times New Roman" w:cs="Times New Roman"/>
-          <w:iCs/>
-        </w:rPr>
-      </w:pPr>
-    </w:p>
-    <w:p>
-      <w:pPr>
-        <w:spacing w:line="360" w:lineRule="auto"/>
-        <w:rPr>
-          <w:rFonts w:ascii="Times New Roman" w:hAnsi="Times New Roman" w:cs="Times New Roman"/>
-          <w:iCs/>
-          <w:sz w:val="28"/>
-          <w:szCs w:val="28"/>
-        </w:rPr>
-      </w:pPr>
-      <w:r>
-        <w:rPr>
-          <w:rFonts w:ascii="Times New Roman" w:hAnsi="Times New Roman" w:cs="Times New Roman"/>
-          <w:iCs/>
-          <w:sz w:val="28"/>
-          <w:szCs w:val="28"/>
-        </w:rPr>
-        <w:t>Exported Access Programs</w:t>
-      </w:r>
-    </w:p>
-    <w:tbl>
-      <w:tblPr>
-        <w:tblStyle w:val="TableGrid"/>
-        <w:tblW w:w="0" w:type="auto"/>
-        <w:tblLook w:val="04A0" w:firstRow="1" w:lastRow="0" w:firstColumn="1" w:lastColumn="0" w:noHBand="0" w:noVBand="1"/>
-      </w:tblPr>
-      <w:tblGrid>
-        <w:gridCol w:w="2323"/>
-        <w:gridCol w:w="1002"/>
-        <w:gridCol w:w="3523"/>
-        <w:gridCol w:w="2162"/>
-      </w:tblGrid>
-      <w:tr>
-        <w:tc>
-          <w:tcPr>
-            <w:tcW w:w="2323" w:type="dxa"/>
-          </w:tcPr>
-          <w:p>
-            <w:pPr>
-              <w:spacing w:line="360" w:lineRule="auto"/>
-              <w:rPr>
-                <w:rFonts w:ascii="Times New Roman" w:hAnsi="Times New Roman" w:cs="Times New Roman"/>
-                <w:iCs/>
-                <w:sz w:val="28"/>
-                <w:szCs w:val="28"/>
-              </w:rPr>
-            </w:pPr>
-            <w:r>
-              <w:rPr>
-                <w:rFonts w:ascii="Times New Roman" w:hAnsi="Times New Roman" w:cs="Times New Roman"/>
-                <w:iCs/>
-                <w:sz w:val="28"/>
-                <w:szCs w:val="28"/>
-              </w:rPr>
-              <w:t>Routine name</w:t>
-            </w:r>
-          </w:p>
-        </w:tc>
-        <w:tc>
-          <w:tcPr>
-            <w:tcW w:w="1002" w:type="dxa"/>
-          </w:tcPr>
-          <w:p>
-            <w:pPr>
-              <w:spacing w:line="360" w:lineRule="auto"/>
-              <w:rPr>
-                <w:rFonts w:ascii="Times New Roman" w:hAnsi="Times New Roman" w:cs="Times New Roman"/>
-                <w:iCs/>
-                <w:sz w:val="28"/>
-                <w:szCs w:val="28"/>
-              </w:rPr>
-            </w:pPr>
-            <w:r>
-              <w:rPr>
-                <w:rFonts w:ascii="Times New Roman" w:hAnsi="Times New Roman" w:cs="Times New Roman"/>
-                <w:iCs/>
-                <w:sz w:val="28"/>
-                <w:szCs w:val="28"/>
-              </w:rPr>
-              <w:t>In</w:t>
-            </w:r>
-          </w:p>
-        </w:tc>
-        <w:tc>
-          <w:tcPr>
-            <w:tcW w:w="3523" w:type="dxa"/>
-          </w:tcPr>
-          <w:p>
-            <w:pPr>
-              <w:spacing w:line="360" w:lineRule="auto"/>
-              <w:rPr>
-                <w:rFonts w:ascii="Times New Roman" w:hAnsi="Times New Roman" w:cs="Times New Roman"/>
-                <w:iCs/>
-                <w:sz w:val="28"/>
-                <w:szCs w:val="28"/>
-              </w:rPr>
-            </w:pPr>
-            <w:r>
-              <w:rPr>
-                <w:rFonts w:ascii="Times New Roman" w:hAnsi="Times New Roman" w:cs="Times New Roman"/>
-                <w:iCs/>
-                <w:sz w:val="28"/>
-                <w:szCs w:val="28"/>
-              </w:rPr>
-              <w:t>Out</w:t>
-            </w:r>
-          </w:p>
-        </w:tc>
-        <w:tc>
-          <w:tcPr>
-            <w:tcW w:w="2162" w:type="dxa"/>
-          </w:tcPr>
-          <w:p>
-            <w:pPr>
-              <w:spacing w:line="360" w:lineRule="auto"/>
-              <w:rPr>
-                <w:rFonts w:ascii="Times New Roman" w:hAnsi="Times New Roman" w:cs="Times New Roman"/>
-                <w:iCs/>
-                <w:sz w:val="28"/>
-                <w:szCs w:val="28"/>
-              </w:rPr>
-            </w:pPr>
-            <w:r>
-              <w:rPr>
-                <w:rFonts w:ascii="Times New Roman" w:hAnsi="Times New Roman" w:cs="Times New Roman"/>
-                <w:iCs/>
-                <w:sz w:val="28"/>
-                <w:szCs w:val="28"/>
-              </w:rPr>
-              <w:t>Exceptions</w:t>
-            </w:r>
-          </w:p>
-        </w:tc>
-      </w:tr>
-      <w:tr>
-        <w:trPr>
-          <w:trHeight w:val="253"/>
-        </w:trPr>
-        <w:tc>
-          <w:tcPr>
-            <w:tcW w:w="2323" w:type="dxa"/>
-          </w:tcPr>
-          <w:p>
-            <w:pPr>
-              <w:spacing w:line="360" w:lineRule="auto"/>
-              <w:rPr>
-                <w:rFonts w:ascii="Times New Roman" w:hAnsi="Times New Roman" w:cs="Times New Roman"/>
-                <w:sz w:val="22"/>
-                <w:szCs w:val="22"/>
-              </w:rPr>
-            </w:pPr>
-            <w:proofErr w:type="spellStart"/>
-            <w:r>
-              <w:rPr>
-                <w:rFonts w:ascii="Times New Roman" w:hAnsi="Times New Roman" w:cs="Times New Roman"/>
-                <w:sz w:val="22"/>
-                <w:szCs w:val="22"/>
-              </w:rPr>
               <w:t>User_Input</w:t>
             </w:r>
             <w:proofErr w:type="spellEnd"/>
@@ -9706,8 +9409,6 @@
         </w:rPr>
         <w:t>s</w:t>
       </w:r>
-      <w:bookmarkStart w:id="0" w:name="_GoBack"/>
-      <w:bookmarkEnd w:id="0"/>
       <w:r>
         <w:rPr>
           <w:rFonts w:ascii="Times New Roman" w:hAnsi="Times New Roman" w:cs="Times New Roman"/>
@@ -10489,7 +10190,7 @@
   <w:abstractNum w:abstractNumId="4" w15:restartNumberingAfterBreak="0">
     <w:nsid w:val="39E70A2A"/>
     <w:multiLevelType w:val="hybridMultilevel"/>
-    <w:tmpl w:val="46CEDBE4"/>
+    <w:tmpl w:val="FA5AF962"/>
     <w:lvl w:ilvl="0" w:tplc="04090001">
       <w:start w:val="1"/>
       <w:numFmt w:val="bullet"/>
@@ -11595,6 +11296,7 @@
   <w:style w:type="character" w:default="1" w:styleId="DefaultParagraphFont">
     <w:name w:val="Default Paragraph Font"/>
     <w:uiPriority w:val="1"/>
+    <w:semiHidden/>
     <w:unhideWhenUsed/>
   </w:style>
   <w:style w:type="table" w:default="1" w:styleId="TableNormal">
@@ -12013,7 +11715,7 @@
 </file>
 
 <file path=customXml/itemProps1.xml><?xml version="1.0" encoding="utf-8"?>
-<ds:datastoreItem xmlns:ds="http://schemas.openxmlformats.org/officeDocument/2006/customXml" ds:itemID="{82E0128D-C7EF-8B4A-82FF-996D2BC48143}">
+<ds:datastoreItem xmlns:ds="http://schemas.openxmlformats.org/officeDocument/2006/customXml" ds:itemID="{07658B79-648C-7B46-B138-33E98C789E59}">
   <ds:schemaRefs>
     <ds:schemaRef ds:uri="http://schemas.openxmlformats.org/officeDocument/2006/bibliography"/>
   </ds:schemaRefs>

</xml_diff>

<commit_message>
Added another module to document
</commit_message>
<xml_diff>
--- a/Requirements_Specifications_Document.docx
+++ b/Requirements_Specifications_Document.docx
@@ -324,21 +324,7 @@
         <w:rPr>
           <w:rFonts w:ascii="Times New Roman" w:hAnsi="Times New Roman" w:cs="Times New Roman"/>
         </w:rPr>
-        <w:t xml:space="preserve">The domain of our application consists of the </w:t>
-      </w:r>
-      <w:proofErr w:type="gramStart"/>
-      <w:r>
-        <w:rPr>
-          <w:rFonts w:ascii="Times New Roman" w:hAnsi="Times New Roman" w:cs="Times New Roman"/>
-        </w:rPr>
-        <w:t>back-end</w:t>
-      </w:r>
-      <w:proofErr w:type="gramEnd"/>
-      <w:r>
-        <w:rPr>
-          <w:rFonts w:ascii="Times New Roman" w:hAnsi="Times New Roman" w:cs="Times New Roman"/>
-        </w:rPr>
-        <w:t xml:space="preserve">, which is comprised of the Read, Sort, Search, Graph and YouTuber modules, and the front-end, which is comprised of the Display module. By enabling low coupling and high cohesion between these modules, we will be able to achieve an application domain in which operations can be executed in a manner that does not affect other modules. In creating all of these modules and organizing them into a USES hierarchy, we wish to be able to sort, search and display YouTube channels that correspond to the channel preference of the user. The stakeholders of this application are solely those seeking entertainment from YouTube. It is also possible for the YouTube corporation to be involved in this application, as they may see some benefits in our product and may choose to </w:t>
+        <w:t xml:space="preserve">The domain of our application consists of the back-end, which is comprised of the Read, Sort, Search, Graph and YouTuber modules, and the front-end, which is comprised of the Display module. By enabling low coupling and high cohesion between these modules, we will be able to achieve an application domain in which operations can be executed in a manner that does not affect other modules. In creating all of these modules and organizing them into a USES hierarchy, we wish to be able to sort, search and display YouTube channels that correspond to the channel preference of the user. The stakeholders of this application are solely those seeking entertainment from YouTube. It is also possible for the YouTube corporation to be involved in this application, as they may see some benefits in our product and may choose to </w:t>
       </w:r>
       <w:r>
         <w:rPr>
@@ -462,21 +448,7 @@
         <w:rPr>
           <w:rFonts w:ascii="Times New Roman" w:hAnsi="Times New Roman" w:cs="Times New Roman"/>
         </w:rPr>
-        <w:t xml:space="preserve">cloud application platform like </w:t>
-      </w:r>
-      <w:proofErr w:type="spellStart"/>
-      <w:r>
-        <w:rPr>
-          <w:rFonts w:ascii="Times New Roman" w:hAnsi="Times New Roman" w:cs="Times New Roman"/>
-        </w:rPr>
-        <w:t>Netlify</w:t>
-      </w:r>
-      <w:proofErr w:type="spellEnd"/>
-      <w:r>
-        <w:rPr>
-          <w:rFonts w:ascii="Times New Roman" w:hAnsi="Times New Roman" w:cs="Times New Roman"/>
-        </w:rPr>
-        <w:t xml:space="preserve"> or Heroku. These domains provide HTTPS encryption, host the website 24/7/365 and do not log user information. Since there is no login or registration feature, encrypting passwords is not a problem. In terms of </w:t>
+        <w:t xml:space="preserve">cloud application platform like Netlify or Heroku. These domains provide HTTPS encryption, host the website 24/7/365 and do not log user information. Since there is no login or registration feature, encrypting passwords is not a problem. In terms of </w:t>
       </w:r>
       <w:r>
         <w:rPr>
@@ -586,21 +558,7 @@
         <w:rPr>
           <w:rFonts w:ascii="Times New Roman" w:hAnsi="Times New Roman" w:cs="Times New Roman"/>
         </w:rPr>
-        <w:t xml:space="preserve"> bulk of the operations and are integral in completing the application. The front-end has a lower priority in comparison to the </w:t>
-      </w:r>
-      <w:proofErr w:type="gramStart"/>
-      <w:r>
-        <w:rPr>
-          <w:rFonts w:ascii="Times New Roman" w:hAnsi="Times New Roman" w:cs="Times New Roman"/>
-        </w:rPr>
-        <w:t>back-end</w:t>
-      </w:r>
-      <w:proofErr w:type="gramEnd"/>
-      <w:r>
-        <w:rPr>
-          <w:rFonts w:ascii="Times New Roman" w:hAnsi="Times New Roman" w:cs="Times New Roman"/>
-        </w:rPr>
-        <w:t>. We do not anticipate any likely changes to the system maintenance pro</w:t>
+        <w:t xml:space="preserve"> bulk of the operations and are integral in completing the application. The front-end has a lower priority in comparison to the back-end. We do not anticipate any likely changes to the system maintenance pro</w:t>
       </w:r>
       <w:r>
         <w:rPr>
@@ -961,7 +919,6 @@
                 <w:szCs w:val="21"/>
               </w:rPr>
             </w:pPr>
-            <w:proofErr w:type="spellStart"/>
             <w:r>
               <w:rPr>
                 <w:rFonts w:ascii="Times New Roman" w:hAnsi="Times New Roman" w:cs="Times New Roman"/>
@@ -980,7 +937,6 @@
               </w:rPr>
               <w:t>_id</w:t>
             </w:r>
-            <w:proofErr w:type="spellEnd"/>
           </w:p>
         </w:tc>
         <w:tc>
@@ -1114,7 +1070,6 @@
                 <w:szCs w:val="21"/>
               </w:rPr>
             </w:pPr>
-            <w:proofErr w:type="spellStart"/>
             <w:r>
               <w:rPr>
                 <w:rFonts w:ascii="Times New Roman" w:hAnsi="Times New Roman" w:cs="Times New Roman"/>
@@ -1124,7 +1079,6 @@
               </w:rPr>
               <w:t>displayStats</w:t>
             </w:r>
-            <w:proofErr w:type="spellEnd"/>
           </w:p>
         </w:tc>
         <w:tc>
@@ -1182,19 +1136,19 @@
                 <w:sz w:val="21"/>
                 <w:szCs w:val="21"/>
               </w:rPr>
-              <w:t xml:space="preserve">String Country, String </w:t>
+              <w:t>String Country, String Category_name,</w:t>
             </w:r>
-            <w:proofErr w:type="spellStart"/>
-            <w:r>
+          </w:p>
+          <w:p>
+            <w:pPr>
+              <w:spacing w:line="360" w:lineRule="auto"/>
               <w:rPr>
                 <w:rFonts w:ascii="Times New Roman" w:hAnsi="Times New Roman" w:cs="Times New Roman"/>
                 <w:iCs/>
                 <w:sz w:val="21"/>
                 <w:szCs w:val="21"/>
               </w:rPr>
-              <w:t>Category_name</w:t>
-            </w:r>
-            <w:proofErr w:type="spellEnd"/>
+            </w:pPr>
             <w:r>
               <w:rPr>
                 <w:rFonts w:ascii="Times New Roman" w:hAnsi="Times New Roman" w:cs="Times New Roman"/>
@@ -1202,47 +1156,7 @@
                 <w:sz w:val="21"/>
                 <w:szCs w:val="21"/>
               </w:rPr>
-              <w:t>,</w:t>
-            </w:r>
-          </w:p>
-          <w:p>
-            <w:pPr>
-              <w:spacing w:line="360" w:lineRule="auto"/>
-              <w:rPr>
-                <w:rFonts w:ascii="Times New Roman" w:hAnsi="Times New Roman" w:cs="Times New Roman"/>
-                <w:iCs/>
-                <w:sz w:val="21"/>
-                <w:szCs w:val="21"/>
-              </w:rPr>
-            </w:pPr>
-            <w:r>
-              <w:rPr>
-                <w:rFonts w:ascii="Times New Roman" w:hAnsi="Times New Roman" w:cs="Times New Roman"/>
-                <w:iCs/>
-                <w:sz w:val="21"/>
-                <w:szCs w:val="21"/>
-              </w:rPr>
-              <w:t xml:space="preserve">String </w:t>
-            </w:r>
-            <w:proofErr w:type="spellStart"/>
-            <w:r>
-              <w:rPr>
-                <w:rFonts w:ascii="Times New Roman" w:hAnsi="Times New Roman" w:cs="Times New Roman"/>
-                <w:iCs/>
-                <w:sz w:val="21"/>
-                <w:szCs w:val="21"/>
-              </w:rPr>
-              <w:t>JoinDate</w:t>
-            </w:r>
-            <w:proofErr w:type="spellEnd"/>
-            <w:r>
-              <w:rPr>
-                <w:rFonts w:ascii="Times New Roman" w:hAnsi="Times New Roman" w:cs="Times New Roman"/>
-                <w:iCs/>
-                <w:sz w:val="21"/>
-                <w:szCs w:val="21"/>
-              </w:rPr>
-              <w:t>,</w:t>
+              <w:t>String JoinDate,</w:t>
             </w:r>
           </w:p>
           <w:p>
@@ -1300,7 +1214,6 @@
                 <w:szCs w:val="21"/>
               </w:rPr>
             </w:pPr>
-            <w:proofErr w:type="spellStart"/>
             <w:r>
               <w:rPr>
                 <w:rFonts w:ascii="Times New Roman" w:hAnsi="Times New Roman" w:cs="Times New Roman"/>
@@ -1310,7 +1223,6 @@
               </w:rPr>
               <w:t>NotFoundException</w:t>
             </w:r>
-            <w:proofErr w:type="spellEnd"/>
           </w:p>
         </w:tc>
       </w:tr>
@@ -1404,21 +1316,12 @@
           <w:iCs/>
         </w:rPr>
       </w:pPr>
-      <w:proofErr w:type="spellStart"/>
-      <w:r>
-        <w:rPr>
-          <w:rFonts w:ascii="Times New Roman" w:hAnsi="Times New Roman" w:cs="Times New Roman"/>
-          <w:iCs/>
-        </w:rPr>
-        <w:t>youtuberList</w:t>
-      </w:r>
-      <w:proofErr w:type="spellEnd"/>
-      <w:r>
-        <w:rPr>
-          <w:rFonts w:ascii="Times New Roman" w:hAnsi="Times New Roman" w:cs="Times New Roman"/>
-          <w:iCs/>
-        </w:rPr>
-        <w:t>: sequence of YouTuber</w:t>
+      <w:r>
+        <w:rPr>
+          <w:rFonts w:ascii="Times New Roman" w:hAnsi="Times New Roman" w:cs="Times New Roman"/>
+          <w:iCs/>
+        </w:rPr>
+        <w:t>youtuberList: sequence of YouTuber</w:t>
       </w:r>
     </w:p>
     <w:p>
@@ -1515,7 +1418,6 @@
           <w:iCs/>
         </w:rPr>
       </w:pPr>
-      <w:proofErr w:type="spellStart"/>
       <w:r>
         <w:rPr>
           <w:rFonts w:ascii="Times New Roman" w:hAnsi="Times New Roman" w:cs="Times New Roman"/>
@@ -1528,17 +1430,8 @@
           <w:rFonts w:ascii="Times New Roman" w:hAnsi="Times New Roman" w:cs="Times New Roman"/>
           <w:iCs/>
         </w:rPr>
-        <w:t>_</w:t>
-      </w:r>
-      <w:proofErr w:type="gramStart"/>
-      <w:r>
-        <w:rPr>
-          <w:rFonts w:ascii="Times New Roman" w:hAnsi="Times New Roman" w:cs="Times New Roman"/>
-          <w:iCs/>
-        </w:rPr>
-        <w:t>id</w:t>
-      </w:r>
-      <w:proofErr w:type="spellEnd"/>
+        <w:t>_id</w:t>
+      </w:r>
       <w:r>
         <w:rPr>
           <w:rFonts w:ascii="Times New Roman" w:hAnsi="Times New Roman" w:cs="Times New Roman"/>
@@ -1546,7 +1439,6 @@
         </w:rPr>
         <w:t>(</w:t>
       </w:r>
-      <w:proofErr w:type="gramEnd"/>
       <w:r>
         <w:rPr>
           <w:rFonts w:ascii="Times New Roman" w:hAnsi="Times New Roman" w:cs="Times New Roman"/>
@@ -1601,18 +1493,8 @@
           <w:rFonts w:ascii="Times New Roman" w:hAnsi="Times New Roman" w:cs="Times New Roman"/>
           <w:iCs/>
         </w:rPr>
-        <w:t xml:space="preserve">, </w:t>
-      </w:r>
-      <w:proofErr w:type="spellStart"/>
-      <w:proofErr w:type="gramStart"/>
-      <w:r>
-        <w:rPr>
-          <w:rFonts w:ascii="Times New Roman" w:hAnsi="Times New Roman" w:cs="Times New Roman"/>
-          <w:iCs/>
-        </w:rPr>
-        <w:t>youtuberList</w:t>
-      </w:r>
-      <w:proofErr w:type="spellEnd"/>
+        <w:t>, youtuberList</w:t>
+      </w:r>
       <w:r>
         <w:rPr>
           <w:rFonts w:ascii="Times New Roman" w:hAnsi="Times New Roman" w:cs="Times New Roman"/>
@@ -1634,7 +1516,6 @@
         </w:rPr>
         <w:t>≔</w:t>
       </w:r>
-      <w:proofErr w:type="gramEnd"/>
       <w:r>
         <w:rPr>
           <w:rFonts w:ascii="Times New Roman" w:hAnsi="Times New Roman" w:cs="Times New Roman"/>
@@ -1691,7 +1572,6 @@
         </w:rPr>
         <w:t xml:space="preserve"> </w:t>
       </w:r>
-      <w:proofErr w:type="gramStart"/>
       <w:r>
         <w:rPr>
           <w:rFonts w:ascii="Times New Roman" w:hAnsi="Times New Roman" w:cs="Times New Roman"/>
@@ -1704,38 +1584,14 @@
           <w:rFonts w:ascii="Times New Roman" w:hAnsi="Times New Roman" w:cs="Times New Roman"/>
           <w:iCs/>
         </w:rPr>
-        <w:t xml:space="preserve"> :</w:t>
-      </w:r>
-      <w:proofErr w:type="gramEnd"/>
-      <w:r>
-        <w:rPr>
-          <w:rFonts w:ascii="Times New Roman" w:hAnsi="Times New Roman" w:cs="Times New Roman"/>
-          <w:iCs/>
-        </w:rPr>
-        <w:t xml:space="preserve"> sequence of YouTuber</w:t>
-      </w:r>
-      <w:r>
-        <w:rPr>
-          <w:rFonts w:ascii="Times New Roman" w:hAnsi="Times New Roman" w:cs="Times New Roman"/>
-          <w:iCs/>
-        </w:rPr>
-        <w:t xml:space="preserve"> where (x : YouTuber | </w:t>
-      </w:r>
-      <w:proofErr w:type="spellStart"/>
-      <w:r>
-        <w:rPr>
-          <w:rFonts w:ascii="Times New Roman" w:hAnsi="Times New Roman" w:cs="Times New Roman"/>
-          <w:iCs/>
-        </w:rPr>
-        <w:t>x.getCategory_name</w:t>
-      </w:r>
-      <w:proofErr w:type="spellEnd"/>
-      <w:r>
-        <w:rPr>
-          <w:rFonts w:ascii="Times New Roman" w:hAnsi="Times New Roman" w:cs="Times New Roman"/>
-          <w:iCs/>
-        </w:rPr>
-        <w:t xml:space="preserve">() = s </w:t>
+        <w:t xml:space="preserve"> : sequence of YouTuber</w:t>
+      </w:r>
+      <w:r>
+        <w:rPr>
+          <w:rFonts w:ascii="Times New Roman" w:hAnsi="Times New Roman" w:cs="Times New Roman"/>
+          <w:iCs/>
+        </w:rPr>
+        <w:t xml:space="preserve"> where (x : YouTuber | x.getCategory_name() = s </w:t>
       </w:r>
       <w:r>
         <w:rPr>
@@ -1749,23 +1605,7 @@
           <w:rFonts w:ascii="Times New Roman" w:hAnsi="Times New Roman" w:cs="Times New Roman"/>
           <w:iCs/>
         </w:rPr>
-        <w:t xml:space="preserve"> </w:t>
-      </w:r>
-      <w:proofErr w:type="spellStart"/>
-      <w:r>
-        <w:rPr>
-          <w:rFonts w:ascii="Times New Roman" w:hAnsi="Times New Roman" w:cs="Times New Roman"/>
-          <w:iCs/>
-        </w:rPr>
-        <w:t>L.add</w:t>
-      </w:r>
-      <w:proofErr w:type="spellEnd"/>
-      <w:r>
-        <w:rPr>
-          <w:rFonts w:ascii="Times New Roman" w:hAnsi="Times New Roman" w:cs="Times New Roman"/>
-          <w:iCs/>
-        </w:rPr>
-        <w:t>(x))</w:t>
+        <w:t xml:space="preserve"> L.add(x))</w:t>
       </w:r>
     </w:p>
     <w:p>
@@ -1797,8 +1637,6 @@
           <w:iCs/>
         </w:rPr>
       </w:pPr>
-      <w:proofErr w:type="spellStart"/>
-      <w:proofErr w:type="gramStart"/>
       <w:r>
         <w:rPr>
           <w:rFonts w:ascii="Times New Roman" w:hAnsi="Times New Roman" w:cs="Times New Roman"/>
@@ -1806,7 +1644,6 @@
         </w:rPr>
         <w:t>displayStats</w:t>
       </w:r>
-      <w:proofErr w:type="spellEnd"/>
       <w:r>
         <w:rPr>
           <w:rFonts w:ascii="Times New Roman" w:hAnsi="Times New Roman" w:cs="Times New Roman"/>
@@ -1814,7 +1651,6 @@
         </w:rPr>
         <w:t>(</w:t>
       </w:r>
-      <w:proofErr w:type="gramEnd"/>
       <w:r>
         <w:rPr>
           <w:rFonts w:ascii="Times New Roman" w:hAnsi="Times New Roman" w:cs="Times New Roman"/>
@@ -1876,39 +1712,7 @@
           <w:rFonts w:ascii="Times New Roman" w:hAnsi="Times New Roman" w:cs="Times New Roman"/>
           <w:iCs/>
         </w:rPr>
-        <w:t xml:space="preserve">&lt;Country, </w:t>
-      </w:r>
-      <w:proofErr w:type="spellStart"/>
-      <w:r>
-        <w:rPr>
-          <w:rFonts w:ascii="Times New Roman" w:hAnsi="Times New Roman" w:cs="Times New Roman"/>
-          <w:iCs/>
-        </w:rPr>
-        <w:t>Category_name</w:t>
-      </w:r>
-      <w:proofErr w:type="spellEnd"/>
-      <w:r>
-        <w:rPr>
-          <w:rFonts w:ascii="Times New Roman" w:hAnsi="Times New Roman" w:cs="Times New Roman"/>
-          <w:iCs/>
-        </w:rPr>
-        <w:t xml:space="preserve">, </w:t>
-      </w:r>
-      <w:proofErr w:type="spellStart"/>
-      <w:r>
-        <w:rPr>
-          <w:rFonts w:ascii="Times New Roman" w:hAnsi="Times New Roman" w:cs="Times New Roman"/>
-          <w:iCs/>
-        </w:rPr>
-        <w:t>JoinDate</w:t>
-      </w:r>
-      <w:proofErr w:type="spellEnd"/>
-      <w:r>
-        <w:rPr>
-          <w:rFonts w:ascii="Times New Roman" w:hAnsi="Times New Roman" w:cs="Times New Roman"/>
-          <w:iCs/>
-        </w:rPr>
-        <w:t>, Followers, Videos&gt;</w:t>
+        <w:t>&lt;Country, Category_name, JoinDate, Followers, Videos&gt;</w:t>
       </w:r>
     </w:p>
     <w:p>
@@ -1978,23 +1782,7 @@
           <w:rFonts w:ascii="Times New Roman" w:hAnsi="Times New Roman" w:cs="Times New Roman"/>
           <w:iCs/>
         </w:rPr>
-        <w:t xml:space="preserve"> </w:t>
-      </w:r>
-      <w:proofErr w:type="spellStart"/>
-      <w:r>
-        <w:rPr>
-          <w:rFonts w:ascii="Times New Roman" w:hAnsi="Times New Roman" w:cs="Times New Roman"/>
-          <w:iCs/>
-        </w:rPr>
-        <w:t>NotFoundException</w:t>
-      </w:r>
-      <w:proofErr w:type="spellEnd"/>
-      <w:r>
-        <w:rPr>
-          <w:rFonts w:ascii="Times New Roman" w:hAnsi="Times New Roman" w:cs="Times New Roman"/>
-          <w:iCs/>
-        </w:rPr>
-        <w:t>)</w:t>
+        <w:t xml:space="preserve"> NotFoundException)</w:t>
       </w:r>
     </w:p>
     <w:p>
@@ -2247,17 +2035,8 @@
           <w:rFonts w:ascii="Times New Roman" w:hAnsi="Times New Roman" w:cs="Times New Roman"/>
           <w:iCs/>
         </w:rPr>
-        <w:t xml:space="preserve"> </w:t>
-      </w:r>
-      <w:proofErr w:type="gramStart"/>
-      <w:r>
-        <w:rPr>
-          <w:rFonts w:ascii="Times New Roman" w:hAnsi="Times New Roman" w:cs="Times New Roman"/>
-          <w:iCs/>
-        </w:rPr>
-        <w:t>= ?</w:t>
-      </w:r>
-      <w:proofErr w:type="gramEnd"/>
+        <w:t xml:space="preserve"> = ?</w:t>
+      </w:r>
     </w:p>
     <w:p>
       <w:pPr>
@@ -2708,7 +2487,6 @@
                 <w:szCs w:val="22"/>
               </w:rPr>
             </w:pPr>
-            <w:proofErr w:type="spellStart"/>
             <w:r>
               <w:rPr>
                 <w:rFonts w:ascii="Times New Roman" w:hAnsi="Times New Roman" w:cs="Times New Roman"/>
@@ -2718,7 +2496,6 @@
               </w:rPr>
               <w:t>addEdge</w:t>
             </w:r>
-            <w:proofErr w:type="spellEnd"/>
           </w:p>
         </w:tc>
         <w:tc>
@@ -3005,21 +2782,12 @@
           <w:iCs/>
         </w:rPr>
       </w:pPr>
-      <w:proofErr w:type="spellStart"/>
-      <w:r>
-        <w:rPr>
-          <w:rFonts w:ascii="Times New Roman" w:hAnsi="Times New Roman" w:cs="Times New Roman"/>
-          <w:iCs/>
-        </w:rPr>
-        <w:t>AdjList</w:t>
-      </w:r>
-      <w:proofErr w:type="spellEnd"/>
-      <w:r>
-        <w:rPr>
-          <w:rFonts w:ascii="Times New Roman" w:hAnsi="Times New Roman" w:cs="Times New Roman"/>
-          <w:iCs/>
-        </w:rPr>
-        <w:t>: sequence of</w:t>
+      <w:r>
+        <w:rPr>
+          <w:rFonts w:ascii="Times New Roman" w:hAnsi="Times New Roman" w:cs="Times New Roman"/>
+          <w:iCs/>
+        </w:rPr>
+        <w:t>AdjList: sequence of</w:t>
       </w:r>
       <w:r>
         <w:rPr>
@@ -3181,23 +2949,7 @@
           <w:rFonts w:ascii="Times New Roman" w:hAnsi="Times New Roman" w:cs="Times New Roman"/>
           <w:iCs/>
         </w:rPr>
-        <w:t xml:space="preserve">new </w:t>
-      </w:r>
-      <w:proofErr w:type="gramStart"/>
-      <w:r>
-        <w:rPr>
-          <w:rFonts w:ascii="Times New Roman" w:hAnsi="Times New Roman" w:cs="Times New Roman"/>
-          <w:iCs/>
-        </w:rPr>
-        <w:t>Graph(</w:t>
-      </w:r>
-      <w:proofErr w:type="gramEnd"/>
-      <w:r>
-        <w:rPr>
-          <w:rFonts w:ascii="Times New Roman" w:hAnsi="Times New Roman" w:cs="Times New Roman"/>
-          <w:iCs/>
-        </w:rPr>
-        <w:t>V, L)</w:t>
+        <w:t>new Graph(V, L)</w:t>
       </w:r>
     </w:p>
     <w:p>
@@ -3218,23 +2970,7 @@
           <w:rFonts w:ascii="Times New Roman" w:hAnsi="Times New Roman" w:cs="Times New Roman"/>
           <w:iCs/>
         </w:rPr>
-        <w:t xml:space="preserve">transition: vertices, edges, </w:t>
-      </w:r>
-      <w:proofErr w:type="spellStart"/>
-      <w:r>
-        <w:rPr>
-          <w:rFonts w:ascii="Times New Roman" w:hAnsi="Times New Roman" w:cs="Times New Roman"/>
-          <w:iCs/>
-        </w:rPr>
-        <w:t>AdjList</w:t>
-      </w:r>
-      <w:proofErr w:type="spellEnd"/>
-      <w:r>
-        <w:rPr>
-          <w:rFonts w:ascii="Times New Roman" w:hAnsi="Times New Roman" w:cs="Times New Roman"/>
-          <w:iCs/>
-        </w:rPr>
-        <w:t xml:space="preserve"> </w:t>
+        <w:t xml:space="preserve">transition: vertices, edges, AdjList </w:t>
       </w:r>
       <w:r>
         <w:rPr>
@@ -3315,21 +3051,12 @@
           <w:iCs/>
         </w:rPr>
       </w:pPr>
-      <w:proofErr w:type="gramStart"/>
-      <w:r>
-        <w:rPr>
-          <w:rFonts w:ascii="Times New Roman" w:hAnsi="Times New Roman" w:cs="Times New Roman"/>
-          <w:iCs/>
-        </w:rPr>
-        <w:t>Vertices(</w:t>
-      </w:r>
-      <w:proofErr w:type="gramEnd"/>
-      <w:r>
-        <w:rPr>
-          <w:rFonts w:ascii="Times New Roman" w:hAnsi="Times New Roman" w:cs="Times New Roman"/>
-          <w:iCs/>
-        </w:rPr>
-        <w:t>)</w:t>
+      <w:r>
+        <w:rPr>
+          <w:rFonts w:ascii="Times New Roman" w:hAnsi="Times New Roman" w:cs="Times New Roman"/>
+          <w:iCs/>
+        </w:rPr>
+        <w:t>Vertices()</w:t>
       </w:r>
     </w:p>
     <w:p>
@@ -3396,21 +3123,12 @@
           <w:iCs/>
         </w:rPr>
       </w:pPr>
-      <w:proofErr w:type="gramStart"/>
-      <w:r>
-        <w:rPr>
-          <w:rFonts w:ascii="Times New Roman" w:hAnsi="Times New Roman" w:cs="Times New Roman"/>
-          <w:iCs/>
-        </w:rPr>
-        <w:t>Edges(</w:t>
-      </w:r>
-      <w:proofErr w:type="gramEnd"/>
-      <w:r>
-        <w:rPr>
-          <w:rFonts w:ascii="Times New Roman" w:hAnsi="Times New Roman" w:cs="Times New Roman"/>
-          <w:iCs/>
-        </w:rPr>
-        <w:t>)</w:t>
+      <w:r>
+        <w:rPr>
+          <w:rFonts w:ascii="Times New Roman" w:hAnsi="Times New Roman" w:cs="Times New Roman"/>
+          <w:iCs/>
+        </w:rPr>
+        <w:t>Edges()</w:t>
       </w:r>
     </w:p>
     <w:p>
@@ -3477,30 +3195,12 @@
           <w:iCs/>
         </w:rPr>
       </w:pPr>
-      <w:proofErr w:type="spellStart"/>
-      <w:proofErr w:type="gramStart"/>
-      <w:r>
-        <w:rPr>
-          <w:rFonts w:ascii="Times New Roman" w:hAnsi="Times New Roman" w:cs="Times New Roman"/>
-          <w:iCs/>
-        </w:rPr>
-        <w:t>addEdge</w:t>
-      </w:r>
-      <w:proofErr w:type="spellEnd"/>
-      <w:r>
-        <w:rPr>
-          <w:rFonts w:ascii="Times New Roman" w:hAnsi="Times New Roman" w:cs="Times New Roman"/>
-          <w:iCs/>
-        </w:rPr>
-        <w:t>(</w:t>
-      </w:r>
-      <w:proofErr w:type="gramEnd"/>
-      <w:r>
-        <w:rPr>
-          <w:rFonts w:ascii="Times New Roman" w:hAnsi="Times New Roman" w:cs="Times New Roman"/>
-          <w:iCs/>
-        </w:rPr>
-        <w:t>v, w)</w:t>
+      <w:r>
+        <w:rPr>
+          <w:rFonts w:ascii="Times New Roman" w:hAnsi="Times New Roman" w:cs="Times New Roman"/>
+          <w:iCs/>
+        </w:rPr>
+        <w:t>addEdge(v, w)</w:t>
       </w:r>
     </w:p>
     <w:p>
@@ -3614,15 +3314,34 @@
         </w:rPr>
         <w:t xml:space="preserve"> </w:t>
       </w:r>
-      <w:proofErr w:type="spellStart"/>
-      <w:r>
-        <w:rPr>
-          <w:rFonts w:ascii="Times New Roman" w:hAnsi="Times New Roman" w:cs="Times New Roman"/>
-          <w:iCs/>
-        </w:rPr>
-        <w:t>AdjList</w:t>
-      </w:r>
-      <w:proofErr w:type="spellEnd"/>
+      <w:r>
+        <w:rPr>
+          <w:rFonts w:ascii="Times New Roman" w:hAnsi="Times New Roman" w:cs="Times New Roman"/>
+          <w:iCs/>
+        </w:rPr>
+        <w:t xml:space="preserve">AdjList </w:t>
+      </w:r>
+      <w:r>
+        <w:rPr>
+          <w:rFonts w:ascii="Times New Roman" w:hAnsi="Times New Roman" w:cs="Times New Roman" w:hint="eastAsia"/>
+          <w:iCs/>
+        </w:rPr>
+        <w:sym w:font="Symbol" w:char="F0DE"/>
+      </w:r>
+      <w:r>
+        <w:rPr>
+          <w:rFonts w:ascii="Times New Roman" w:hAnsi="Times New Roman" w:cs="Times New Roman"/>
+          <w:iCs/>
+        </w:rPr>
+        <w:t xml:space="preserve"> L.add(w)</w:t>
+      </w:r>
+      <w:r>
+        <w:rPr>
+          <w:rFonts w:ascii="Times New Roman" w:hAnsi="Times New Roman" w:cs="Times New Roman"/>
+          <w:iCs/>
+        </w:rPr>
+        <w:t>)</w:t>
+      </w:r>
       <w:r>
         <w:rPr>
           <w:rFonts w:ascii="Times New Roman" w:hAnsi="Times New Roman" w:cs="Times New Roman"/>
@@ -3632,9 +3351,93 @@
       </w:r>
       <w:r>
         <w:rPr>
+          <w:rFonts w:ascii="Times New Roman" w:hAnsi="Times New Roman" w:cs="Times New Roman"/>
+          <w:iCs/>
+        </w:rPr>
+        <w:sym w:font="Symbol" w:char="F0DA"/>
+      </w:r>
+      <w:r>
+        <w:rPr>
+          <w:rFonts w:ascii="Times New Roman" w:hAnsi="Times New Roman" w:cs="Times New Roman"/>
+          <w:iCs/>
+        </w:rPr>
+        <w:t xml:space="preserve"> </w:t>
+      </w:r>
+      <w:r>
+        <w:rPr>
+          <w:rFonts w:ascii="Times New Roman" w:hAnsi="Times New Roman" w:cs="Times New Roman"/>
+          <w:iCs/>
+        </w:rPr>
+        <w:t xml:space="preserve">(w </w:t>
+      </w:r>
+      <w:r>
+        <w:rPr>
           <w:rFonts w:ascii="Times New Roman" w:hAnsi="Times New Roman" w:cs="Times New Roman" w:hint="eastAsia"/>
           <w:iCs/>
         </w:rPr>
+        <w:t>∈</w:t>
+      </w:r>
+      <w:r>
+        <w:rPr>
+          <w:rFonts w:ascii="Times New Roman" w:hAnsi="Times New Roman" w:cs="Times New Roman" w:hint="eastAsia"/>
+          <w:iCs/>
+        </w:rPr>
+        <w:t xml:space="preserve"> </w:t>
+      </w:r>
+      <w:r>
+        <w:rPr>
+          <w:rFonts w:ascii="Times New Roman" w:hAnsi="Times New Roman" w:cs="Times New Roman"/>
+          <w:iCs/>
+        </w:rPr>
+        <w:t xml:space="preserve">L[0] </w:t>
+      </w:r>
+      <w:r>
+        <w:rPr>
+          <w:rFonts w:ascii="Times New Roman" w:hAnsi="Times New Roman" w:cs="Times New Roman" w:hint="eastAsia"/>
+          <w:iCs/>
+        </w:rPr>
+        <w:sym w:font="Symbol" w:char="F0D9"/>
+      </w:r>
+      <w:r>
+        <w:rPr>
+          <w:rFonts w:ascii="Times New Roman" w:hAnsi="Times New Roman" w:cs="Times New Roman" w:hint="eastAsia"/>
+          <w:iCs/>
+        </w:rPr>
+        <w:t xml:space="preserve"> </w:t>
+      </w:r>
+      <w:r>
+        <w:rPr>
+          <w:rFonts w:ascii="Times New Roman" w:hAnsi="Times New Roman" w:cs="Times New Roman"/>
+          <w:iCs/>
+        </w:rPr>
+        <w:t xml:space="preserve">L </w:t>
+      </w:r>
+      <w:r>
+        <w:rPr>
+          <w:rFonts w:ascii="Times New Roman" w:hAnsi="Times New Roman" w:cs="Times New Roman" w:hint="eastAsia"/>
+          <w:iCs/>
+        </w:rPr>
+        <w:t>∈</w:t>
+      </w:r>
+      <w:r>
+        <w:rPr>
+          <w:rFonts w:ascii="Times New Roman" w:hAnsi="Times New Roman" w:cs="Times New Roman" w:hint="eastAsia"/>
+          <w:iCs/>
+        </w:rPr>
+        <w:t xml:space="preserve"> </w:t>
+      </w:r>
+      <w:r>
+        <w:rPr>
+          <w:rFonts w:ascii="Times New Roman" w:hAnsi="Times New Roman" w:cs="Times New Roman"/>
+          <w:iCs/>
+        </w:rPr>
+        <w:t xml:space="preserve">AdjList </w:t>
+      </w:r>
+      <w:r>
+        <w:rPr>
+          <w:rFonts w:ascii="Times New Roman" w:hAnsi="Times New Roman" w:cs="Times New Roman" w:hint="eastAsia"/>
+          <w:iCs/>
+        </w:rPr>
         <w:sym w:font="Symbol" w:char="F0DE"/>
       </w:r>
       <w:r>
@@ -3642,160 +3445,7 @@
           <w:rFonts w:ascii="Times New Roman" w:hAnsi="Times New Roman" w:cs="Times New Roman"/>
           <w:iCs/>
         </w:rPr>
-        <w:t xml:space="preserve"> </w:t>
-      </w:r>
-      <w:proofErr w:type="spellStart"/>
-      <w:r>
-        <w:rPr>
-          <w:rFonts w:ascii="Times New Roman" w:hAnsi="Times New Roman" w:cs="Times New Roman"/>
-          <w:iCs/>
-        </w:rPr>
-        <w:t>L.add</w:t>
-      </w:r>
-      <w:proofErr w:type="spellEnd"/>
-      <w:r>
-        <w:rPr>
-          <w:rFonts w:ascii="Times New Roman" w:hAnsi="Times New Roman" w:cs="Times New Roman"/>
-          <w:iCs/>
-        </w:rPr>
-        <w:t>(w)</w:t>
-      </w:r>
-      <w:r>
-        <w:rPr>
-          <w:rFonts w:ascii="Times New Roman" w:hAnsi="Times New Roman" w:cs="Times New Roman"/>
-          <w:iCs/>
-        </w:rPr>
-        <w:t>)</w:t>
-      </w:r>
-      <w:r>
-        <w:rPr>
-          <w:rFonts w:ascii="Times New Roman" w:hAnsi="Times New Roman" w:cs="Times New Roman"/>
-          <w:iCs/>
-        </w:rPr>
-        <w:t xml:space="preserve"> </w:t>
-      </w:r>
-      <w:r>
-        <w:rPr>
-          <w:rFonts w:ascii="Times New Roman" w:hAnsi="Times New Roman" w:cs="Times New Roman"/>
-          <w:iCs/>
-        </w:rPr>
-        <w:sym w:font="Symbol" w:char="F0DA"/>
-      </w:r>
-      <w:r>
-        <w:rPr>
-          <w:rFonts w:ascii="Times New Roman" w:hAnsi="Times New Roman" w:cs="Times New Roman"/>
-          <w:iCs/>
-        </w:rPr>
-        <w:t xml:space="preserve"> </w:t>
-      </w:r>
-      <w:r>
-        <w:rPr>
-          <w:rFonts w:ascii="Times New Roman" w:hAnsi="Times New Roman" w:cs="Times New Roman"/>
-          <w:iCs/>
-        </w:rPr>
-        <w:t xml:space="preserve">(w </w:t>
-      </w:r>
-      <w:r>
-        <w:rPr>
-          <w:rFonts w:ascii="Times New Roman" w:hAnsi="Times New Roman" w:cs="Times New Roman" w:hint="eastAsia"/>
-          <w:iCs/>
-        </w:rPr>
-        <w:t>∈</w:t>
-      </w:r>
-      <w:r>
-        <w:rPr>
-          <w:rFonts w:ascii="Times New Roman" w:hAnsi="Times New Roman" w:cs="Times New Roman" w:hint="eastAsia"/>
-          <w:iCs/>
-        </w:rPr>
-        <w:t xml:space="preserve"> </w:t>
-      </w:r>
-      <w:r>
-        <w:rPr>
-          <w:rFonts w:ascii="Times New Roman" w:hAnsi="Times New Roman" w:cs="Times New Roman"/>
-          <w:iCs/>
-        </w:rPr>
-        <w:t xml:space="preserve">L[0] </w:t>
-      </w:r>
-      <w:r>
-        <w:rPr>
-          <w:rFonts w:ascii="Times New Roman" w:hAnsi="Times New Roman" w:cs="Times New Roman" w:hint="eastAsia"/>
-          <w:iCs/>
-        </w:rPr>
-        <w:sym w:font="Symbol" w:char="F0D9"/>
-      </w:r>
-      <w:r>
-        <w:rPr>
-          <w:rFonts w:ascii="Times New Roman" w:hAnsi="Times New Roman" w:cs="Times New Roman" w:hint="eastAsia"/>
-          <w:iCs/>
-        </w:rPr>
-        <w:t xml:space="preserve"> </w:t>
-      </w:r>
-      <w:r>
-        <w:rPr>
-          <w:rFonts w:ascii="Times New Roman" w:hAnsi="Times New Roman" w:cs="Times New Roman"/>
-          <w:iCs/>
-        </w:rPr>
-        <w:t xml:space="preserve">L </w:t>
-      </w:r>
-      <w:r>
-        <w:rPr>
-          <w:rFonts w:ascii="Times New Roman" w:hAnsi="Times New Roman" w:cs="Times New Roman" w:hint="eastAsia"/>
-          <w:iCs/>
-        </w:rPr>
-        <w:t>∈</w:t>
-      </w:r>
-      <w:r>
-        <w:rPr>
-          <w:rFonts w:ascii="Times New Roman" w:hAnsi="Times New Roman" w:cs="Times New Roman" w:hint="eastAsia"/>
-          <w:iCs/>
-        </w:rPr>
-        <w:t xml:space="preserve"> </w:t>
-      </w:r>
-      <w:proofErr w:type="spellStart"/>
-      <w:r>
-        <w:rPr>
-          <w:rFonts w:ascii="Times New Roman" w:hAnsi="Times New Roman" w:cs="Times New Roman"/>
-          <w:iCs/>
-        </w:rPr>
-        <w:t>AdjList</w:t>
-      </w:r>
-      <w:proofErr w:type="spellEnd"/>
-      <w:r>
-        <w:rPr>
-          <w:rFonts w:ascii="Times New Roman" w:hAnsi="Times New Roman" w:cs="Times New Roman"/>
-          <w:iCs/>
-        </w:rPr>
-        <w:t xml:space="preserve"> </w:t>
-      </w:r>
-      <w:r>
-        <w:rPr>
-          <w:rFonts w:ascii="Times New Roman" w:hAnsi="Times New Roman" w:cs="Times New Roman" w:hint="eastAsia"/>
-          <w:iCs/>
-        </w:rPr>
-        <w:sym w:font="Symbol" w:char="F0DE"/>
-      </w:r>
-      <w:r>
-        <w:rPr>
-          <w:rFonts w:ascii="Times New Roman" w:hAnsi="Times New Roman" w:cs="Times New Roman"/>
-          <w:iCs/>
-        </w:rPr>
-        <w:t xml:space="preserve"> </w:t>
-      </w:r>
-      <w:proofErr w:type="spellStart"/>
-      <w:r>
-        <w:rPr>
-          <w:rFonts w:ascii="Times New Roman" w:hAnsi="Times New Roman" w:cs="Times New Roman"/>
-          <w:iCs/>
-        </w:rPr>
-        <w:t>L.add</w:t>
-      </w:r>
-      <w:proofErr w:type="spellEnd"/>
-      <w:r>
-        <w:rPr>
-          <w:rFonts w:ascii="Times New Roman" w:hAnsi="Times New Roman" w:cs="Times New Roman"/>
-          <w:iCs/>
-        </w:rPr>
-        <w:t>(v)))</w:t>
+        <w:t xml:space="preserve"> L.add(v)))</w:t>
       </w:r>
     </w:p>
     <w:p>
@@ -3918,21 +3568,12 @@
         </w:rPr>
         <w:t xml:space="preserve"> </w:t>
       </w:r>
-      <w:proofErr w:type="spellStart"/>
-      <w:r>
-        <w:rPr>
-          <w:rFonts w:ascii="Times New Roman" w:hAnsi="Times New Roman" w:cs="Times New Roman"/>
-          <w:iCs/>
-        </w:rPr>
-        <w:t>AdjList</w:t>
-      </w:r>
-      <w:proofErr w:type="spellEnd"/>
-      <w:r>
-        <w:rPr>
-          <w:rFonts w:ascii="Times New Roman" w:hAnsi="Times New Roman" w:cs="Times New Roman"/>
-          <w:iCs/>
-        </w:rPr>
-        <w:t xml:space="preserve"> </w:t>
+      <w:r>
+        <w:rPr>
+          <w:rFonts w:ascii="Times New Roman" w:hAnsi="Times New Roman" w:cs="Times New Roman"/>
+          <w:iCs/>
+        </w:rPr>
+        <w:t xml:space="preserve">AdjList </w:t>
       </w:r>
       <w:r>
         <w:rPr>
@@ -4236,17 +3877,8 @@
           <w:rFonts w:ascii="Times New Roman" w:hAnsi="Times New Roman" w:cs="Times New Roman"/>
           <w:iCs/>
         </w:rPr>
-        <w:t xml:space="preserve"> </w:t>
-      </w:r>
-      <w:proofErr w:type="gramStart"/>
-      <w:r>
-        <w:rPr>
-          <w:rFonts w:ascii="Times New Roman" w:hAnsi="Times New Roman" w:cs="Times New Roman"/>
-          <w:iCs/>
-        </w:rPr>
-        <w:t>= ?</w:t>
-      </w:r>
-      <w:proofErr w:type="gramEnd"/>
+        <w:t xml:space="preserve"> = ?</w:t>
+      </w:r>
     </w:p>
     <w:p>
       <w:pPr>
@@ -4510,7 +4142,6 @@
                 <w:szCs w:val="22"/>
               </w:rPr>
             </w:pPr>
-            <w:proofErr w:type="spellStart"/>
             <w:r>
               <w:rPr>
                 <w:rFonts w:ascii="Times New Roman" w:hAnsi="Times New Roman" w:cs="Times New Roman"/>
@@ -4529,7 +4160,6 @@
               </w:rPr>
               <w:t>_id</w:t>
             </w:r>
-            <w:proofErr w:type="spellEnd"/>
           </w:p>
         </w:tc>
         <w:tc>
@@ -4605,7 +4235,6 @@
                 <w:szCs w:val="22"/>
               </w:rPr>
             </w:pPr>
-            <w:proofErr w:type="spellStart"/>
             <w:r>
               <w:rPr>
                 <w:rFonts w:ascii="Times New Roman" w:hAnsi="Times New Roman" w:cs="Times New Roman"/>
@@ -4615,7 +4244,6 @@
               </w:rPr>
               <w:t>getCategory_name</w:t>
             </w:r>
-            <w:proofErr w:type="spellEnd"/>
           </w:p>
         </w:tc>
         <w:tc>
@@ -4691,7 +4319,6 @@
                 <w:szCs w:val="22"/>
               </w:rPr>
             </w:pPr>
-            <w:proofErr w:type="spellStart"/>
             <w:r>
               <w:rPr>
                 <w:rFonts w:ascii="Times New Roman" w:hAnsi="Times New Roman" w:cs="Times New Roman"/>
@@ -4701,7 +4328,6 @@
               </w:rPr>
               <w:t>getCountry</w:t>
             </w:r>
-            <w:proofErr w:type="spellEnd"/>
           </w:p>
         </w:tc>
         <w:tc>
@@ -4861,7 +4487,6 @@
                 <w:szCs w:val="22"/>
               </w:rPr>
             </w:pPr>
-            <w:proofErr w:type="spellStart"/>
             <w:r>
               <w:rPr>
                 <w:rFonts w:ascii="Times New Roman" w:hAnsi="Times New Roman" w:cs="Times New Roman"/>
@@ -4871,7 +4496,6 @@
               </w:rPr>
               <w:t>getJoinDate</w:t>
             </w:r>
-            <w:proofErr w:type="spellEnd"/>
           </w:p>
         </w:tc>
         <w:tc>
@@ -4947,7 +4571,6 @@
                 <w:szCs w:val="22"/>
               </w:rPr>
             </w:pPr>
-            <w:proofErr w:type="spellStart"/>
             <w:r>
               <w:rPr>
                 <w:rFonts w:ascii="Times New Roman" w:hAnsi="Times New Roman" w:cs="Times New Roman"/>
@@ -4957,7 +4580,6 @@
               </w:rPr>
               <w:t>getTitle</w:t>
             </w:r>
-            <w:proofErr w:type="spellEnd"/>
           </w:p>
         </w:tc>
         <w:tc>
@@ -5160,46 +4782,28 @@
           <w:iCs/>
         </w:rPr>
       </w:pPr>
-      <w:proofErr w:type="spellStart"/>
-      <w:r>
-        <w:rPr>
-          <w:rFonts w:ascii="Times New Roman" w:hAnsi="Times New Roman" w:cs="Times New Roman"/>
-          <w:iCs/>
-        </w:rPr>
-        <w:t>cat_id</w:t>
-      </w:r>
-      <w:proofErr w:type="spellEnd"/>
-      <w:r>
-        <w:rPr>
-          <w:rFonts w:ascii="Times New Roman" w:hAnsi="Times New Roman" w:cs="Times New Roman"/>
-          <w:iCs/>
-        </w:rPr>
-        <w:t>: ℕ</w:t>
-      </w:r>
-    </w:p>
-    <w:p>
-      <w:pPr>
-        <w:spacing w:line="360" w:lineRule="auto"/>
-        <w:rPr>
-          <w:rFonts w:ascii="Times New Roman" w:hAnsi="Times New Roman" w:cs="Times New Roman"/>
-          <w:iCs/>
-        </w:rPr>
-      </w:pPr>
-      <w:proofErr w:type="spellStart"/>
-      <w:r>
-        <w:rPr>
-          <w:rFonts w:ascii="Times New Roman" w:hAnsi="Times New Roman" w:cs="Times New Roman"/>
-          <w:iCs/>
-        </w:rPr>
-        <w:t>cat_name</w:t>
-      </w:r>
-      <w:proofErr w:type="spellEnd"/>
-      <w:r>
-        <w:rPr>
-          <w:rFonts w:ascii="Times New Roman" w:hAnsi="Times New Roman" w:cs="Times New Roman"/>
-          <w:iCs/>
-        </w:rPr>
-        <w:t>: String</w:t>
+      <w:r>
+        <w:rPr>
+          <w:rFonts w:ascii="Times New Roman" w:hAnsi="Times New Roman" w:cs="Times New Roman"/>
+          <w:iCs/>
+        </w:rPr>
+        <w:t>cat_id: ℕ</w:t>
+      </w:r>
+    </w:p>
+    <w:p>
+      <w:pPr>
+        <w:spacing w:line="360" w:lineRule="auto"/>
+        <w:rPr>
+          <w:rFonts w:ascii="Times New Roman" w:hAnsi="Times New Roman" w:cs="Times New Roman"/>
+          <w:iCs/>
+        </w:rPr>
+      </w:pPr>
+      <w:r>
+        <w:rPr>
+          <w:rFonts w:ascii="Times New Roman" w:hAnsi="Times New Roman" w:cs="Times New Roman"/>
+          <w:iCs/>
+        </w:rPr>
+        <w:t>cat_name: String</w:t>
       </w:r>
     </w:p>
     <w:p>
@@ -5242,22 +4846,13 @@
           <w:iCs/>
         </w:rPr>
       </w:pPr>
-      <w:proofErr w:type="spellStart"/>
       <w:r>
         <w:rPr>
           <w:rFonts w:ascii="Times New Roman" w:hAnsi="Times New Roman" w:cs="Times New Roman"/>
           <w:iCs/>
         </w:rPr>
         <w:lastRenderedPageBreak/>
-        <w:t>join_date</w:t>
-      </w:r>
-      <w:proofErr w:type="spellEnd"/>
-      <w:r>
-        <w:rPr>
-          <w:rFonts w:ascii="Times New Roman" w:hAnsi="Times New Roman" w:cs="Times New Roman"/>
-          <w:iCs/>
-        </w:rPr>
-        <w:t>: String</w:t>
+        <w:t>join_date: String</w:t>
       </w:r>
     </w:p>
     <w:p>
@@ -5454,23 +5049,7 @@
           <w:rFonts w:ascii="Times New Roman" w:hAnsi="Times New Roman" w:cs="Times New Roman"/>
           <w:iCs/>
         </w:rPr>
-        <w:t xml:space="preserve">new </w:t>
-      </w:r>
-      <w:proofErr w:type="gramStart"/>
-      <w:r>
-        <w:rPr>
-          <w:rFonts w:ascii="Times New Roman" w:hAnsi="Times New Roman" w:cs="Times New Roman"/>
-          <w:iCs/>
-        </w:rPr>
-        <w:t>YouTuber(</w:t>
-      </w:r>
-      <w:proofErr w:type="gramEnd"/>
-      <w:r>
-        <w:rPr>
-          <w:rFonts w:ascii="Times New Roman" w:hAnsi="Times New Roman" w:cs="Times New Roman"/>
-          <w:iCs/>
-        </w:rPr>
-        <w:t>id, n, c, f, j, t, v)</w:t>
+        <w:t>new YouTuber(id, n, c, f, j, t, v)</w:t>
       </w:r>
     </w:p>
     <w:p>
@@ -5491,55 +5070,7 @@
           <w:rFonts w:ascii="Times New Roman" w:hAnsi="Times New Roman" w:cs="Times New Roman"/>
           <w:iCs/>
         </w:rPr>
-        <w:t xml:space="preserve">transition: </w:t>
-      </w:r>
-      <w:proofErr w:type="spellStart"/>
-      <w:r>
-        <w:rPr>
-          <w:rFonts w:ascii="Times New Roman" w:hAnsi="Times New Roman" w:cs="Times New Roman"/>
-          <w:iCs/>
-        </w:rPr>
-        <w:t>cat_id</w:t>
-      </w:r>
-      <w:proofErr w:type="spellEnd"/>
-      <w:r>
-        <w:rPr>
-          <w:rFonts w:ascii="Times New Roman" w:hAnsi="Times New Roman" w:cs="Times New Roman"/>
-          <w:iCs/>
-        </w:rPr>
-        <w:t xml:space="preserve">, </w:t>
-      </w:r>
-      <w:proofErr w:type="spellStart"/>
-      <w:r>
-        <w:rPr>
-          <w:rFonts w:ascii="Times New Roman" w:hAnsi="Times New Roman" w:cs="Times New Roman"/>
-          <w:iCs/>
-        </w:rPr>
-        <w:t>cat_name</w:t>
-      </w:r>
-      <w:proofErr w:type="spellEnd"/>
-      <w:r>
-        <w:rPr>
-          <w:rFonts w:ascii="Times New Roman" w:hAnsi="Times New Roman" w:cs="Times New Roman"/>
-          <w:iCs/>
-        </w:rPr>
-        <w:t xml:space="preserve">, country, followers, </w:t>
-      </w:r>
-      <w:proofErr w:type="spellStart"/>
-      <w:r>
-        <w:rPr>
-          <w:rFonts w:ascii="Times New Roman" w:hAnsi="Times New Roman" w:cs="Times New Roman"/>
-          <w:iCs/>
-        </w:rPr>
-        <w:t>join_date</w:t>
-      </w:r>
-      <w:proofErr w:type="spellEnd"/>
-      <w:r>
-        <w:rPr>
-          <w:rFonts w:ascii="Times New Roman" w:hAnsi="Times New Roman" w:cs="Times New Roman"/>
-          <w:iCs/>
-        </w:rPr>
-        <w:t xml:space="preserve">, title, videos </w:t>
+        <w:t xml:space="preserve">transition: cat_id, cat_name, country, followers, join_date, title, videos </w:t>
       </w:r>
       <w:r>
         <w:rPr>
@@ -5620,37 +5151,12 @@
           <w:iCs/>
         </w:rPr>
       </w:pPr>
-      <w:proofErr w:type="spellStart"/>
-      <w:r>
-        <w:rPr>
-          <w:rFonts w:ascii="Times New Roman" w:hAnsi="Times New Roman" w:cs="Times New Roman"/>
-          <w:iCs/>
-        </w:rPr>
-        <w:t>getCategory_</w:t>
-      </w:r>
-      <w:proofErr w:type="gramStart"/>
-      <w:r>
-        <w:rPr>
-          <w:rFonts w:ascii="Times New Roman" w:hAnsi="Times New Roman" w:cs="Times New Roman"/>
-          <w:iCs/>
-        </w:rPr>
-        <w:t>id</w:t>
-      </w:r>
-      <w:proofErr w:type="spellEnd"/>
-      <w:r>
-        <w:rPr>
-          <w:rFonts w:ascii="Times New Roman" w:hAnsi="Times New Roman" w:cs="Times New Roman"/>
-          <w:iCs/>
-        </w:rPr>
-        <w:t>(</w:t>
-      </w:r>
-      <w:proofErr w:type="gramEnd"/>
-      <w:r>
-        <w:rPr>
-          <w:rFonts w:ascii="Times New Roman" w:hAnsi="Times New Roman" w:cs="Times New Roman"/>
-          <w:iCs/>
-        </w:rPr>
-        <w:t>)</w:t>
+      <w:r>
+        <w:rPr>
+          <w:rFonts w:ascii="Times New Roman" w:hAnsi="Times New Roman" w:cs="Times New Roman"/>
+          <w:iCs/>
+        </w:rPr>
+        <w:t>getCategory_id()</w:t>
       </w:r>
     </w:p>
     <w:p>
@@ -5685,17 +5191,8 @@
           <w:rFonts w:ascii="Times New Roman" w:hAnsi="Times New Roman" w:cs="Times New Roman"/>
           <w:iCs/>
         </w:rPr>
-        <w:t xml:space="preserve"> </w:t>
-      </w:r>
-      <w:proofErr w:type="spellStart"/>
-      <w:r>
-        <w:rPr>
-          <w:rFonts w:ascii="Times New Roman" w:hAnsi="Times New Roman" w:cs="Times New Roman"/>
-          <w:iCs/>
-        </w:rPr>
-        <w:t>cat_id</w:t>
-      </w:r>
-      <w:proofErr w:type="spellEnd"/>
+        <w:t xml:space="preserve"> cat_id</w:t>
+      </w:r>
     </w:p>
     <w:p>
       <w:pPr>
@@ -5726,37 +5223,12 @@
           <w:iCs/>
         </w:rPr>
       </w:pPr>
-      <w:proofErr w:type="spellStart"/>
-      <w:r>
-        <w:rPr>
-          <w:rFonts w:ascii="Times New Roman" w:hAnsi="Times New Roman" w:cs="Times New Roman"/>
-          <w:iCs/>
-        </w:rPr>
-        <w:t>getCategory_</w:t>
-      </w:r>
-      <w:proofErr w:type="gramStart"/>
-      <w:r>
-        <w:rPr>
-          <w:rFonts w:ascii="Times New Roman" w:hAnsi="Times New Roman" w:cs="Times New Roman"/>
-          <w:iCs/>
-        </w:rPr>
-        <w:t>name</w:t>
-      </w:r>
-      <w:proofErr w:type="spellEnd"/>
-      <w:r>
-        <w:rPr>
-          <w:rFonts w:ascii="Times New Roman" w:hAnsi="Times New Roman" w:cs="Times New Roman"/>
-          <w:iCs/>
-        </w:rPr>
-        <w:t>(</w:t>
-      </w:r>
-      <w:proofErr w:type="gramEnd"/>
-      <w:r>
-        <w:rPr>
-          <w:rFonts w:ascii="Times New Roman" w:hAnsi="Times New Roman" w:cs="Times New Roman"/>
-          <w:iCs/>
-        </w:rPr>
-        <w:t>)</w:t>
+      <w:r>
+        <w:rPr>
+          <w:rFonts w:ascii="Times New Roman" w:hAnsi="Times New Roman" w:cs="Times New Roman"/>
+          <w:iCs/>
+        </w:rPr>
+        <w:t>getCategory_name()</w:t>
       </w:r>
     </w:p>
     <w:p>
@@ -5791,17 +5263,8 @@
           <w:rFonts w:ascii="Times New Roman" w:hAnsi="Times New Roman" w:cs="Times New Roman"/>
           <w:iCs/>
         </w:rPr>
-        <w:t xml:space="preserve"> </w:t>
-      </w:r>
-      <w:proofErr w:type="spellStart"/>
-      <w:r>
-        <w:rPr>
-          <w:rFonts w:ascii="Times New Roman" w:hAnsi="Times New Roman" w:cs="Times New Roman"/>
-          <w:iCs/>
-        </w:rPr>
-        <w:t>cat_name</w:t>
-      </w:r>
-      <w:proofErr w:type="spellEnd"/>
+        <w:t xml:space="preserve"> cat_name</w:t>
+      </w:r>
     </w:p>
     <w:p>
       <w:pPr>
@@ -5832,30 +5295,12 @@
           <w:iCs/>
         </w:rPr>
       </w:pPr>
-      <w:proofErr w:type="spellStart"/>
-      <w:proofErr w:type="gramStart"/>
-      <w:r>
-        <w:rPr>
-          <w:rFonts w:ascii="Times New Roman" w:hAnsi="Times New Roman" w:cs="Times New Roman"/>
-          <w:iCs/>
-        </w:rPr>
-        <w:t>getCountry</w:t>
-      </w:r>
-      <w:proofErr w:type="spellEnd"/>
-      <w:r>
-        <w:rPr>
-          <w:rFonts w:ascii="Times New Roman" w:hAnsi="Times New Roman" w:cs="Times New Roman"/>
-          <w:iCs/>
-        </w:rPr>
-        <w:t>(</w:t>
-      </w:r>
-      <w:proofErr w:type="gramEnd"/>
-      <w:r>
-        <w:rPr>
-          <w:rFonts w:ascii="Times New Roman" w:hAnsi="Times New Roman" w:cs="Times New Roman"/>
-          <w:iCs/>
-        </w:rPr>
-        <w:t>)</w:t>
+      <w:r>
+        <w:rPr>
+          <w:rFonts w:ascii="Times New Roman" w:hAnsi="Times New Roman" w:cs="Times New Roman"/>
+          <w:iCs/>
+        </w:rPr>
+        <w:t>getCountry()</w:t>
       </w:r>
     </w:p>
     <w:p>
@@ -5922,21 +5367,12 @@
           <w:iCs/>
         </w:rPr>
       </w:pPr>
-      <w:proofErr w:type="gramStart"/>
-      <w:r>
-        <w:rPr>
-          <w:rFonts w:ascii="Times New Roman" w:hAnsi="Times New Roman" w:cs="Times New Roman"/>
-          <w:iCs/>
-        </w:rPr>
-        <w:t>getFollowers(</w:t>
-      </w:r>
-      <w:proofErr w:type="gramEnd"/>
-      <w:r>
-        <w:rPr>
-          <w:rFonts w:ascii="Times New Roman" w:hAnsi="Times New Roman" w:cs="Times New Roman"/>
-          <w:iCs/>
-        </w:rPr>
-        <w:t>)</w:t>
+      <w:r>
+        <w:rPr>
+          <w:rFonts w:ascii="Times New Roman" w:hAnsi="Times New Roman" w:cs="Times New Roman"/>
+          <w:iCs/>
+        </w:rPr>
+        <w:t>getFollowers()</w:t>
       </w:r>
     </w:p>
     <w:p>
@@ -6003,30 +5439,12 @@
           <w:iCs/>
         </w:rPr>
       </w:pPr>
-      <w:proofErr w:type="spellStart"/>
-      <w:proofErr w:type="gramStart"/>
-      <w:r>
-        <w:rPr>
-          <w:rFonts w:ascii="Times New Roman" w:hAnsi="Times New Roman" w:cs="Times New Roman"/>
-          <w:iCs/>
-        </w:rPr>
-        <w:t>getJoinDate</w:t>
-      </w:r>
-      <w:proofErr w:type="spellEnd"/>
-      <w:r>
-        <w:rPr>
-          <w:rFonts w:ascii="Times New Roman" w:hAnsi="Times New Roman" w:cs="Times New Roman"/>
-          <w:iCs/>
-        </w:rPr>
-        <w:t>(</w:t>
-      </w:r>
-      <w:proofErr w:type="gramEnd"/>
-      <w:r>
-        <w:rPr>
-          <w:rFonts w:ascii="Times New Roman" w:hAnsi="Times New Roman" w:cs="Times New Roman"/>
-          <w:iCs/>
-        </w:rPr>
-        <w:t>)</w:t>
+      <w:r>
+        <w:rPr>
+          <w:rFonts w:ascii="Times New Roman" w:hAnsi="Times New Roman" w:cs="Times New Roman"/>
+          <w:iCs/>
+        </w:rPr>
+        <w:t>getJoinDate()</w:t>
       </w:r>
     </w:p>
     <w:p>
@@ -6061,17 +5479,8 @@
           <w:rFonts w:ascii="Times New Roman" w:hAnsi="Times New Roman" w:cs="Times New Roman"/>
           <w:iCs/>
         </w:rPr>
-        <w:t xml:space="preserve"> </w:t>
-      </w:r>
-      <w:proofErr w:type="spellStart"/>
-      <w:r>
-        <w:rPr>
-          <w:rFonts w:ascii="Times New Roman" w:hAnsi="Times New Roman" w:cs="Times New Roman"/>
-          <w:iCs/>
-        </w:rPr>
-        <w:t>join_date</w:t>
-      </w:r>
-      <w:proofErr w:type="spellEnd"/>
+        <w:t xml:space="preserve"> join_date</w:t>
+      </w:r>
     </w:p>
     <w:p>
       <w:pPr>
@@ -6102,30 +5511,12 @@
           <w:iCs/>
         </w:rPr>
       </w:pPr>
-      <w:proofErr w:type="spellStart"/>
-      <w:proofErr w:type="gramStart"/>
-      <w:r>
-        <w:rPr>
-          <w:rFonts w:ascii="Times New Roman" w:hAnsi="Times New Roman" w:cs="Times New Roman"/>
-          <w:iCs/>
-        </w:rPr>
-        <w:t>getTitle</w:t>
-      </w:r>
-      <w:proofErr w:type="spellEnd"/>
-      <w:r>
-        <w:rPr>
-          <w:rFonts w:ascii="Times New Roman" w:hAnsi="Times New Roman" w:cs="Times New Roman"/>
-          <w:iCs/>
-        </w:rPr>
-        <w:t>(</w:t>
-      </w:r>
-      <w:proofErr w:type="gramEnd"/>
-      <w:r>
-        <w:rPr>
-          <w:rFonts w:ascii="Times New Roman" w:hAnsi="Times New Roman" w:cs="Times New Roman"/>
-          <w:iCs/>
-        </w:rPr>
-        <w:t>)</w:t>
+      <w:r>
+        <w:rPr>
+          <w:rFonts w:ascii="Times New Roman" w:hAnsi="Times New Roman" w:cs="Times New Roman"/>
+          <w:iCs/>
+        </w:rPr>
+        <w:t>getTitle()</w:t>
       </w:r>
     </w:p>
     <w:p>
@@ -6193,21 +5584,12 @@
           <w:iCs/>
         </w:rPr>
       </w:pPr>
-      <w:proofErr w:type="gramStart"/>
-      <w:r>
-        <w:rPr>
-          <w:rFonts w:ascii="Times New Roman" w:hAnsi="Times New Roman" w:cs="Times New Roman"/>
-          <w:iCs/>
-        </w:rPr>
-        <w:t>getVideos(</w:t>
-      </w:r>
-      <w:proofErr w:type="gramEnd"/>
-      <w:r>
-        <w:rPr>
-          <w:rFonts w:ascii="Times New Roman" w:hAnsi="Times New Roman" w:cs="Times New Roman"/>
-          <w:iCs/>
-        </w:rPr>
-        <w:t>)</w:t>
+      <w:r>
+        <w:rPr>
+          <w:rFonts w:ascii="Times New Roman" w:hAnsi="Times New Roman" w:cs="Times New Roman"/>
+          <w:iCs/>
+        </w:rPr>
+        <w:t>getVideos()</w:t>
       </w:r>
     </w:p>
     <w:p>
@@ -6520,17 +5902,8 @@
           <w:rFonts w:ascii="Times New Roman" w:hAnsi="Times New Roman" w:cs="Times New Roman"/>
           <w:iCs/>
         </w:rPr>
-        <w:t xml:space="preserve"> </w:t>
-      </w:r>
-      <w:proofErr w:type="gramStart"/>
-      <w:r>
-        <w:rPr>
-          <w:rFonts w:ascii="Times New Roman" w:hAnsi="Times New Roman" w:cs="Times New Roman"/>
-          <w:iCs/>
-        </w:rPr>
-        <w:t>= ?</w:t>
-      </w:r>
-      <w:proofErr w:type="gramEnd"/>
+        <w:t xml:space="preserve"> = ?</w:t>
+      </w:r>
     </w:p>
     <w:p>
       <w:pPr>
@@ -6758,7 +6131,6 @@
                 <w:szCs w:val="22"/>
               </w:rPr>
             </w:pPr>
-            <w:proofErr w:type="spellStart"/>
             <w:r>
               <w:rPr>
                 <w:rFonts w:ascii="Times New Roman" w:hAnsi="Times New Roman" w:cs="Times New Roman"/>
@@ -6768,7 +6140,6 @@
               </w:rPr>
               <w:t>FileNotFoundException</w:t>
             </w:r>
-            <w:proofErr w:type="spellEnd"/>
           </w:p>
         </w:tc>
       </w:tr>
@@ -6938,8 +6309,6 @@
           <w:rFonts w:ascii="Times New Roman" w:hAnsi="Times New Roman" w:cs="Times New Roman"/>
         </w:rPr>
       </w:pPr>
-      <w:bookmarkStart w:id="0" w:name="_GoBack"/>
-      <w:bookmarkEnd w:id="0"/>
       <w:r>
         <w:rPr>
           <w:rFonts w:ascii="Times New Roman" w:hAnsi="Times New Roman" w:cs="Times New Roman"/>
@@ -6959,21 +6328,7 @@
         <w:rPr>
           <w:rFonts w:ascii="Times New Roman" w:hAnsi="Times New Roman" w:cs="Times New Roman"/>
         </w:rPr>
-        <w:t xml:space="preserve"> (</w:t>
-      </w:r>
-      <w:proofErr w:type="spellStart"/>
-      <w:r>
-        <w:rPr>
-          <w:rFonts w:ascii="Times New Roman" w:hAnsi="Times New Roman" w:cs="Times New Roman"/>
-        </w:rPr>
-        <w:t>f.exists</w:t>
-      </w:r>
-      <w:proofErr w:type="spellEnd"/>
-      <w:r>
-        <w:rPr>
-          <w:rFonts w:ascii="Times New Roman" w:hAnsi="Times New Roman" w:cs="Times New Roman"/>
-        </w:rPr>
-        <w:t xml:space="preserve">()) </w:t>
+        <w:t xml:space="preserve"> (f.exists()) </w:t>
       </w:r>
       <w:r>
         <w:sym w:font="Symbol" w:char="F0DE"/>
@@ -6985,7 +6340,6 @@
         </w:rPr>
         <w:t xml:space="preserve"> </w:t>
       </w:r>
-      <w:proofErr w:type="spellStart"/>
       <w:r>
         <w:rPr>
           <w:rFonts w:ascii="Times New Roman" w:hAnsi="Times New Roman" w:cs="Times New Roman"/>
@@ -7000,7 +6354,6 @@
         </w:rPr>
         <w:t>NotFoundException</w:t>
       </w:r>
-      <w:proofErr w:type="spellEnd"/>
     </w:p>
     <w:p>
       <w:pPr>
@@ -7079,8 +6432,8 @@
         <w:spacing w:line="360" w:lineRule="auto"/>
         <w:rPr>
           <w:rFonts w:ascii="Times New Roman" w:hAnsi="Times New Roman" w:cs="Times New Roman"/>
-          <w:sz w:val="32"/>
-          <w:szCs w:val="32"/>
+          <w:sz w:val="36"/>
+          <w:szCs w:val="36"/>
         </w:rPr>
       </w:pPr>
       <w:r>
@@ -7388,7 +6741,6 @@
                 <w:szCs w:val="22"/>
               </w:rPr>
             </w:pPr>
-            <w:proofErr w:type="spellStart"/>
             <w:r>
               <w:rPr>
                 <w:rFonts w:ascii="Times New Roman" w:hAnsi="Times New Roman" w:cs="Times New Roman"/>
@@ -7405,7 +6757,6 @@
               </w:rPr>
               <w:t>s</w:t>
             </w:r>
-            <w:proofErr w:type="spellEnd"/>
           </w:p>
         </w:tc>
         <w:tc>
@@ -7480,7 +6831,6 @@
                 <w:szCs w:val="22"/>
               </w:rPr>
             </w:pPr>
-            <w:proofErr w:type="spellStart"/>
             <w:r>
               <w:rPr>
                 <w:rFonts w:ascii="Times New Roman" w:hAnsi="Times New Roman" w:cs="Times New Roman"/>
@@ -7497,7 +6847,6 @@
               </w:rPr>
               <w:t>s</w:t>
             </w:r>
-            <w:proofErr w:type="spellEnd"/>
           </w:p>
         </w:tc>
         <w:tc>
@@ -7572,7 +6921,6 @@
                 <w:szCs w:val="22"/>
               </w:rPr>
             </w:pPr>
-            <w:proofErr w:type="spellStart"/>
             <w:r>
               <w:rPr>
                 <w:rFonts w:ascii="Times New Roman" w:hAnsi="Times New Roman" w:cs="Times New Roman"/>
@@ -7589,7 +6937,6 @@
               </w:rPr>
               <w:t>s</w:t>
             </w:r>
-            <w:proofErr w:type="spellEnd"/>
           </w:p>
         </w:tc>
         <w:tc>
@@ -7664,7 +7011,6 @@
                 <w:szCs w:val="22"/>
               </w:rPr>
             </w:pPr>
-            <w:proofErr w:type="spellStart"/>
             <w:r>
               <w:rPr>
                 <w:rFonts w:ascii="Times New Roman" w:hAnsi="Times New Roman" w:cs="Times New Roman"/>
@@ -7689,7 +7035,6 @@
               </w:rPr>
               <w:t>s</w:t>
             </w:r>
-            <w:proofErr w:type="spellEnd"/>
           </w:p>
         </w:tc>
         <w:tc>
@@ -7899,21 +7244,12 @@
           <w:iCs/>
         </w:rPr>
       </w:pPr>
-      <w:proofErr w:type="spellStart"/>
-      <w:r>
-        <w:rPr>
-          <w:rFonts w:ascii="Times New Roman" w:hAnsi="Times New Roman" w:cs="Times New Roman"/>
-          <w:iCs/>
-        </w:rPr>
-        <w:t>MergeSort_</w:t>
-      </w:r>
-      <w:proofErr w:type="gramStart"/>
-      <w:r>
-        <w:rPr>
-          <w:rFonts w:ascii="Times New Roman" w:hAnsi="Times New Roman" w:cs="Times New Roman"/>
-          <w:iCs/>
-        </w:rPr>
-        <w:t>Follower</w:t>
+      <w:r>
+        <w:rPr>
+          <w:rFonts w:ascii="Times New Roman" w:hAnsi="Times New Roman" w:cs="Times New Roman"/>
+          <w:iCs/>
+        </w:rPr>
+        <w:t>MergeSort_Follower</w:t>
       </w:r>
       <w:r>
         <w:rPr>
@@ -7922,21 +7258,12 @@
         </w:rPr>
         <w:t>s</w:t>
       </w:r>
-      <w:proofErr w:type="spellEnd"/>
-      <w:r>
-        <w:rPr>
-          <w:rFonts w:ascii="Times New Roman" w:hAnsi="Times New Roman" w:cs="Times New Roman"/>
-          <w:iCs/>
-        </w:rPr>
-        <w:t>(</w:t>
-      </w:r>
-      <w:proofErr w:type="gramEnd"/>
-      <w:r>
-        <w:rPr>
-          <w:rFonts w:ascii="Times New Roman" w:hAnsi="Times New Roman" w:cs="Times New Roman"/>
-          <w:iCs/>
-        </w:rPr>
-        <w:t>)</w:t>
+      <w:r>
+        <w:rPr>
+          <w:rFonts w:ascii="Times New Roman" w:hAnsi="Times New Roman" w:cs="Times New Roman"/>
+          <w:iCs/>
+        </w:rPr>
+        <w:t>()</w:t>
       </w:r>
     </w:p>
     <w:p>
@@ -7999,23 +7326,7 @@
           <w:rFonts w:ascii="Times New Roman" w:hAnsi="Times New Roman" w:cs="Times New Roman"/>
           <w:iCs/>
         </w:rPr>
-        <w:t xml:space="preserve"> </w:t>
-      </w:r>
-      <w:proofErr w:type="spellStart"/>
-      <w:r>
-        <w:rPr>
-          <w:rFonts w:ascii="Times New Roman" w:hAnsi="Times New Roman" w:cs="Times New Roman"/>
-          <w:iCs/>
-        </w:rPr>
-        <w:t>i</w:t>
-      </w:r>
-      <w:proofErr w:type="spellEnd"/>
-      <w:r>
-        <w:rPr>
-          <w:rFonts w:ascii="Times New Roman" w:hAnsi="Times New Roman" w:cs="Times New Roman"/>
-          <w:iCs/>
-        </w:rPr>
-        <w:t xml:space="preserve"> </w:t>
+        <w:t xml:space="preserve"> i </w:t>
       </w:r>
       <w:r>
         <w:rPr>
@@ -8029,23 +7340,7 @@
           <w:rFonts w:ascii="Times New Roman" w:hAnsi="Times New Roman" w:cs="Times New Roman"/>
           <w:iCs/>
         </w:rPr>
-        <w:t xml:space="preserve"> </w:t>
-      </w:r>
-      <w:proofErr w:type="spellStart"/>
-      <w:r>
-        <w:rPr>
-          <w:rFonts w:ascii="Times New Roman" w:hAnsi="Times New Roman" w:cs="Times New Roman"/>
-          <w:iCs/>
-        </w:rPr>
-        <w:t>N|i</w:t>
-      </w:r>
-      <w:proofErr w:type="spellEnd"/>
-      <w:r>
-        <w:rPr>
-          <w:rFonts w:ascii="Times New Roman" w:hAnsi="Times New Roman" w:cs="Times New Roman"/>
-          <w:iCs/>
-        </w:rPr>
-        <w:t xml:space="preserve"> </w:t>
+        <w:t xml:space="preserve"> N|i </w:t>
       </w:r>
       <w:r>
         <w:rPr>
@@ -8134,21 +7429,12 @@
           <w:iCs/>
         </w:rPr>
       </w:pPr>
-      <w:proofErr w:type="spellStart"/>
-      <w:r>
-        <w:rPr>
-          <w:rFonts w:ascii="Times New Roman" w:hAnsi="Times New Roman" w:cs="Times New Roman"/>
-          <w:iCs/>
-        </w:rPr>
-        <w:t>MergeSort_</w:t>
-      </w:r>
-      <w:proofErr w:type="gramStart"/>
-      <w:r>
-        <w:rPr>
-          <w:rFonts w:ascii="Times New Roman" w:hAnsi="Times New Roman" w:cs="Times New Roman"/>
-          <w:iCs/>
-        </w:rPr>
-        <w:t>Video</w:t>
+      <w:r>
+        <w:rPr>
+          <w:rFonts w:ascii="Times New Roman" w:hAnsi="Times New Roman" w:cs="Times New Roman"/>
+          <w:iCs/>
+        </w:rPr>
+        <w:t>MergeSort_Video</w:t>
       </w:r>
       <w:r>
         <w:rPr>
@@ -8157,21 +7443,12 @@
         </w:rPr>
         <w:t>s</w:t>
       </w:r>
-      <w:proofErr w:type="spellEnd"/>
-      <w:r>
-        <w:rPr>
-          <w:rFonts w:ascii="Times New Roman" w:hAnsi="Times New Roman" w:cs="Times New Roman"/>
-          <w:iCs/>
-        </w:rPr>
-        <w:t>(</w:t>
-      </w:r>
-      <w:proofErr w:type="gramEnd"/>
-      <w:r>
-        <w:rPr>
-          <w:rFonts w:ascii="Times New Roman" w:hAnsi="Times New Roman" w:cs="Times New Roman"/>
-          <w:iCs/>
-        </w:rPr>
-        <w:t>)</w:t>
+      <w:r>
+        <w:rPr>
+          <w:rFonts w:ascii="Times New Roman" w:hAnsi="Times New Roman" w:cs="Times New Roman"/>
+          <w:iCs/>
+        </w:rPr>
+        <w:t>()</w:t>
       </w:r>
     </w:p>
     <w:p>
@@ -8234,23 +7511,7 @@
           <w:rFonts w:ascii="Times New Roman" w:hAnsi="Times New Roman" w:cs="Times New Roman"/>
           <w:iCs/>
         </w:rPr>
-        <w:t xml:space="preserve"> </w:t>
-      </w:r>
-      <w:proofErr w:type="spellStart"/>
-      <w:r>
-        <w:rPr>
-          <w:rFonts w:ascii="Times New Roman" w:hAnsi="Times New Roman" w:cs="Times New Roman"/>
-          <w:iCs/>
-        </w:rPr>
-        <w:t>i</w:t>
-      </w:r>
-      <w:proofErr w:type="spellEnd"/>
-      <w:r>
-        <w:rPr>
-          <w:rFonts w:ascii="Times New Roman" w:hAnsi="Times New Roman" w:cs="Times New Roman"/>
-          <w:iCs/>
-        </w:rPr>
-        <w:t xml:space="preserve"> </w:t>
+        <w:t xml:space="preserve"> i </w:t>
       </w:r>
       <w:r>
         <w:rPr>
@@ -8264,23 +7525,7 @@
           <w:rFonts w:ascii="Times New Roman" w:hAnsi="Times New Roman" w:cs="Times New Roman"/>
           <w:iCs/>
         </w:rPr>
-        <w:t xml:space="preserve"> </w:t>
-      </w:r>
-      <w:proofErr w:type="spellStart"/>
-      <w:r>
-        <w:rPr>
-          <w:rFonts w:ascii="Times New Roman" w:hAnsi="Times New Roman" w:cs="Times New Roman"/>
-          <w:iCs/>
-        </w:rPr>
-        <w:t>N|i</w:t>
-      </w:r>
-      <w:proofErr w:type="spellEnd"/>
-      <w:r>
-        <w:rPr>
-          <w:rFonts w:ascii="Times New Roman" w:hAnsi="Times New Roman" w:cs="Times New Roman"/>
-          <w:iCs/>
-        </w:rPr>
-        <w:t xml:space="preserve"> </w:t>
+        <w:t xml:space="preserve"> N|i </w:t>
       </w:r>
       <w:r>
         <w:rPr>
@@ -8384,21 +7629,12 @@
           <w:iCs/>
         </w:rPr>
       </w:pPr>
-      <w:proofErr w:type="spellStart"/>
-      <w:r>
-        <w:rPr>
-          <w:rFonts w:ascii="Times New Roman" w:hAnsi="Times New Roman" w:cs="Times New Roman"/>
-          <w:iCs/>
-        </w:rPr>
-        <w:t>QuickSort_</w:t>
-      </w:r>
-      <w:proofErr w:type="gramStart"/>
-      <w:r>
-        <w:rPr>
-          <w:rFonts w:ascii="Times New Roman" w:hAnsi="Times New Roman" w:cs="Times New Roman"/>
-          <w:iCs/>
-        </w:rPr>
-        <w:t>Follower</w:t>
+      <w:r>
+        <w:rPr>
+          <w:rFonts w:ascii="Times New Roman" w:hAnsi="Times New Roman" w:cs="Times New Roman"/>
+          <w:iCs/>
+        </w:rPr>
+        <w:t>QuickSort_Follower</w:t>
       </w:r>
       <w:r>
         <w:rPr>
@@ -8407,21 +7643,12 @@
         </w:rPr>
         <w:t>s</w:t>
       </w:r>
-      <w:proofErr w:type="spellEnd"/>
-      <w:r>
-        <w:rPr>
-          <w:rFonts w:ascii="Times New Roman" w:hAnsi="Times New Roman" w:cs="Times New Roman"/>
-          <w:iCs/>
-        </w:rPr>
-        <w:t>(</w:t>
-      </w:r>
-      <w:proofErr w:type="gramEnd"/>
-      <w:r>
-        <w:rPr>
-          <w:rFonts w:ascii="Times New Roman" w:hAnsi="Times New Roman" w:cs="Times New Roman"/>
-          <w:iCs/>
-        </w:rPr>
-        <w:t>)</w:t>
+      <w:r>
+        <w:rPr>
+          <w:rFonts w:ascii="Times New Roman" w:hAnsi="Times New Roman" w:cs="Times New Roman"/>
+          <w:iCs/>
+        </w:rPr>
+        <w:t>()</w:t>
       </w:r>
     </w:p>
     <w:p>
@@ -8484,23 +7711,7 @@
           <w:rFonts w:ascii="Times New Roman" w:hAnsi="Times New Roman" w:cs="Times New Roman"/>
           <w:iCs/>
         </w:rPr>
-        <w:t xml:space="preserve"> </w:t>
-      </w:r>
-      <w:proofErr w:type="spellStart"/>
-      <w:r>
-        <w:rPr>
-          <w:rFonts w:ascii="Times New Roman" w:hAnsi="Times New Roman" w:cs="Times New Roman"/>
-          <w:iCs/>
-        </w:rPr>
-        <w:t>i</w:t>
-      </w:r>
-      <w:proofErr w:type="spellEnd"/>
-      <w:r>
-        <w:rPr>
-          <w:rFonts w:ascii="Times New Roman" w:hAnsi="Times New Roman" w:cs="Times New Roman"/>
-          <w:iCs/>
-        </w:rPr>
-        <w:t xml:space="preserve"> </w:t>
+        <w:t xml:space="preserve"> i </w:t>
       </w:r>
       <w:r>
         <w:rPr>
@@ -8514,23 +7725,7 @@
           <w:rFonts w:ascii="Times New Roman" w:hAnsi="Times New Roman" w:cs="Times New Roman"/>
           <w:iCs/>
         </w:rPr>
-        <w:t xml:space="preserve"> </w:t>
-      </w:r>
-      <w:proofErr w:type="spellStart"/>
-      <w:r>
-        <w:rPr>
-          <w:rFonts w:ascii="Times New Roman" w:hAnsi="Times New Roman" w:cs="Times New Roman"/>
-          <w:iCs/>
-        </w:rPr>
-        <w:t>N|i</w:t>
-      </w:r>
-      <w:proofErr w:type="spellEnd"/>
-      <w:r>
-        <w:rPr>
-          <w:rFonts w:ascii="Times New Roman" w:hAnsi="Times New Roman" w:cs="Times New Roman"/>
-          <w:iCs/>
-        </w:rPr>
-        <w:t xml:space="preserve"> </w:t>
+        <w:t xml:space="preserve"> N|i </w:t>
       </w:r>
       <w:r>
         <w:rPr>
@@ -8634,21 +7829,12 @@
           <w:iCs/>
         </w:rPr>
       </w:pPr>
-      <w:proofErr w:type="spellStart"/>
-      <w:r>
-        <w:rPr>
-          <w:rFonts w:ascii="Times New Roman" w:hAnsi="Times New Roman" w:cs="Times New Roman"/>
-          <w:iCs/>
-        </w:rPr>
-        <w:t>QuickSort_</w:t>
-      </w:r>
-      <w:proofErr w:type="gramStart"/>
-      <w:r>
-        <w:rPr>
-          <w:rFonts w:ascii="Times New Roman" w:hAnsi="Times New Roman" w:cs="Times New Roman"/>
-          <w:iCs/>
-        </w:rPr>
-        <w:t>Video</w:t>
+      <w:r>
+        <w:rPr>
+          <w:rFonts w:ascii="Times New Roman" w:hAnsi="Times New Roman" w:cs="Times New Roman"/>
+          <w:iCs/>
+        </w:rPr>
+        <w:t>QuickSort_Video</w:t>
       </w:r>
       <w:r>
         <w:rPr>
@@ -8657,21 +7843,12 @@
         </w:rPr>
         <w:t>s</w:t>
       </w:r>
-      <w:proofErr w:type="spellEnd"/>
-      <w:r>
-        <w:rPr>
-          <w:rFonts w:ascii="Times New Roman" w:hAnsi="Times New Roman" w:cs="Times New Roman"/>
-          <w:iCs/>
-        </w:rPr>
-        <w:t>(</w:t>
-      </w:r>
-      <w:proofErr w:type="gramEnd"/>
-      <w:r>
-        <w:rPr>
-          <w:rFonts w:ascii="Times New Roman" w:hAnsi="Times New Roman" w:cs="Times New Roman"/>
-          <w:iCs/>
-        </w:rPr>
-        <w:t>)</w:t>
+      <w:r>
+        <w:rPr>
+          <w:rFonts w:ascii="Times New Roman" w:hAnsi="Times New Roman" w:cs="Times New Roman"/>
+          <w:iCs/>
+        </w:rPr>
+        <w:t>()</w:t>
       </w:r>
     </w:p>
     <w:p>
@@ -8734,23 +7911,7 @@
           <w:rFonts w:ascii="Times New Roman" w:hAnsi="Times New Roman" w:cs="Times New Roman"/>
           <w:iCs/>
         </w:rPr>
-        <w:t xml:space="preserve"> </w:t>
-      </w:r>
-      <w:proofErr w:type="spellStart"/>
-      <w:r>
-        <w:rPr>
-          <w:rFonts w:ascii="Times New Roman" w:hAnsi="Times New Roman" w:cs="Times New Roman"/>
-          <w:iCs/>
-        </w:rPr>
-        <w:t>i</w:t>
-      </w:r>
-      <w:proofErr w:type="spellEnd"/>
-      <w:r>
-        <w:rPr>
-          <w:rFonts w:ascii="Times New Roman" w:hAnsi="Times New Roman" w:cs="Times New Roman"/>
-          <w:iCs/>
-        </w:rPr>
-        <w:t xml:space="preserve"> </w:t>
+        <w:t xml:space="preserve"> i </w:t>
       </w:r>
       <w:r>
         <w:rPr>
@@ -8764,23 +7925,7 @@
           <w:rFonts w:ascii="Times New Roman" w:hAnsi="Times New Roman" w:cs="Times New Roman"/>
           <w:iCs/>
         </w:rPr>
-        <w:t xml:space="preserve"> </w:t>
-      </w:r>
-      <w:proofErr w:type="spellStart"/>
-      <w:r>
-        <w:rPr>
-          <w:rFonts w:ascii="Times New Roman" w:hAnsi="Times New Roman" w:cs="Times New Roman"/>
-          <w:iCs/>
-        </w:rPr>
-        <w:t>N|i</w:t>
-      </w:r>
-      <w:proofErr w:type="spellEnd"/>
-      <w:r>
-        <w:rPr>
-          <w:rFonts w:ascii="Times New Roman" w:hAnsi="Times New Roman" w:cs="Times New Roman"/>
-          <w:iCs/>
-        </w:rPr>
-        <w:t xml:space="preserve"> </w:t>
+        <w:t xml:space="preserve"> N|i </w:t>
       </w:r>
       <w:r>
         <w:rPr>
@@ -8884,6 +8029,1460 @@
     <w:p/>
     <w:p/>
     <w:p/>
+    <w:p/>
+    <w:p>
+      <w:pPr>
+        <w:spacing w:line="360" w:lineRule="auto"/>
+        <w:rPr>
+          <w:rFonts w:ascii="Times New Roman" w:hAnsi="Times New Roman" w:cs="Times New Roman"/>
+          <w:sz w:val="36"/>
+          <w:szCs w:val="36"/>
+        </w:rPr>
+      </w:pPr>
+      <w:r>
+        <w:rPr>
+          <w:rFonts w:ascii="Times New Roman" w:hAnsi="Times New Roman" w:cs="Times New Roman"/>
+          <w:sz w:val="36"/>
+          <w:szCs w:val="36"/>
+        </w:rPr>
+        <w:lastRenderedPageBreak/>
+        <w:t>Main Module</w:t>
+      </w:r>
+    </w:p>
+    <w:p>
+      <w:pPr>
+        <w:spacing w:line="360" w:lineRule="auto"/>
+        <w:rPr>
+          <w:rFonts w:ascii="Times New Roman" w:hAnsi="Times New Roman" w:cs="Times New Roman"/>
+          <w:sz w:val="32"/>
+          <w:szCs w:val="32"/>
+        </w:rPr>
+      </w:pPr>
+      <w:r>
+        <w:rPr>
+          <w:rFonts w:ascii="Times New Roman" w:hAnsi="Times New Roman" w:cs="Times New Roman"/>
+          <w:sz w:val="32"/>
+          <w:szCs w:val="32"/>
+        </w:rPr>
+        <w:t>Module</w:t>
+      </w:r>
+    </w:p>
+    <w:p>
+      <w:pPr>
+        <w:spacing w:line="360" w:lineRule="auto"/>
+        <w:rPr>
+          <w:rFonts w:ascii="Times New Roman" w:hAnsi="Times New Roman" w:cs="Times New Roman"/>
+          <w:sz w:val="32"/>
+          <w:szCs w:val="32"/>
+        </w:rPr>
+      </w:pPr>
+      <w:r>
+        <w:rPr>
+          <w:rFonts w:ascii="Times New Roman" w:hAnsi="Times New Roman" w:cs="Times New Roman"/>
+        </w:rPr>
+        <w:t>Main</w:t>
+      </w:r>
+    </w:p>
+    <w:p>
+      <w:pPr>
+        <w:rPr>
+          <w:rFonts w:ascii="Times New Roman" w:hAnsi="Times New Roman" w:cs="Times New Roman"/>
+        </w:rPr>
+      </w:pPr>
+    </w:p>
+    <w:p>
+      <w:pPr>
+        <w:spacing w:line="360" w:lineRule="auto"/>
+        <w:rPr>
+          <w:rFonts w:ascii="Times New Roman" w:hAnsi="Times New Roman" w:cs="Times New Roman"/>
+          <w:sz w:val="32"/>
+          <w:szCs w:val="32"/>
+        </w:rPr>
+      </w:pPr>
+      <w:r>
+        <w:rPr>
+          <w:rFonts w:ascii="Times New Roman" w:hAnsi="Times New Roman" w:cs="Times New Roman"/>
+          <w:sz w:val="32"/>
+          <w:szCs w:val="32"/>
+        </w:rPr>
+        <w:t>Uses</w:t>
+      </w:r>
+    </w:p>
+    <w:p>
+      <w:pPr>
+        <w:spacing w:line="360" w:lineRule="auto"/>
+        <w:rPr>
+          <w:rFonts w:ascii="Times New Roman" w:hAnsi="Times New Roman" w:cs="Times New Roman"/>
+        </w:rPr>
+      </w:pPr>
+      <w:r>
+        <w:rPr>
+          <w:rFonts w:ascii="Times New Roman" w:hAnsi="Times New Roman" w:cs="Times New Roman"/>
+        </w:rPr>
+        <w:t>Graph, YouTuber, Search, Sort</w:t>
+      </w:r>
+    </w:p>
+    <w:p>
+      <w:pPr>
+        <w:rPr>
+          <w:rFonts w:ascii="Times New Roman" w:hAnsi="Times New Roman" w:cs="Times New Roman"/>
+        </w:rPr>
+      </w:pPr>
+    </w:p>
+    <w:p>
+      <w:pPr>
+        <w:spacing w:line="276" w:lineRule="auto"/>
+        <w:rPr>
+          <w:rFonts w:ascii="Times New Roman" w:hAnsi="Times New Roman" w:cs="Times New Roman"/>
+          <w:sz w:val="32"/>
+          <w:szCs w:val="32"/>
+        </w:rPr>
+      </w:pPr>
+      <w:r>
+        <w:rPr>
+          <w:rFonts w:ascii="Times New Roman" w:hAnsi="Times New Roman" w:cs="Times New Roman"/>
+          <w:sz w:val="32"/>
+          <w:szCs w:val="32"/>
+        </w:rPr>
+        <w:t>Syntax</w:t>
+      </w:r>
+    </w:p>
+    <w:p>
+      <w:pPr>
+        <w:spacing w:line="276" w:lineRule="auto"/>
+        <w:rPr>
+          <w:rFonts w:ascii="Times New Roman" w:hAnsi="Times New Roman" w:cs="Times New Roman"/>
+        </w:rPr>
+      </w:pPr>
+      <w:r>
+        <w:rPr>
+          <w:rFonts w:ascii="Times New Roman" w:hAnsi="Times New Roman" w:cs="Times New Roman"/>
+        </w:rPr>
+        <w:t>Exported Constants</w:t>
+      </w:r>
+    </w:p>
+    <w:p>
+      <w:pPr>
+        <w:spacing w:line="276" w:lineRule="auto"/>
+        <w:rPr>
+          <w:rFonts w:ascii="Times New Roman" w:hAnsi="Times New Roman" w:cs="Times New Roman"/>
+        </w:rPr>
+      </w:pPr>
+      <w:r>
+        <w:rPr>
+          <w:rFonts w:ascii="Times New Roman" w:hAnsi="Times New Roman" w:cs="Times New Roman"/>
+        </w:rPr>
+        <w:t>None</w:t>
+      </w:r>
+    </w:p>
+    <w:p>
+      <w:pPr>
+        <w:rPr>
+          <w:rFonts w:ascii="Times New Roman" w:hAnsi="Times New Roman" w:cs="Times New Roman"/>
+        </w:rPr>
+      </w:pPr>
+    </w:p>
+    <w:p>
+      <w:pPr>
+        <w:rPr>
+          <w:rFonts w:ascii="Times New Roman" w:hAnsi="Times New Roman" w:cs="Times New Roman"/>
+          <w:sz w:val="28"/>
+          <w:szCs w:val="28"/>
+        </w:rPr>
+      </w:pPr>
+      <w:r>
+        <w:rPr>
+          <w:rFonts w:ascii="Times New Roman" w:hAnsi="Times New Roman" w:cs="Times New Roman"/>
+          <w:sz w:val="28"/>
+          <w:szCs w:val="28"/>
+        </w:rPr>
+        <w:t>Exported Access Program</w:t>
+      </w:r>
+    </w:p>
+    <w:tbl>
+      <w:tblPr>
+        <w:tblStyle w:val="TableGrid"/>
+        <w:tblW w:w="0" w:type="auto"/>
+        <w:tblLook w:val="04A0" w:firstRow="1" w:lastRow="0" w:firstColumn="1" w:lastColumn="0" w:noHBand="0" w:noVBand="1"/>
+      </w:tblPr>
+      <w:tblGrid>
+        <w:gridCol w:w="2252"/>
+        <w:gridCol w:w="2252"/>
+        <w:gridCol w:w="2253"/>
+        <w:gridCol w:w="2253"/>
+      </w:tblGrid>
+      <w:tr>
+        <w:tc>
+          <w:tcPr>
+            <w:tcW w:w="2252" w:type="dxa"/>
+            <w:tcBorders>
+              <w:top w:val="single" w:sz="4" w:space="0" w:color="auto"/>
+              <w:left w:val="single" w:sz="4" w:space="0" w:color="auto"/>
+              <w:bottom w:val="single" w:sz="4" w:space="0" w:color="auto"/>
+              <w:right w:val="single" w:sz="4" w:space="0" w:color="auto"/>
+            </w:tcBorders>
+            <w:hideMark/>
+          </w:tcPr>
+          <w:p>
+            <w:pPr>
+              <w:rPr>
+                <w:rFonts w:ascii="Times New Roman" w:hAnsi="Times New Roman" w:cs="Times New Roman"/>
+                <w:sz w:val="28"/>
+                <w:szCs w:val="28"/>
+              </w:rPr>
+            </w:pPr>
+            <w:r>
+              <w:rPr>
+                <w:rFonts w:ascii="Times New Roman" w:hAnsi="Times New Roman" w:cs="Times New Roman"/>
+                <w:sz w:val="28"/>
+                <w:szCs w:val="28"/>
+              </w:rPr>
+              <w:t>Routine name</w:t>
+            </w:r>
+          </w:p>
+        </w:tc>
+        <w:tc>
+          <w:tcPr>
+            <w:tcW w:w="2252" w:type="dxa"/>
+            <w:tcBorders>
+              <w:top w:val="single" w:sz="4" w:space="0" w:color="auto"/>
+              <w:left w:val="single" w:sz="4" w:space="0" w:color="auto"/>
+              <w:bottom w:val="single" w:sz="4" w:space="0" w:color="auto"/>
+              <w:right w:val="single" w:sz="4" w:space="0" w:color="auto"/>
+            </w:tcBorders>
+            <w:hideMark/>
+          </w:tcPr>
+          <w:p>
+            <w:pPr>
+              <w:rPr>
+                <w:rFonts w:ascii="Times New Roman" w:hAnsi="Times New Roman" w:cs="Times New Roman"/>
+                <w:sz w:val="28"/>
+                <w:szCs w:val="28"/>
+              </w:rPr>
+            </w:pPr>
+            <w:r>
+              <w:rPr>
+                <w:rFonts w:ascii="Times New Roman" w:hAnsi="Times New Roman" w:cs="Times New Roman"/>
+                <w:sz w:val="28"/>
+                <w:szCs w:val="28"/>
+              </w:rPr>
+              <w:t>In</w:t>
+            </w:r>
+          </w:p>
+        </w:tc>
+        <w:tc>
+          <w:tcPr>
+            <w:tcW w:w="2253" w:type="dxa"/>
+            <w:tcBorders>
+              <w:top w:val="single" w:sz="4" w:space="0" w:color="auto"/>
+              <w:left w:val="single" w:sz="4" w:space="0" w:color="auto"/>
+              <w:bottom w:val="single" w:sz="4" w:space="0" w:color="auto"/>
+              <w:right w:val="single" w:sz="4" w:space="0" w:color="auto"/>
+            </w:tcBorders>
+            <w:hideMark/>
+          </w:tcPr>
+          <w:p>
+            <w:pPr>
+              <w:rPr>
+                <w:rFonts w:ascii="Times New Roman" w:hAnsi="Times New Roman" w:cs="Times New Roman"/>
+                <w:sz w:val="28"/>
+                <w:szCs w:val="28"/>
+              </w:rPr>
+            </w:pPr>
+            <w:r>
+              <w:rPr>
+                <w:rFonts w:ascii="Times New Roman" w:hAnsi="Times New Roman" w:cs="Times New Roman"/>
+                <w:sz w:val="28"/>
+                <w:szCs w:val="28"/>
+              </w:rPr>
+              <w:t>Out</w:t>
+            </w:r>
+          </w:p>
+        </w:tc>
+        <w:tc>
+          <w:tcPr>
+            <w:tcW w:w="2253" w:type="dxa"/>
+            <w:tcBorders>
+              <w:top w:val="single" w:sz="4" w:space="0" w:color="auto"/>
+              <w:left w:val="single" w:sz="4" w:space="0" w:color="auto"/>
+              <w:bottom w:val="single" w:sz="4" w:space="0" w:color="auto"/>
+              <w:right w:val="single" w:sz="4" w:space="0" w:color="auto"/>
+            </w:tcBorders>
+            <w:hideMark/>
+          </w:tcPr>
+          <w:p>
+            <w:pPr>
+              <w:rPr>
+                <w:rFonts w:ascii="Times New Roman" w:hAnsi="Times New Roman" w:cs="Times New Roman"/>
+                <w:sz w:val="28"/>
+                <w:szCs w:val="28"/>
+              </w:rPr>
+            </w:pPr>
+            <w:r>
+              <w:rPr>
+                <w:rFonts w:ascii="Times New Roman" w:hAnsi="Times New Roman" w:cs="Times New Roman"/>
+                <w:sz w:val="28"/>
+                <w:szCs w:val="28"/>
+              </w:rPr>
+              <w:t>Exception</w:t>
+            </w:r>
+          </w:p>
+        </w:tc>
+      </w:tr>
+      <w:tr>
+        <w:tc>
+          <w:tcPr>
+            <w:tcW w:w="2252" w:type="dxa"/>
+            <w:tcBorders>
+              <w:top w:val="single" w:sz="4" w:space="0" w:color="auto"/>
+              <w:left w:val="single" w:sz="4" w:space="0" w:color="auto"/>
+              <w:bottom w:val="single" w:sz="4" w:space="0" w:color="auto"/>
+              <w:right w:val="single" w:sz="4" w:space="0" w:color="auto"/>
+            </w:tcBorders>
+            <w:hideMark/>
+          </w:tcPr>
+          <w:p>
+            <w:pPr>
+              <w:rPr>
+                <w:rFonts w:ascii="Times New Roman" w:hAnsi="Times New Roman" w:cs="Times New Roman"/>
+                <w:sz w:val="22"/>
+                <w:szCs w:val="22"/>
+              </w:rPr>
+            </w:pPr>
+            <w:r>
+              <w:rPr>
+                <w:rFonts w:ascii="Times New Roman" w:hAnsi="Times New Roman" w:cs="Times New Roman"/>
+                <w:sz w:val="22"/>
+                <w:szCs w:val="22"/>
+              </w:rPr>
+              <w:t>init</w:t>
+            </w:r>
+          </w:p>
+        </w:tc>
+        <w:tc>
+          <w:tcPr>
+            <w:tcW w:w="2252" w:type="dxa"/>
+            <w:tcBorders>
+              <w:top w:val="single" w:sz="4" w:space="0" w:color="auto"/>
+              <w:left w:val="single" w:sz="4" w:space="0" w:color="auto"/>
+              <w:bottom w:val="single" w:sz="4" w:space="0" w:color="auto"/>
+              <w:right w:val="single" w:sz="4" w:space="0" w:color="auto"/>
+            </w:tcBorders>
+          </w:tcPr>
+          <w:p>
+            <w:pPr>
+              <w:rPr>
+                <w:rFonts w:ascii="Times New Roman" w:hAnsi="Times New Roman" w:cs="Times New Roman"/>
+                <w:sz w:val="22"/>
+                <w:szCs w:val="22"/>
+              </w:rPr>
+            </w:pPr>
+          </w:p>
+        </w:tc>
+        <w:tc>
+          <w:tcPr>
+            <w:tcW w:w="2253" w:type="dxa"/>
+            <w:tcBorders>
+              <w:top w:val="single" w:sz="4" w:space="0" w:color="auto"/>
+              <w:left w:val="single" w:sz="4" w:space="0" w:color="auto"/>
+              <w:bottom w:val="single" w:sz="4" w:space="0" w:color="auto"/>
+              <w:right w:val="single" w:sz="4" w:space="0" w:color="auto"/>
+            </w:tcBorders>
+          </w:tcPr>
+          <w:p>
+            <w:pPr>
+              <w:rPr>
+                <w:rFonts w:ascii="Times New Roman" w:hAnsi="Times New Roman" w:cs="Times New Roman"/>
+                <w:sz w:val="22"/>
+                <w:szCs w:val="22"/>
+              </w:rPr>
+            </w:pPr>
+          </w:p>
+        </w:tc>
+        <w:tc>
+          <w:tcPr>
+            <w:tcW w:w="2253" w:type="dxa"/>
+            <w:tcBorders>
+              <w:top w:val="single" w:sz="4" w:space="0" w:color="auto"/>
+              <w:left w:val="single" w:sz="4" w:space="0" w:color="auto"/>
+              <w:bottom w:val="single" w:sz="4" w:space="0" w:color="auto"/>
+              <w:right w:val="single" w:sz="4" w:space="0" w:color="auto"/>
+            </w:tcBorders>
+          </w:tcPr>
+          <w:p>
+            <w:pPr>
+              <w:rPr>
+                <w:rFonts w:ascii="Times New Roman" w:hAnsi="Times New Roman" w:cs="Times New Roman"/>
+                <w:sz w:val="22"/>
+                <w:szCs w:val="22"/>
+              </w:rPr>
+            </w:pPr>
+          </w:p>
+        </w:tc>
+      </w:tr>
+      <w:tr>
+        <w:tc>
+          <w:tcPr>
+            <w:tcW w:w="2252" w:type="dxa"/>
+            <w:tcBorders>
+              <w:top w:val="single" w:sz="4" w:space="0" w:color="auto"/>
+              <w:left w:val="single" w:sz="4" w:space="0" w:color="auto"/>
+              <w:bottom w:val="single" w:sz="4" w:space="0" w:color="auto"/>
+              <w:right w:val="single" w:sz="4" w:space="0" w:color="auto"/>
+            </w:tcBorders>
+            <w:hideMark/>
+          </w:tcPr>
+          <w:p>
+            <w:pPr>
+              <w:rPr>
+                <w:rFonts w:ascii="Times New Roman" w:hAnsi="Times New Roman" w:cs="Times New Roman"/>
+                <w:sz w:val="22"/>
+                <w:szCs w:val="22"/>
+              </w:rPr>
+            </w:pPr>
+            <w:r>
+              <w:rPr>
+                <w:rFonts w:ascii="Times New Roman" w:hAnsi="Times New Roman" w:cs="Times New Roman"/>
+                <w:sz w:val="22"/>
+                <w:szCs w:val="22"/>
+              </w:rPr>
+              <w:t>creatingGraph</w:t>
+            </w:r>
+          </w:p>
+        </w:tc>
+        <w:tc>
+          <w:tcPr>
+            <w:tcW w:w="2252" w:type="dxa"/>
+            <w:tcBorders>
+              <w:top w:val="single" w:sz="4" w:space="0" w:color="auto"/>
+              <w:left w:val="single" w:sz="4" w:space="0" w:color="auto"/>
+              <w:bottom w:val="single" w:sz="4" w:space="0" w:color="auto"/>
+              <w:right w:val="single" w:sz="4" w:space="0" w:color="auto"/>
+            </w:tcBorders>
+          </w:tcPr>
+          <w:p>
+            <w:pPr>
+              <w:rPr>
+                <w:rFonts w:ascii="Times New Roman" w:hAnsi="Times New Roman" w:cs="Times New Roman"/>
+                <w:sz w:val="22"/>
+                <w:szCs w:val="22"/>
+              </w:rPr>
+            </w:pPr>
+          </w:p>
+        </w:tc>
+        <w:tc>
+          <w:tcPr>
+            <w:tcW w:w="2253" w:type="dxa"/>
+            <w:tcBorders>
+              <w:top w:val="single" w:sz="4" w:space="0" w:color="auto"/>
+              <w:left w:val="single" w:sz="4" w:space="0" w:color="auto"/>
+              <w:bottom w:val="single" w:sz="4" w:space="0" w:color="auto"/>
+              <w:right w:val="single" w:sz="4" w:space="0" w:color="auto"/>
+            </w:tcBorders>
+          </w:tcPr>
+          <w:p>
+            <w:pPr>
+              <w:rPr>
+                <w:rFonts w:ascii="Times New Roman" w:hAnsi="Times New Roman" w:cs="Times New Roman"/>
+                <w:sz w:val="22"/>
+                <w:szCs w:val="22"/>
+              </w:rPr>
+            </w:pPr>
+          </w:p>
+        </w:tc>
+        <w:tc>
+          <w:tcPr>
+            <w:tcW w:w="2253" w:type="dxa"/>
+            <w:tcBorders>
+              <w:top w:val="single" w:sz="4" w:space="0" w:color="auto"/>
+              <w:left w:val="single" w:sz="4" w:space="0" w:color="auto"/>
+              <w:bottom w:val="single" w:sz="4" w:space="0" w:color="auto"/>
+              <w:right w:val="single" w:sz="4" w:space="0" w:color="auto"/>
+            </w:tcBorders>
+          </w:tcPr>
+          <w:p>
+            <w:pPr>
+              <w:rPr>
+                <w:rFonts w:ascii="Times New Roman" w:hAnsi="Times New Roman" w:cs="Times New Roman"/>
+                <w:sz w:val="22"/>
+                <w:szCs w:val="22"/>
+              </w:rPr>
+            </w:pPr>
+          </w:p>
+        </w:tc>
+      </w:tr>
+      <w:tr>
+        <w:tc>
+          <w:tcPr>
+            <w:tcW w:w="2252" w:type="dxa"/>
+            <w:tcBorders>
+              <w:top w:val="single" w:sz="4" w:space="0" w:color="auto"/>
+              <w:left w:val="single" w:sz="4" w:space="0" w:color="auto"/>
+              <w:bottom w:val="single" w:sz="4" w:space="0" w:color="auto"/>
+              <w:right w:val="single" w:sz="4" w:space="0" w:color="auto"/>
+            </w:tcBorders>
+            <w:hideMark/>
+          </w:tcPr>
+          <w:p>
+            <w:pPr>
+              <w:rPr>
+                <w:rFonts w:ascii="Times New Roman" w:hAnsi="Times New Roman" w:cs="Times New Roman"/>
+                <w:sz w:val="22"/>
+                <w:szCs w:val="22"/>
+              </w:rPr>
+            </w:pPr>
+            <w:r>
+              <w:rPr>
+                <w:rFonts w:ascii="Times New Roman" w:hAnsi="Times New Roman" w:cs="Times New Roman"/>
+                <w:sz w:val="22"/>
+                <w:szCs w:val="22"/>
+              </w:rPr>
+              <w:t>afterSearching</w:t>
+            </w:r>
+          </w:p>
+        </w:tc>
+        <w:tc>
+          <w:tcPr>
+            <w:tcW w:w="2252" w:type="dxa"/>
+            <w:tcBorders>
+              <w:top w:val="single" w:sz="4" w:space="0" w:color="auto"/>
+              <w:left w:val="single" w:sz="4" w:space="0" w:color="auto"/>
+              <w:bottom w:val="single" w:sz="4" w:space="0" w:color="auto"/>
+              <w:right w:val="single" w:sz="4" w:space="0" w:color="auto"/>
+            </w:tcBorders>
+            <w:hideMark/>
+          </w:tcPr>
+          <w:p>
+            <w:pPr>
+              <w:rPr>
+                <w:rFonts w:ascii="Times New Roman" w:hAnsi="Times New Roman" w:cs="Times New Roman"/>
+                <w:sz w:val="22"/>
+                <w:szCs w:val="22"/>
+              </w:rPr>
+            </w:pPr>
+            <w:r>
+              <w:rPr>
+                <w:rFonts w:ascii="Times New Roman" w:hAnsi="Times New Roman" w:cs="Times New Roman"/>
+                <w:sz w:val="22"/>
+                <w:szCs w:val="22"/>
+              </w:rPr>
+              <w:t>String</w:t>
+            </w:r>
+          </w:p>
+        </w:tc>
+        <w:tc>
+          <w:tcPr>
+            <w:tcW w:w="2253" w:type="dxa"/>
+            <w:tcBorders>
+              <w:top w:val="single" w:sz="4" w:space="0" w:color="auto"/>
+              <w:left w:val="single" w:sz="4" w:space="0" w:color="auto"/>
+              <w:bottom w:val="single" w:sz="4" w:space="0" w:color="auto"/>
+              <w:right w:val="single" w:sz="4" w:space="0" w:color="auto"/>
+            </w:tcBorders>
+            <w:hideMark/>
+          </w:tcPr>
+          <w:p>
+            <w:pPr>
+              <w:rPr>
+                <w:rFonts w:ascii="Times New Roman" w:hAnsi="Times New Roman" w:cs="Times New Roman"/>
+                <w:sz w:val="22"/>
+                <w:szCs w:val="22"/>
+              </w:rPr>
+            </w:pPr>
+            <w:r>
+              <w:rPr>
+                <w:rFonts w:ascii="Times New Roman" w:hAnsi="Times New Roman" w:cs="Times New Roman"/>
+                <w:sz w:val="22"/>
+                <w:szCs w:val="22"/>
+              </w:rPr>
+              <w:t>sequence of YouTuber</w:t>
+            </w:r>
+          </w:p>
+        </w:tc>
+        <w:tc>
+          <w:tcPr>
+            <w:tcW w:w="2253" w:type="dxa"/>
+            <w:tcBorders>
+              <w:top w:val="single" w:sz="4" w:space="0" w:color="auto"/>
+              <w:left w:val="single" w:sz="4" w:space="0" w:color="auto"/>
+              <w:bottom w:val="single" w:sz="4" w:space="0" w:color="auto"/>
+              <w:right w:val="single" w:sz="4" w:space="0" w:color="auto"/>
+            </w:tcBorders>
+          </w:tcPr>
+          <w:p>
+            <w:pPr>
+              <w:rPr>
+                <w:rFonts w:ascii="Times New Roman" w:hAnsi="Times New Roman" w:cs="Times New Roman"/>
+                <w:sz w:val="22"/>
+                <w:szCs w:val="22"/>
+              </w:rPr>
+            </w:pPr>
+          </w:p>
+        </w:tc>
+      </w:tr>
+      <w:tr>
+        <w:tc>
+          <w:tcPr>
+            <w:tcW w:w="2252" w:type="dxa"/>
+            <w:tcBorders>
+              <w:top w:val="single" w:sz="4" w:space="0" w:color="auto"/>
+              <w:left w:val="single" w:sz="4" w:space="0" w:color="auto"/>
+              <w:bottom w:val="single" w:sz="4" w:space="0" w:color="auto"/>
+              <w:right w:val="single" w:sz="4" w:space="0" w:color="auto"/>
+            </w:tcBorders>
+            <w:hideMark/>
+          </w:tcPr>
+          <w:p>
+            <w:pPr>
+              <w:rPr>
+                <w:rFonts w:ascii="Times New Roman" w:hAnsi="Times New Roman" w:cs="Times New Roman"/>
+                <w:sz w:val="22"/>
+                <w:szCs w:val="22"/>
+              </w:rPr>
+            </w:pPr>
+            <w:r>
+              <w:rPr>
+                <w:rFonts w:ascii="Times New Roman" w:hAnsi="Times New Roman" w:cs="Times New Roman"/>
+                <w:sz w:val="22"/>
+                <w:szCs w:val="22"/>
+              </w:rPr>
+              <w:t>afterSorting</w:t>
+            </w:r>
+          </w:p>
+        </w:tc>
+        <w:tc>
+          <w:tcPr>
+            <w:tcW w:w="2252" w:type="dxa"/>
+            <w:tcBorders>
+              <w:top w:val="single" w:sz="4" w:space="0" w:color="auto"/>
+              <w:left w:val="single" w:sz="4" w:space="0" w:color="auto"/>
+              <w:bottom w:val="single" w:sz="4" w:space="0" w:color="auto"/>
+              <w:right w:val="single" w:sz="4" w:space="0" w:color="auto"/>
+            </w:tcBorders>
+          </w:tcPr>
+          <w:p>
+            <w:pPr>
+              <w:rPr>
+                <w:rFonts w:ascii="Times New Roman" w:hAnsi="Times New Roman" w:cs="Times New Roman"/>
+                <w:sz w:val="22"/>
+                <w:szCs w:val="22"/>
+              </w:rPr>
+            </w:pPr>
+          </w:p>
+        </w:tc>
+        <w:tc>
+          <w:tcPr>
+            <w:tcW w:w="2253" w:type="dxa"/>
+            <w:tcBorders>
+              <w:top w:val="single" w:sz="4" w:space="0" w:color="auto"/>
+              <w:left w:val="single" w:sz="4" w:space="0" w:color="auto"/>
+              <w:bottom w:val="single" w:sz="4" w:space="0" w:color="auto"/>
+              <w:right w:val="single" w:sz="4" w:space="0" w:color="auto"/>
+            </w:tcBorders>
+            <w:hideMark/>
+          </w:tcPr>
+          <w:p>
+            <w:pPr>
+              <w:rPr>
+                <w:rFonts w:ascii="Times New Roman" w:hAnsi="Times New Roman" w:cs="Times New Roman"/>
+                <w:sz w:val="22"/>
+                <w:szCs w:val="22"/>
+              </w:rPr>
+            </w:pPr>
+            <w:r>
+              <w:rPr>
+                <w:rFonts w:ascii="Times New Roman" w:hAnsi="Times New Roman" w:cs="Times New Roman"/>
+                <w:sz w:val="22"/>
+                <w:szCs w:val="22"/>
+              </w:rPr>
+              <w:t>sequence of YouTuber</w:t>
+            </w:r>
+          </w:p>
+        </w:tc>
+        <w:tc>
+          <w:tcPr>
+            <w:tcW w:w="2253" w:type="dxa"/>
+            <w:tcBorders>
+              <w:top w:val="single" w:sz="4" w:space="0" w:color="auto"/>
+              <w:left w:val="single" w:sz="4" w:space="0" w:color="auto"/>
+              <w:bottom w:val="single" w:sz="4" w:space="0" w:color="auto"/>
+              <w:right w:val="single" w:sz="4" w:space="0" w:color="auto"/>
+            </w:tcBorders>
+          </w:tcPr>
+          <w:p>
+            <w:pPr>
+              <w:rPr>
+                <w:rFonts w:ascii="Times New Roman" w:hAnsi="Times New Roman" w:cs="Times New Roman"/>
+                <w:sz w:val="22"/>
+                <w:szCs w:val="22"/>
+              </w:rPr>
+            </w:pPr>
+          </w:p>
+        </w:tc>
+      </w:tr>
+    </w:tbl>
+    <w:p>
+      <w:pPr>
+        <w:rPr>
+          <w:rFonts w:ascii="Times New Roman" w:hAnsi="Times New Roman" w:cs="Times New Roman"/>
+        </w:rPr>
+      </w:pPr>
+    </w:p>
+    <w:p>
+      <w:pPr>
+        <w:spacing w:line="276" w:lineRule="auto"/>
+        <w:rPr>
+          <w:rFonts w:ascii="Times New Roman" w:hAnsi="Times New Roman" w:cs="Times New Roman"/>
+          <w:sz w:val="32"/>
+          <w:szCs w:val="32"/>
+        </w:rPr>
+      </w:pPr>
+      <w:r>
+        <w:rPr>
+          <w:rFonts w:ascii="Times New Roman" w:hAnsi="Times New Roman" w:cs="Times New Roman"/>
+          <w:sz w:val="32"/>
+          <w:szCs w:val="32"/>
+        </w:rPr>
+        <w:t>S</w:t>
+      </w:r>
+      <w:r>
+        <w:rPr>
+          <w:rFonts w:ascii="Times New Roman" w:hAnsi="Times New Roman" w:cs="Times New Roman"/>
+          <w:sz w:val="32"/>
+          <w:szCs w:val="32"/>
+        </w:rPr>
+        <w:t>emantics</w:t>
+      </w:r>
+    </w:p>
+    <w:p>
+      <w:pPr>
+        <w:spacing w:line="276" w:lineRule="auto"/>
+        <w:rPr>
+          <w:rFonts w:ascii="Times New Roman" w:hAnsi="Times New Roman" w:cs="Times New Roman"/>
+          <w:sz w:val="28"/>
+          <w:szCs w:val="28"/>
+        </w:rPr>
+      </w:pPr>
+      <w:r>
+        <w:rPr>
+          <w:rFonts w:ascii="Times New Roman" w:hAnsi="Times New Roman" w:cs="Times New Roman"/>
+          <w:sz w:val="28"/>
+          <w:szCs w:val="28"/>
+        </w:rPr>
+        <w:t>State Variables</w:t>
+      </w:r>
+    </w:p>
+    <w:p>
+      <w:pPr>
+        <w:spacing w:line="276" w:lineRule="auto"/>
+        <w:rPr>
+          <w:rFonts w:ascii="Times New Roman" w:hAnsi="Times New Roman" w:cs="Times New Roman"/>
+        </w:rPr>
+      </w:pPr>
+      <w:r>
+        <w:rPr>
+          <w:rFonts w:ascii="Times New Roman" w:hAnsi="Times New Roman" w:cs="Times New Roman"/>
+        </w:rPr>
+        <w:t>g: Graph</w:t>
+      </w:r>
+    </w:p>
+    <w:p>
+      <w:pPr>
+        <w:rPr>
+          <w:rFonts w:ascii="Times New Roman" w:hAnsi="Times New Roman" w:cs="Times New Roman"/>
+        </w:rPr>
+      </w:pPr>
+      <w:r>
+        <w:rPr>
+          <w:rFonts w:ascii="Times New Roman" w:hAnsi="Times New Roman" w:cs="Times New Roman"/>
+        </w:rPr>
+        <w:t>list: a sequence of YouTuber</w:t>
+      </w:r>
+    </w:p>
+    <w:p>
+      <w:pPr>
+        <w:rPr>
+          <w:rFonts w:ascii="Times New Roman" w:hAnsi="Times New Roman" w:cs="Times New Roman"/>
+        </w:rPr>
+      </w:pPr>
+      <w:r>
+        <w:rPr>
+          <w:rFonts w:ascii="Times New Roman" w:hAnsi="Times New Roman" w:cs="Times New Roman"/>
+        </w:rPr>
+        <w:t>list2: a sequence of sequences of YouTuber</w:t>
+      </w:r>
+    </w:p>
+    <w:p>
+      <w:pPr>
+        <w:rPr>
+          <w:rFonts w:ascii="Times New Roman" w:hAnsi="Times New Roman" w:cs="Times New Roman"/>
+        </w:rPr>
+      </w:pPr>
+      <w:r>
+        <w:rPr>
+          <w:rFonts w:ascii="Times New Roman" w:hAnsi="Times New Roman" w:cs="Times New Roman"/>
+        </w:rPr>
+        <w:t>list3: a sequence of YouTuber</w:t>
+      </w:r>
+    </w:p>
+    <w:p>
+      <w:pPr>
+        <w:rPr>
+          <w:rFonts w:ascii="Times New Roman" w:hAnsi="Times New Roman" w:cs="Times New Roman"/>
+        </w:rPr>
+      </w:pPr>
+      <w:r>
+        <w:rPr>
+          <w:rFonts w:ascii="Times New Roman" w:hAnsi="Times New Roman" w:cs="Times New Roman"/>
+        </w:rPr>
+        <w:t>list4: a sequence of YouTuber</w:t>
+      </w:r>
+    </w:p>
+    <w:p>
+      <w:pPr>
+        <w:rPr>
+          <w:rFonts w:ascii="Times New Roman" w:hAnsi="Times New Roman" w:cs="Times New Roman"/>
+        </w:rPr>
+      </w:pPr>
+    </w:p>
+    <w:p>
+      <w:pPr>
+        <w:spacing w:line="276" w:lineRule="auto"/>
+        <w:rPr>
+          <w:rFonts w:ascii="Times New Roman" w:hAnsi="Times New Roman" w:cs="Times New Roman"/>
+          <w:sz w:val="28"/>
+          <w:szCs w:val="28"/>
+        </w:rPr>
+      </w:pPr>
+      <w:r>
+        <w:rPr>
+          <w:rFonts w:ascii="Times New Roman" w:hAnsi="Times New Roman" w:cs="Times New Roman"/>
+          <w:sz w:val="28"/>
+          <w:szCs w:val="28"/>
+        </w:rPr>
+        <w:t>State Invariant</w:t>
+      </w:r>
+    </w:p>
+    <w:p>
+      <w:pPr>
+        <w:spacing w:line="276" w:lineRule="auto"/>
+        <w:rPr>
+          <w:rFonts w:ascii="Times New Roman" w:hAnsi="Times New Roman" w:cs="Times New Roman"/>
+        </w:rPr>
+      </w:pPr>
+      <w:r>
+        <w:rPr>
+          <w:rFonts w:ascii="Times New Roman" w:hAnsi="Times New Roman" w:cs="Times New Roman"/>
+        </w:rPr>
+        <w:t>N = 110000</w:t>
+      </w:r>
+    </w:p>
+    <w:p>
+      <w:pPr>
+        <w:rPr>
+          <w:rFonts w:ascii="Times New Roman" w:hAnsi="Times New Roman" w:cs="Times New Roman"/>
+        </w:rPr>
+      </w:pPr>
+    </w:p>
+    <w:p>
+      <w:pPr>
+        <w:spacing w:line="276" w:lineRule="auto"/>
+        <w:rPr>
+          <w:rFonts w:ascii="Times New Roman" w:hAnsi="Times New Roman" w:cs="Times New Roman"/>
+          <w:sz w:val="28"/>
+          <w:szCs w:val="28"/>
+        </w:rPr>
+      </w:pPr>
+      <w:r>
+        <w:rPr>
+          <w:rFonts w:ascii="Times New Roman" w:hAnsi="Times New Roman" w:cs="Times New Roman"/>
+          <w:sz w:val="28"/>
+          <w:szCs w:val="28"/>
+        </w:rPr>
+        <w:t>Assumptions</w:t>
+      </w:r>
+    </w:p>
+    <w:p>
+      <w:pPr>
+        <w:spacing w:line="276" w:lineRule="auto"/>
+        <w:rPr>
+          <w:rFonts w:ascii="Times New Roman" w:hAnsi="Times New Roman" w:cs="Times New Roman"/>
+        </w:rPr>
+      </w:pPr>
+      <w:r>
+        <w:rPr>
+          <w:rFonts w:ascii="Times New Roman" w:hAnsi="Times New Roman" w:cs="Times New Roman"/>
+        </w:rPr>
+        <w:t>init should be called before calling any other methods. Then, creatingGraph should be called.</w:t>
+      </w:r>
+    </w:p>
+    <w:p>
+      <w:pPr>
+        <w:rPr>
+          <w:rFonts w:ascii="Times New Roman" w:hAnsi="Times New Roman" w:cs="Times New Roman"/>
+        </w:rPr>
+      </w:pPr>
+    </w:p>
+    <w:p>
+      <w:pPr>
+        <w:spacing w:line="276" w:lineRule="auto"/>
+        <w:rPr>
+          <w:rFonts w:ascii="Times New Roman" w:hAnsi="Times New Roman" w:cs="Times New Roman"/>
+          <w:sz w:val="28"/>
+          <w:szCs w:val="28"/>
+        </w:rPr>
+      </w:pPr>
+      <w:r>
+        <w:rPr>
+          <w:rFonts w:ascii="Times New Roman" w:hAnsi="Times New Roman" w:cs="Times New Roman"/>
+          <w:sz w:val="28"/>
+          <w:szCs w:val="28"/>
+        </w:rPr>
+        <w:t>Access Routine Semantics</w:t>
+      </w:r>
+    </w:p>
+    <w:p>
+      <w:pPr>
+        <w:spacing w:line="276" w:lineRule="auto"/>
+        <w:rPr>
+          <w:rFonts w:ascii="Times New Roman" w:hAnsi="Times New Roman" w:cs="Times New Roman"/>
+        </w:rPr>
+      </w:pPr>
+      <w:r>
+        <w:rPr>
+          <w:rFonts w:ascii="Times New Roman" w:hAnsi="Times New Roman" w:cs="Times New Roman"/>
+        </w:rPr>
+        <w:t>init()</w:t>
+      </w:r>
+    </w:p>
+    <w:p>
+      <w:pPr>
+        <w:pStyle w:val="ListParagraph"/>
+        <w:numPr>
+          <w:ilvl w:val="0"/>
+          <w:numId w:val="11"/>
+        </w:numPr>
+        <w:rPr>
+          <w:rFonts w:ascii="Times New Roman" w:hAnsi="Times New Roman" w:cs="Times New Roman"/>
+        </w:rPr>
+      </w:pPr>
+      <w:r>
+        <w:rPr>
+          <w:rFonts w:ascii="Times New Roman" w:hAnsi="Times New Roman" w:cs="Times New Roman"/>
+        </w:rPr>
+        <w:t xml:space="preserve">transition: g </w:t>
+      </w:r>
+      <w:r>
+        <w:rPr>
+          <w:rFonts w:ascii="Cambria Math" w:hAnsi="Cambria Math" w:cs="Cambria Math"/>
+        </w:rPr>
+        <w:t>≔</w:t>
+      </w:r>
+      <w:r>
+        <w:rPr>
+          <w:rFonts w:ascii="Times New Roman" w:hAnsi="Times New Roman" w:cs="Times New Roman"/>
+        </w:rPr>
+        <w:t xml:space="preserve"> new Graph(N)</w:t>
+      </w:r>
+    </w:p>
+    <w:p>
+      <w:pPr>
+        <w:pStyle w:val="ListParagraph"/>
+        <w:numPr>
+          <w:ilvl w:val="0"/>
+          <w:numId w:val="11"/>
+        </w:numPr>
+        <w:rPr>
+          <w:rFonts w:ascii="Times New Roman" w:hAnsi="Times New Roman" w:cs="Times New Roman"/>
+        </w:rPr>
+      </w:pPr>
+      <w:r>
+        <w:rPr>
+          <w:rFonts w:ascii="Times New Roman" w:hAnsi="Times New Roman" w:cs="Times New Roman"/>
+        </w:rPr>
+        <w:t>exception: none</w:t>
+      </w:r>
+    </w:p>
+    <w:p>
+      <w:pPr>
+        <w:rPr>
+          <w:rFonts w:ascii="Times New Roman" w:hAnsi="Times New Roman" w:cs="Times New Roman"/>
+        </w:rPr>
+      </w:pPr>
+    </w:p>
+    <w:p>
+      <w:pPr>
+        <w:rPr>
+          <w:rFonts w:ascii="Times New Roman" w:hAnsi="Times New Roman" w:cs="Times New Roman"/>
+        </w:rPr>
+      </w:pPr>
+      <w:r>
+        <w:rPr>
+          <w:rFonts w:ascii="Times New Roman" w:hAnsi="Times New Roman" w:cs="Times New Roman"/>
+        </w:rPr>
+        <w:t>creatingGraph()</w:t>
+      </w:r>
+    </w:p>
+    <w:p>
+      <w:pPr>
+        <w:pStyle w:val="ListParagraph"/>
+        <w:numPr>
+          <w:ilvl w:val="0"/>
+          <w:numId w:val="12"/>
+        </w:numPr>
+        <w:rPr>
+          <w:rFonts w:ascii="Times New Roman" w:hAnsi="Times New Roman" w:cs="Times New Roman"/>
+        </w:rPr>
+      </w:pPr>
+      <w:r>
+        <w:rPr>
+          <w:rFonts w:ascii="Times New Roman" w:hAnsi="Times New Roman" w:cs="Times New Roman"/>
+        </w:rPr>
+        <w:t xml:space="preserve">transition: i : ℕ | i </w:t>
+      </w:r>
+      <w:r>
+        <w:rPr>
+          <w:rFonts w:ascii="Cambria Math" w:hAnsi="Cambria Math" w:cs="Cambria Math"/>
+        </w:rPr>
+        <w:t>∈</w:t>
+      </w:r>
+      <w:r>
+        <w:rPr>
+          <w:rFonts w:ascii="Times New Roman" w:hAnsi="Times New Roman" w:cs="Times New Roman"/>
+        </w:rPr>
+        <w:t xml:space="preserve"> [0..|list - 1|] :  (j : ℕ | j </w:t>
+      </w:r>
+      <w:r>
+        <w:rPr>
+          <w:rFonts w:ascii="Cambria Math" w:hAnsi="Cambria Math" w:cs="Cambria Math"/>
+        </w:rPr>
+        <w:t>∈</w:t>
+      </w:r>
+      <w:r>
+        <w:rPr>
+          <w:rFonts w:ascii="Times New Roman" w:hAnsi="Times New Roman" w:cs="Times New Roman"/>
+        </w:rPr>
+        <w:t xml:space="preserve"> [0..|list - 1|] : list[i] = list [j] </w:t>
+      </w:r>
+      <w:r>
+        <w:rPr>
+          <w:rFonts w:ascii="Cambria Math" w:hAnsi="Cambria Math" w:cs="Cambria Math"/>
+        </w:rPr>
+        <w:t>⇒</w:t>
+      </w:r>
+      <w:r>
+        <w:rPr>
+          <w:rFonts w:ascii="Times New Roman" w:hAnsi="Times New Roman" w:cs="Times New Roman"/>
+        </w:rPr>
+        <w:t xml:space="preserve"> list2[i].add(list[j])</w:t>
+      </w:r>
+    </w:p>
+    <w:p>
+      <w:pPr>
+        <w:rPr>
+          <w:rFonts w:ascii="Times New Roman" w:hAnsi="Times New Roman" w:cs="Times New Roman"/>
+        </w:rPr>
+      </w:pPr>
+    </w:p>
+    <w:p>
+      <w:pPr>
+        <w:pStyle w:val="ListParagraph"/>
+        <w:numPr>
+          <w:ilvl w:val="0"/>
+          <w:numId w:val="12"/>
+        </w:numPr>
+        <w:rPr>
+          <w:rFonts w:ascii="Times New Roman" w:hAnsi="Times New Roman" w:cs="Times New Roman"/>
+        </w:rPr>
+      </w:pPr>
+      <w:r>
+        <w:rPr>
+          <w:rFonts w:ascii="Times New Roman" w:hAnsi="Times New Roman" w:cs="Times New Roman"/>
+        </w:rPr>
+        <w:t>exception: none</w:t>
+      </w:r>
+    </w:p>
+    <w:p>
+      <w:pPr>
+        <w:rPr>
+          <w:rFonts w:ascii="Times New Roman" w:hAnsi="Times New Roman" w:cs="Times New Roman"/>
+        </w:rPr>
+      </w:pPr>
+    </w:p>
+    <w:p>
+      <w:pPr>
+        <w:rPr>
+          <w:rFonts w:ascii="Times New Roman" w:hAnsi="Times New Roman" w:cs="Times New Roman"/>
+        </w:rPr>
+      </w:pPr>
+      <w:r>
+        <w:rPr>
+          <w:rFonts w:ascii="Times New Roman" w:hAnsi="Times New Roman" w:cs="Times New Roman"/>
+        </w:rPr>
+        <w:t>afterSearching(x : String):</w:t>
+      </w:r>
+    </w:p>
+    <w:p>
+      <w:pPr>
+        <w:pStyle w:val="ListParagraph"/>
+        <w:numPr>
+          <w:ilvl w:val="0"/>
+          <w:numId w:val="13"/>
+        </w:numPr>
+        <w:rPr>
+          <w:rFonts w:ascii="Times New Roman" w:hAnsi="Times New Roman" w:cs="Times New Roman"/>
+        </w:rPr>
+      </w:pPr>
+      <w:r>
+        <w:rPr>
+          <w:rFonts w:ascii="Times New Roman" w:hAnsi="Times New Roman" w:cs="Times New Roman"/>
+        </w:rPr>
+        <w:t xml:space="preserve">transition: list3 </w:t>
+      </w:r>
+      <w:r>
+        <w:rPr>
+          <w:rFonts w:ascii="Cambria Math" w:hAnsi="Cambria Math" w:cs="Cambria Math"/>
+        </w:rPr>
+        <w:t>≔</w:t>
+      </w:r>
+      <w:r>
+        <w:rPr>
+          <w:rFonts w:ascii="Times New Roman" w:hAnsi="Times New Roman" w:cs="Times New Roman"/>
+        </w:rPr>
+        <w:t xml:space="preserve"> (i </w:t>
+      </w:r>
+      <w:r>
+        <w:rPr>
+          <w:rFonts w:ascii="Cambria Math" w:hAnsi="Cambria Math" w:cs="Cambria Math"/>
+        </w:rPr>
+        <w:t>∈</w:t>
+      </w:r>
+      <w:r>
+        <w:rPr>
+          <w:rFonts w:ascii="Times New Roman" w:hAnsi="Times New Roman" w:cs="Times New Roman"/>
+        </w:rPr>
+        <w:t xml:space="preserve"> [0..|list2| - 1] </w:t>
+      </w:r>
+      <w:r>
+        <w:rPr>
+          <w:rFonts w:ascii="Cambria Math" w:hAnsi="Cambria Math" w:cs="Cambria Math"/>
+        </w:rPr>
+        <w:t>∧</w:t>
+      </w:r>
+      <w:r>
+        <w:rPr>
+          <w:rFonts w:ascii="Times New Roman" w:hAnsi="Times New Roman" w:cs="Times New Roman"/>
+        </w:rPr>
+        <w:t xml:space="preserve"> x = list2[i][0].getCategory_name() </w:t>
+      </w:r>
+      <w:r>
+        <w:rPr>
+          <w:rFonts w:ascii="Cambria Math" w:hAnsi="Cambria Math" w:cs="Cambria Math"/>
+        </w:rPr>
+        <w:t>⇒</w:t>
+      </w:r>
+      <w:r>
+        <w:rPr>
+          <w:rFonts w:ascii="Times New Roman" w:hAnsi="Times New Roman" w:cs="Times New Roman"/>
+        </w:rPr>
+        <w:t xml:space="preserve"> list2[i]) </w:t>
+      </w:r>
+    </w:p>
+    <w:p>
+      <w:pPr>
+        <w:pStyle w:val="ListParagraph"/>
+        <w:numPr>
+          <w:ilvl w:val="0"/>
+          <w:numId w:val="13"/>
+        </w:numPr>
+        <w:rPr>
+          <w:rFonts w:ascii="Times New Roman" w:hAnsi="Times New Roman" w:cs="Times New Roman"/>
+        </w:rPr>
+      </w:pPr>
+      <w:r>
+        <w:rPr>
+          <w:rFonts w:ascii="Times New Roman" w:hAnsi="Times New Roman" w:cs="Times New Roman"/>
+        </w:rPr>
+        <w:t xml:space="preserve">output: out </w:t>
+      </w:r>
+      <w:r>
+        <w:rPr>
+          <w:rFonts w:ascii="Cambria Math" w:hAnsi="Cambria Math" w:cs="Cambria Math"/>
+        </w:rPr>
+        <w:t>≔</w:t>
+      </w:r>
+      <w:r>
+        <w:rPr>
+          <w:rFonts w:ascii="Times New Roman" w:hAnsi="Times New Roman" w:cs="Times New Roman"/>
+        </w:rPr>
+        <w:t xml:space="preserve"> list3</w:t>
+      </w:r>
+    </w:p>
+    <w:p>
+      <w:pPr>
+        <w:pStyle w:val="ListParagraph"/>
+        <w:numPr>
+          <w:ilvl w:val="0"/>
+          <w:numId w:val="13"/>
+        </w:numPr>
+        <w:rPr>
+          <w:rFonts w:ascii="Times New Roman" w:hAnsi="Times New Roman" w:cs="Times New Roman"/>
+        </w:rPr>
+      </w:pPr>
+      <w:r>
+        <w:rPr>
+          <w:rFonts w:ascii="Times New Roman" w:hAnsi="Times New Roman" w:cs="Times New Roman"/>
+        </w:rPr>
+        <w:t>exception: none</w:t>
+      </w:r>
+    </w:p>
+    <w:p>
+      <w:pPr>
+        <w:rPr>
+          <w:rFonts w:ascii="Times New Roman" w:hAnsi="Times New Roman" w:cs="Times New Roman"/>
+        </w:rPr>
+      </w:pPr>
+    </w:p>
+    <w:p>
+      <w:pPr>
+        <w:rPr>
+          <w:rFonts w:ascii="Times New Roman" w:hAnsi="Times New Roman" w:cs="Times New Roman"/>
+        </w:rPr>
+      </w:pPr>
+      <w:r>
+        <w:rPr>
+          <w:rFonts w:ascii="Times New Roman" w:hAnsi="Times New Roman" w:cs="Times New Roman"/>
+        </w:rPr>
+        <w:t>afterSorting():</w:t>
+      </w:r>
+    </w:p>
+    <w:p>
+      <w:pPr>
+        <w:pStyle w:val="ListParagraph"/>
+        <w:numPr>
+          <w:ilvl w:val="0"/>
+          <w:numId w:val="14"/>
+        </w:numPr>
+        <w:rPr>
+          <w:rFonts w:ascii="Times New Roman" w:hAnsi="Times New Roman" w:cs="Times New Roman"/>
+        </w:rPr>
+      </w:pPr>
+      <w:r>
+        <w:rPr>
+          <w:rFonts w:ascii="Times New Roman" w:hAnsi="Times New Roman" w:cs="Times New Roman"/>
+        </w:rPr>
+        <w:t xml:space="preserve">transition: list4 </w:t>
+      </w:r>
+      <w:r>
+        <w:rPr>
+          <w:rFonts w:ascii="Cambria Math" w:hAnsi="Cambria Math" w:cs="Cambria Math"/>
+        </w:rPr>
+        <w:t>≔</w:t>
+      </w:r>
+      <w:r>
+        <w:rPr>
+          <w:rFonts w:ascii="Times New Roman" w:hAnsi="Times New Roman" w:cs="Times New Roman"/>
+        </w:rPr>
+        <w:t xml:space="preserve"> list3</w:t>
+      </w:r>
+    </w:p>
+    <w:p>
+      <w:pPr>
+        <w:pStyle w:val="ListParagraph"/>
+        <w:numPr>
+          <w:ilvl w:val="0"/>
+          <w:numId w:val="14"/>
+        </w:numPr>
+        <w:rPr>
+          <w:rFonts w:ascii="Times New Roman" w:hAnsi="Times New Roman" w:cs="Times New Roman"/>
+        </w:rPr>
+      </w:pPr>
+      <w:r>
+        <w:rPr>
+          <w:rFonts w:ascii="Times New Roman" w:hAnsi="Times New Roman" w:cs="Times New Roman"/>
+        </w:rPr>
+        <w:t xml:space="preserve">output: out </w:t>
+      </w:r>
+      <w:r>
+        <w:rPr>
+          <w:rFonts w:ascii="Cambria Math" w:hAnsi="Cambria Math" w:cs="Cambria Math"/>
+        </w:rPr>
+        <w:t>≔</w:t>
+      </w:r>
+      <w:r>
+        <w:rPr>
+          <w:rFonts w:ascii="Times New Roman" w:hAnsi="Times New Roman" w:cs="Times New Roman"/>
+        </w:rPr>
+        <w:t xml:space="preserve"> (x = “videos” </w:t>
+      </w:r>
+      <w:r>
+        <w:rPr>
+          <w:rFonts w:ascii="Cambria Math" w:hAnsi="Cambria Math" w:cs="Cambria Math"/>
+        </w:rPr>
+        <w:t>⇒</w:t>
+      </w:r>
+      <w:r>
+        <w:rPr>
+          <w:rFonts w:ascii="Times New Roman" w:hAnsi="Times New Roman" w:cs="Times New Roman"/>
+        </w:rPr>
+        <w:t xml:space="preserve"> list.MergeSort_videos() </w:t>
+      </w:r>
+      <w:r>
+        <w:rPr>
+          <w:rFonts w:ascii="Cambria Math" w:hAnsi="Cambria Math" w:cs="Cambria Math"/>
+        </w:rPr>
+        <w:t>∨</w:t>
+      </w:r>
+      <w:r>
+        <w:rPr>
+          <w:rFonts w:ascii="Times New Roman" w:hAnsi="Times New Roman" w:cs="Times New Roman"/>
+        </w:rPr>
+        <w:t xml:space="preserve"> list4.QuickSort_videos() | x = “Followers” </w:t>
+      </w:r>
+      <w:r>
+        <w:rPr>
+          <w:rFonts w:ascii="Cambria Math" w:hAnsi="Cambria Math" w:cs="Cambria Math"/>
+        </w:rPr>
+        <w:t>⇒</w:t>
+      </w:r>
+      <w:r>
+        <w:rPr>
+          <w:rFonts w:ascii="Times New Roman" w:hAnsi="Times New Roman" w:cs="Times New Roman"/>
+        </w:rPr>
+        <w:t xml:space="preserve"> list4.MergeSort_Followers() </w:t>
+      </w:r>
+      <w:r>
+        <w:rPr>
+          <w:rFonts w:ascii="Cambria Math" w:hAnsi="Cambria Math" w:cs="Cambria Math"/>
+        </w:rPr>
+        <w:t>∨</w:t>
+      </w:r>
+      <w:r>
+        <w:rPr>
+          <w:rFonts w:ascii="Times New Roman" w:hAnsi="Times New Roman" w:cs="Times New Roman"/>
+        </w:rPr>
+        <w:t xml:space="preserve"> list4.QuickSort_Followers())</w:t>
+      </w:r>
+    </w:p>
+    <w:p>
+      <w:pPr>
+        <w:pStyle w:val="ListParagraph"/>
+        <w:numPr>
+          <w:ilvl w:val="0"/>
+          <w:numId w:val="14"/>
+        </w:numPr>
+        <w:rPr>
+          <w:rFonts w:ascii="Times New Roman" w:hAnsi="Times New Roman" w:cs="Times New Roman"/>
+        </w:rPr>
+      </w:pPr>
+      <w:r>
+        <w:rPr>
+          <w:rFonts w:ascii="Times New Roman" w:hAnsi="Times New Roman" w:cs="Times New Roman"/>
+        </w:rPr>
+        <w:t>exception: none</w:t>
+      </w:r>
+    </w:p>
+    <w:p/>
+    <w:p/>
+    <w:p/>
+    <w:p/>
+    <w:p/>
+    <w:p/>
+    <w:p/>
+    <w:p/>
+    <w:p/>
+    <w:p/>
+    <w:p/>
+    <w:p/>
+    <w:p/>
+    <w:p/>
+    <w:p/>
+    <w:p/>
+    <w:p/>
+    <w:p/>
+    <w:p/>
+    <w:p>
+      <w:pPr>
+        <w:spacing w:line="360" w:lineRule="auto"/>
+        <w:rPr>
+          <w:rFonts w:ascii="Times New Roman" w:hAnsi="Times New Roman" w:cs="Times New Roman"/>
+          <w:sz w:val="36"/>
+          <w:szCs w:val="36"/>
+        </w:rPr>
+      </w:pPr>
+    </w:p>
+    <w:p>
+      <w:pPr>
+        <w:spacing w:line="360" w:lineRule="auto"/>
+        <w:rPr>
+          <w:rFonts w:ascii="Times New Roman" w:hAnsi="Times New Roman" w:cs="Times New Roman"/>
+          <w:sz w:val="36"/>
+          <w:szCs w:val="36"/>
+        </w:rPr>
+      </w:pPr>
+    </w:p>
+    <w:p>
+      <w:pPr>
+        <w:spacing w:line="360" w:lineRule="auto"/>
+        <w:rPr>
+          <w:rFonts w:ascii="Times New Roman" w:hAnsi="Times New Roman" w:cs="Times New Roman"/>
+          <w:sz w:val="36"/>
+          <w:szCs w:val="36"/>
+        </w:rPr>
+      </w:pPr>
+    </w:p>
+    <w:p>
+      <w:pPr>
+        <w:spacing w:line="360" w:lineRule="auto"/>
+        <w:rPr>
+          <w:rFonts w:ascii="Times New Roman" w:hAnsi="Times New Roman" w:cs="Times New Roman"/>
+          <w:sz w:val="36"/>
+          <w:szCs w:val="36"/>
+        </w:rPr>
+      </w:pPr>
+    </w:p>
+    <w:p>
+      <w:pPr>
+        <w:spacing w:line="360" w:lineRule="auto"/>
+        <w:rPr>
+          <w:rFonts w:ascii="Times New Roman" w:hAnsi="Times New Roman" w:cs="Times New Roman"/>
+          <w:sz w:val="36"/>
+          <w:szCs w:val="36"/>
+        </w:rPr>
+      </w:pPr>
+    </w:p>
+    <w:p>
+      <w:pPr>
+        <w:spacing w:line="360" w:lineRule="auto"/>
+        <w:rPr>
+          <w:rFonts w:ascii="Times New Roman" w:hAnsi="Times New Roman" w:cs="Times New Roman"/>
+          <w:sz w:val="36"/>
+          <w:szCs w:val="36"/>
+        </w:rPr>
+      </w:pPr>
+    </w:p>
+    <w:p>
+      <w:pPr>
+        <w:spacing w:line="360" w:lineRule="auto"/>
+        <w:rPr>
+          <w:rFonts w:ascii="Times New Roman" w:hAnsi="Times New Roman" w:cs="Times New Roman"/>
+          <w:sz w:val="36"/>
+          <w:szCs w:val="36"/>
+        </w:rPr>
+      </w:pPr>
+    </w:p>
+    <w:p>
+      <w:pPr>
+        <w:spacing w:line="360" w:lineRule="auto"/>
+        <w:rPr>
+          <w:rFonts w:ascii="Times New Roman" w:hAnsi="Times New Roman" w:cs="Times New Roman"/>
+          <w:sz w:val="36"/>
+          <w:szCs w:val="36"/>
+        </w:rPr>
+      </w:pPr>
+      <w:bookmarkStart w:id="0" w:name="_GoBack"/>
+      <w:bookmarkEnd w:id="0"/>
+    </w:p>
     <w:p>
       <w:pPr>
         <w:spacing w:line="360" w:lineRule="auto"/>
@@ -9210,7 +9809,6 @@
                 <w:szCs w:val="22"/>
               </w:rPr>
             </w:pPr>
-            <w:proofErr w:type="spellStart"/>
             <w:r>
               <w:rPr>
                 <w:rFonts w:ascii="Times New Roman" w:hAnsi="Times New Roman" w:cs="Times New Roman"/>
@@ -9219,7 +9817,6 @@
               </w:rPr>
               <w:t>User_Input</w:t>
             </w:r>
-            <w:proofErr w:type="spellEnd"/>
           </w:p>
         </w:tc>
         <w:tc>
@@ -9282,7 +9879,6 @@
                 <w:szCs w:val="22"/>
               </w:rPr>
             </w:pPr>
-            <w:proofErr w:type="spellStart"/>
             <w:r>
               <w:rPr>
                 <w:rFonts w:ascii="Times New Roman" w:hAnsi="Times New Roman" w:cs="Times New Roman"/>
@@ -9292,7 +9888,6 @@
               </w:rPr>
               <w:t>EmptyException</w:t>
             </w:r>
-            <w:proofErr w:type="spellEnd"/>
           </w:p>
         </w:tc>
       </w:tr>
@@ -9356,7 +9951,6 @@
           <w:iCs/>
         </w:rPr>
       </w:pPr>
-      <w:proofErr w:type="spellStart"/>
       <w:r>
         <w:rPr>
           <w:rFonts w:ascii="Times New Roman" w:hAnsi="Times New Roman" w:cs="Times New Roman"/>
@@ -9364,7 +9958,6 @@
         </w:rPr>
         <w:t>pref</w:t>
       </w:r>
-      <w:proofErr w:type="spellEnd"/>
       <w:r>
         <w:rPr>
           <w:rFonts w:ascii="Times New Roman" w:hAnsi="Times New Roman" w:cs="Times New Roman"/>
@@ -9501,7 +10094,6 @@
           <w:iCs/>
         </w:rPr>
       </w:pPr>
-      <w:proofErr w:type="spellStart"/>
       <w:r>
         <w:rPr>
           <w:rFonts w:ascii="Times New Roman" w:hAnsi="Times New Roman" w:cs="Times New Roman"/>
@@ -9509,7 +10101,6 @@
         </w:rPr>
         <w:t>User_Input</w:t>
       </w:r>
-      <w:proofErr w:type="spellEnd"/>
       <w:r>
         <w:rPr>
           <w:rFonts w:ascii="Times New Roman" w:hAnsi="Times New Roman" w:cs="Times New Roman"/>
@@ -9517,7 +10108,6 @@
         </w:rPr>
         <w:t>(</w:t>
       </w:r>
-      <w:proofErr w:type="spellStart"/>
       <w:r>
         <w:rPr>
           <w:rFonts w:ascii="Times New Roman" w:hAnsi="Times New Roman" w:cs="Times New Roman"/>
@@ -9525,7 +10115,6 @@
         </w:rPr>
         <w:t>pref</w:t>
       </w:r>
-      <w:proofErr w:type="spellEnd"/>
       <w:r>
         <w:rPr>
           <w:rFonts w:ascii="Times New Roman" w:hAnsi="Times New Roman" w:cs="Times New Roman"/>
@@ -9568,32 +10157,13 @@
         </w:rPr>
         <w:t xml:space="preserve"> </w:t>
       </w:r>
-      <w:proofErr w:type="spellStart"/>
-      <w:r>
-        <w:rPr>
-          <w:rFonts w:ascii="Times New Roman" w:hAnsi="Times New Roman" w:cs="Times New Roman"/>
-          <w:iCs/>
-        </w:rPr>
-        <w:t>Search_</w:t>
-      </w:r>
-      <w:proofErr w:type="gramStart"/>
-      <w:r>
-        <w:rPr>
-          <w:rFonts w:ascii="Times New Roman" w:hAnsi="Times New Roman" w:cs="Times New Roman"/>
-          <w:iCs/>
-        </w:rPr>
-        <w:t>id</w:t>
-      </w:r>
-      <w:proofErr w:type="spellEnd"/>
-      <w:r>
-        <w:rPr>
-          <w:rFonts w:ascii="Times New Roman" w:hAnsi="Times New Roman" w:cs="Times New Roman"/>
-          <w:iCs/>
-        </w:rPr>
-        <w:t>(</w:t>
-      </w:r>
-      <w:proofErr w:type="spellStart"/>
-      <w:proofErr w:type="gramEnd"/>
+      <w:r>
+        <w:rPr>
+          <w:rFonts w:ascii="Times New Roman" w:hAnsi="Times New Roman" w:cs="Times New Roman"/>
+          <w:iCs/>
+        </w:rPr>
+        <w:t>Search_id(</w:t>
+      </w:r>
       <w:r>
         <w:rPr>
           <w:rFonts w:ascii="Times New Roman" w:hAnsi="Times New Roman" w:cs="Times New Roman"/>
@@ -9601,7 +10171,6 @@
         </w:rPr>
         <w:t>pref</w:t>
       </w:r>
-      <w:proofErr w:type="spellEnd"/>
       <w:r>
         <w:rPr>
           <w:rFonts w:ascii="Times New Roman" w:hAnsi="Times New Roman" w:cs="Times New Roman"/>
@@ -9644,21 +10213,12 @@
         </w:rPr>
         <w:t>|</w:t>
       </w:r>
-      <w:proofErr w:type="spellStart"/>
-      <w:r>
-        <w:rPr>
-          <w:rFonts w:ascii="Times New Roman" w:hAnsi="Times New Roman" w:cs="Times New Roman"/>
-          <w:iCs/>
-        </w:rPr>
-        <w:t>pref</w:t>
-      </w:r>
-      <w:proofErr w:type="spellEnd"/>
-      <w:r>
-        <w:rPr>
-          <w:rFonts w:ascii="Times New Roman" w:hAnsi="Times New Roman" w:cs="Times New Roman"/>
-          <w:iCs/>
-        </w:rPr>
-        <w:t xml:space="preserve">| = 0) </w:t>
+      <w:r>
+        <w:rPr>
+          <w:rFonts w:ascii="Times New Roman" w:hAnsi="Times New Roman" w:cs="Times New Roman"/>
+          <w:iCs/>
+        </w:rPr>
+        <w:t xml:space="preserve">pref| = 0) </w:t>
       </w:r>
       <w:r>
         <w:rPr>
@@ -9672,17 +10232,8 @@
           <w:rFonts w:ascii="Times New Roman" w:hAnsi="Times New Roman" w:cs="Times New Roman"/>
           <w:iCs/>
         </w:rPr>
-        <w:t xml:space="preserve"> </w:t>
-      </w:r>
-      <w:proofErr w:type="spellStart"/>
-      <w:r>
-        <w:rPr>
-          <w:rFonts w:ascii="Times New Roman" w:hAnsi="Times New Roman" w:cs="Times New Roman"/>
-          <w:iCs/>
-        </w:rPr>
-        <w:t>EmptyException</w:t>
-      </w:r>
-      <w:proofErr w:type="spellEnd"/>
+        <w:t xml:space="preserve"> EmptyException</w:t>
+      </w:r>
     </w:p>
     <w:p/>
     <w:sectPr>
@@ -9849,9 +10400,9 @@
     </w:lvl>
   </w:abstractNum>
   <w:abstractNum w:abstractNumId="1" w15:restartNumberingAfterBreak="0">
-    <w:nsid w:val="23FC3CEB"/>
+    <w:nsid w:val="11C32BAD"/>
     <w:multiLevelType w:val="hybridMultilevel"/>
-    <w:tmpl w:val="82F0ADA6"/>
+    <w:tmpl w:val="95569E36"/>
     <w:lvl w:ilvl="0" w:tplc="04090001">
       <w:start w:val="1"/>
       <w:numFmt w:val="bullet"/>
@@ -9962,9 +10513,9 @@
     </w:lvl>
   </w:abstractNum>
   <w:abstractNum w:abstractNumId="2" w15:restartNumberingAfterBreak="0">
-    <w:nsid w:val="28741651"/>
+    <w:nsid w:val="23FC3CEB"/>
     <w:multiLevelType w:val="hybridMultilevel"/>
-    <w:tmpl w:val="CA36FE12"/>
+    <w:tmpl w:val="82F0ADA6"/>
     <w:lvl w:ilvl="0" w:tplc="04090001">
       <w:start w:val="1"/>
       <w:numFmt w:val="bullet"/>
@@ -10075,9 +10626,9 @@
     </w:lvl>
   </w:abstractNum>
   <w:abstractNum w:abstractNumId="3" w15:restartNumberingAfterBreak="0">
-    <w:nsid w:val="386E085D"/>
+    <w:nsid w:val="28741651"/>
     <w:multiLevelType w:val="hybridMultilevel"/>
-    <w:tmpl w:val="FEC0D884"/>
+    <w:tmpl w:val="CA36FE12"/>
     <w:lvl w:ilvl="0" w:tplc="04090001">
       <w:start w:val="1"/>
       <w:numFmt w:val="bullet"/>
@@ -10188,9 +10739,9 @@
     </w:lvl>
   </w:abstractNum>
   <w:abstractNum w:abstractNumId="4" w15:restartNumberingAfterBreak="0">
-    <w:nsid w:val="39E70A2A"/>
+    <w:nsid w:val="294D1763"/>
     <w:multiLevelType w:val="hybridMultilevel"/>
-    <w:tmpl w:val="FA5AF962"/>
+    <w:tmpl w:val="CCD6B698"/>
     <w:lvl w:ilvl="0" w:tplc="04090001">
       <w:start w:val="1"/>
       <w:numFmt w:val="bullet"/>
@@ -10301,9 +10852,9 @@
     </w:lvl>
   </w:abstractNum>
   <w:abstractNum w:abstractNumId="5" w15:restartNumberingAfterBreak="0">
-    <w:nsid w:val="43002512"/>
+    <w:nsid w:val="2A9F4DCB"/>
     <w:multiLevelType w:val="hybridMultilevel"/>
-    <w:tmpl w:val="DB40E446"/>
+    <w:tmpl w:val="4008EC70"/>
     <w:lvl w:ilvl="0" w:tplc="04090001">
       <w:start w:val="1"/>
       <w:numFmt w:val="bullet"/>
@@ -10414,9 +10965,9 @@
     </w:lvl>
   </w:abstractNum>
   <w:abstractNum w:abstractNumId="6" w15:restartNumberingAfterBreak="0">
-    <w:nsid w:val="45E102ED"/>
+    <w:nsid w:val="386E085D"/>
     <w:multiLevelType w:val="hybridMultilevel"/>
-    <w:tmpl w:val="BCC2FBAA"/>
+    <w:tmpl w:val="FEC0D884"/>
     <w:lvl w:ilvl="0" w:tplc="04090001">
       <w:start w:val="1"/>
       <w:numFmt w:val="bullet"/>
@@ -10527,9 +11078,9 @@
     </w:lvl>
   </w:abstractNum>
   <w:abstractNum w:abstractNumId="7" w15:restartNumberingAfterBreak="0">
-    <w:nsid w:val="4E29391D"/>
+    <w:nsid w:val="39E70A2A"/>
     <w:multiLevelType w:val="hybridMultilevel"/>
-    <w:tmpl w:val="8C4487AA"/>
+    <w:tmpl w:val="FA5AF962"/>
     <w:lvl w:ilvl="0" w:tplc="04090001">
       <w:start w:val="1"/>
       <w:numFmt w:val="bullet"/>
@@ -10640,9 +11191,9 @@
     </w:lvl>
   </w:abstractNum>
   <w:abstractNum w:abstractNumId="8" w15:restartNumberingAfterBreak="0">
-    <w:nsid w:val="5F45262D"/>
+    <w:nsid w:val="3A5334FA"/>
     <w:multiLevelType w:val="hybridMultilevel"/>
-    <w:tmpl w:val="B0066E20"/>
+    <w:tmpl w:val="408241C2"/>
     <w:lvl w:ilvl="0" w:tplc="04090001">
       <w:start w:val="1"/>
       <w:numFmt w:val="bullet"/>
@@ -10753,9 +11304,9 @@
     </w:lvl>
   </w:abstractNum>
   <w:abstractNum w:abstractNumId="9" w15:restartNumberingAfterBreak="0">
-    <w:nsid w:val="61A25113"/>
+    <w:nsid w:val="43002512"/>
     <w:multiLevelType w:val="hybridMultilevel"/>
-    <w:tmpl w:val="FC48E8BE"/>
+    <w:tmpl w:val="DB40E446"/>
     <w:lvl w:ilvl="0" w:tplc="04090001">
       <w:start w:val="1"/>
       <w:numFmt w:val="bullet"/>
@@ -10865,35 +11416,499 @@
       </w:rPr>
     </w:lvl>
   </w:abstractNum>
+  <w:abstractNum w:abstractNumId="10" w15:restartNumberingAfterBreak="0">
+    <w:nsid w:val="45E102ED"/>
+    <w:multiLevelType w:val="hybridMultilevel"/>
+    <w:tmpl w:val="BCC2FBAA"/>
+    <w:lvl w:ilvl="0" w:tplc="04090001">
+      <w:start w:val="1"/>
+      <w:numFmt w:val="bullet"/>
+      <w:lvlText w:val=""/>
+      <w:lvlJc w:val="left"/>
+      <w:pPr>
+        <w:ind w:left="720" w:hanging="360"/>
+      </w:pPr>
+      <w:rPr>
+        <w:rFonts w:ascii="Symbol" w:hAnsi="Symbol" w:hint="default"/>
+      </w:rPr>
+    </w:lvl>
+    <w:lvl w:ilvl="1" w:tplc="04090003" w:tentative="1">
+      <w:start w:val="1"/>
+      <w:numFmt w:val="bullet"/>
+      <w:lvlText w:val="o"/>
+      <w:lvlJc w:val="left"/>
+      <w:pPr>
+        <w:ind w:left="1440" w:hanging="360"/>
+      </w:pPr>
+      <w:rPr>
+        <w:rFonts w:ascii="Courier New" w:hAnsi="Courier New" w:cs="Courier New" w:hint="default"/>
+      </w:rPr>
+    </w:lvl>
+    <w:lvl w:ilvl="2" w:tplc="04090005" w:tentative="1">
+      <w:start w:val="1"/>
+      <w:numFmt w:val="bullet"/>
+      <w:lvlText w:val=""/>
+      <w:lvlJc w:val="left"/>
+      <w:pPr>
+        <w:ind w:left="2160" w:hanging="360"/>
+      </w:pPr>
+      <w:rPr>
+        <w:rFonts w:ascii="Wingdings" w:hAnsi="Wingdings" w:hint="default"/>
+      </w:rPr>
+    </w:lvl>
+    <w:lvl w:ilvl="3" w:tplc="04090001" w:tentative="1">
+      <w:start w:val="1"/>
+      <w:numFmt w:val="bullet"/>
+      <w:lvlText w:val=""/>
+      <w:lvlJc w:val="left"/>
+      <w:pPr>
+        <w:ind w:left="2880" w:hanging="360"/>
+      </w:pPr>
+      <w:rPr>
+        <w:rFonts w:ascii="Symbol" w:hAnsi="Symbol" w:hint="default"/>
+      </w:rPr>
+    </w:lvl>
+    <w:lvl w:ilvl="4" w:tplc="04090003" w:tentative="1">
+      <w:start w:val="1"/>
+      <w:numFmt w:val="bullet"/>
+      <w:lvlText w:val="o"/>
+      <w:lvlJc w:val="left"/>
+      <w:pPr>
+        <w:ind w:left="3600" w:hanging="360"/>
+      </w:pPr>
+      <w:rPr>
+        <w:rFonts w:ascii="Courier New" w:hAnsi="Courier New" w:cs="Courier New" w:hint="default"/>
+      </w:rPr>
+    </w:lvl>
+    <w:lvl w:ilvl="5" w:tplc="04090005" w:tentative="1">
+      <w:start w:val="1"/>
+      <w:numFmt w:val="bullet"/>
+      <w:lvlText w:val=""/>
+      <w:lvlJc w:val="left"/>
+      <w:pPr>
+        <w:ind w:left="4320" w:hanging="360"/>
+      </w:pPr>
+      <w:rPr>
+        <w:rFonts w:ascii="Wingdings" w:hAnsi="Wingdings" w:hint="default"/>
+      </w:rPr>
+    </w:lvl>
+    <w:lvl w:ilvl="6" w:tplc="04090001" w:tentative="1">
+      <w:start w:val="1"/>
+      <w:numFmt w:val="bullet"/>
+      <w:lvlText w:val=""/>
+      <w:lvlJc w:val="left"/>
+      <w:pPr>
+        <w:ind w:left="5040" w:hanging="360"/>
+      </w:pPr>
+      <w:rPr>
+        <w:rFonts w:ascii="Symbol" w:hAnsi="Symbol" w:hint="default"/>
+      </w:rPr>
+    </w:lvl>
+    <w:lvl w:ilvl="7" w:tplc="04090003" w:tentative="1">
+      <w:start w:val="1"/>
+      <w:numFmt w:val="bullet"/>
+      <w:lvlText w:val="o"/>
+      <w:lvlJc w:val="left"/>
+      <w:pPr>
+        <w:ind w:left="5760" w:hanging="360"/>
+      </w:pPr>
+      <w:rPr>
+        <w:rFonts w:ascii="Courier New" w:hAnsi="Courier New" w:cs="Courier New" w:hint="default"/>
+      </w:rPr>
+    </w:lvl>
+    <w:lvl w:ilvl="8" w:tplc="04090005" w:tentative="1">
+      <w:start w:val="1"/>
+      <w:numFmt w:val="bullet"/>
+      <w:lvlText w:val=""/>
+      <w:lvlJc w:val="left"/>
+      <w:pPr>
+        <w:ind w:left="6480" w:hanging="360"/>
+      </w:pPr>
+      <w:rPr>
+        <w:rFonts w:ascii="Wingdings" w:hAnsi="Wingdings" w:hint="default"/>
+      </w:rPr>
+    </w:lvl>
+  </w:abstractNum>
+  <w:abstractNum w:abstractNumId="11" w15:restartNumberingAfterBreak="0">
+    <w:nsid w:val="4E29391D"/>
+    <w:multiLevelType w:val="hybridMultilevel"/>
+    <w:tmpl w:val="8C4487AA"/>
+    <w:lvl w:ilvl="0" w:tplc="04090001">
+      <w:start w:val="1"/>
+      <w:numFmt w:val="bullet"/>
+      <w:lvlText w:val=""/>
+      <w:lvlJc w:val="left"/>
+      <w:pPr>
+        <w:ind w:left="720" w:hanging="360"/>
+      </w:pPr>
+      <w:rPr>
+        <w:rFonts w:ascii="Symbol" w:hAnsi="Symbol" w:hint="default"/>
+      </w:rPr>
+    </w:lvl>
+    <w:lvl w:ilvl="1" w:tplc="04090003" w:tentative="1">
+      <w:start w:val="1"/>
+      <w:numFmt w:val="bullet"/>
+      <w:lvlText w:val="o"/>
+      <w:lvlJc w:val="left"/>
+      <w:pPr>
+        <w:ind w:left="1440" w:hanging="360"/>
+      </w:pPr>
+      <w:rPr>
+        <w:rFonts w:ascii="Courier New" w:hAnsi="Courier New" w:cs="Courier New" w:hint="default"/>
+      </w:rPr>
+    </w:lvl>
+    <w:lvl w:ilvl="2" w:tplc="04090005" w:tentative="1">
+      <w:start w:val="1"/>
+      <w:numFmt w:val="bullet"/>
+      <w:lvlText w:val=""/>
+      <w:lvlJc w:val="left"/>
+      <w:pPr>
+        <w:ind w:left="2160" w:hanging="360"/>
+      </w:pPr>
+      <w:rPr>
+        <w:rFonts w:ascii="Wingdings" w:hAnsi="Wingdings" w:hint="default"/>
+      </w:rPr>
+    </w:lvl>
+    <w:lvl w:ilvl="3" w:tplc="04090001" w:tentative="1">
+      <w:start w:val="1"/>
+      <w:numFmt w:val="bullet"/>
+      <w:lvlText w:val=""/>
+      <w:lvlJc w:val="left"/>
+      <w:pPr>
+        <w:ind w:left="2880" w:hanging="360"/>
+      </w:pPr>
+      <w:rPr>
+        <w:rFonts w:ascii="Symbol" w:hAnsi="Symbol" w:hint="default"/>
+      </w:rPr>
+    </w:lvl>
+    <w:lvl w:ilvl="4" w:tplc="04090003" w:tentative="1">
+      <w:start w:val="1"/>
+      <w:numFmt w:val="bullet"/>
+      <w:lvlText w:val="o"/>
+      <w:lvlJc w:val="left"/>
+      <w:pPr>
+        <w:ind w:left="3600" w:hanging="360"/>
+      </w:pPr>
+      <w:rPr>
+        <w:rFonts w:ascii="Courier New" w:hAnsi="Courier New" w:cs="Courier New" w:hint="default"/>
+      </w:rPr>
+    </w:lvl>
+    <w:lvl w:ilvl="5" w:tplc="04090005" w:tentative="1">
+      <w:start w:val="1"/>
+      <w:numFmt w:val="bullet"/>
+      <w:lvlText w:val=""/>
+      <w:lvlJc w:val="left"/>
+      <w:pPr>
+        <w:ind w:left="4320" w:hanging="360"/>
+      </w:pPr>
+      <w:rPr>
+        <w:rFonts w:ascii="Wingdings" w:hAnsi="Wingdings" w:hint="default"/>
+      </w:rPr>
+    </w:lvl>
+    <w:lvl w:ilvl="6" w:tplc="04090001" w:tentative="1">
+      <w:start w:val="1"/>
+      <w:numFmt w:val="bullet"/>
+      <w:lvlText w:val=""/>
+      <w:lvlJc w:val="left"/>
+      <w:pPr>
+        <w:ind w:left="5040" w:hanging="360"/>
+      </w:pPr>
+      <w:rPr>
+        <w:rFonts w:ascii="Symbol" w:hAnsi="Symbol" w:hint="default"/>
+      </w:rPr>
+    </w:lvl>
+    <w:lvl w:ilvl="7" w:tplc="04090003" w:tentative="1">
+      <w:start w:val="1"/>
+      <w:numFmt w:val="bullet"/>
+      <w:lvlText w:val="o"/>
+      <w:lvlJc w:val="left"/>
+      <w:pPr>
+        <w:ind w:left="5760" w:hanging="360"/>
+      </w:pPr>
+      <w:rPr>
+        <w:rFonts w:ascii="Courier New" w:hAnsi="Courier New" w:cs="Courier New" w:hint="default"/>
+      </w:rPr>
+    </w:lvl>
+    <w:lvl w:ilvl="8" w:tplc="04090005" w:tentative="1">
+      <w:start w:val="1"/>
+      <w:numFmt w:val="bullet"/>
+      <w:lvlText w:val=""/>
+      <w:lvlJc w:val="left"/>
+      <w:pPr>
+        <w:ind w:left="6480" w:hanging="360"/>
+      </w:pPr>
+      <w:rPr>
+        <w:rFonts w:ascii="Wingdings" w:hAnsi="Wingdings" w:hint="default"/>
+      </w:rPr>
+    </w:lvl>
+  </w:abstractNum>
+  <w:abstractNum w:abstractNumId="12" w15:restartNumberingAfterBreak="0">
+    <w:nsid w:val="5F45262D"/>
+    <w:multiLevelType w:val="hybridMultilevel"/>
+    <w:tmpl w:val="B0066E20"/>
+    <w:lvl w:ilvl="0" w:tplc="04090001">
+      <w:start w:val="1"/>
+      <w:numFmt w:val="bullet"/>
+      <w:lvlText w:val=""/>
+      <w:lvlJc w:val="left"/>
+      <w:pPr>
+        <w:ind w:left="720" w:hanging="360"/>
+      </w:pPr>
+      <w:rPr>
+        <w:rFonts w:ascii="Symbol" w:hAnsi="Symbol" w:hint="default"/>
+      </w:rPr>
+    </w:lvl>
+    <w:lvl w:ilvl="1" w:tplc="04090003" w:tentative="1">
+      <w:start w:val="1"/>
+      <w:numFmt w:val="bullet"/>
+      <w:lvlText w:val="o"/>
+      <w:lvlJc w:val="left"/>
+      <w:pPr>
+        <w:ind w:left="1440" w:hanging="360"/>
+      </w:pPr>
+      <w:rPr>
+        <w:rFonts w:ascii="Courier New" w:hAnsi="Courier New" w:cs="Courier New" w:hint="default"/>
+      </w:rPr>
+    </w:lvl>
+    <w:lvl w:ilvl="2" w:tplc="04090005" w:tentative="1">
+      <w:start w:val="1"/>
+      <w:numFmt w:val="bullet"/>
+      <w:lvlText w:val=""/>
+      <w:lvlJc w:val="left"/>
+      <w:pPr>
+        <w:ind w:left="2160" w:hanging="360"/>
+      </w:pPr>
+      <w:rPr>
+        <w:rFonts w:ascii="Wingdings" w:hAnsi="Wingdings" w:hint="default"/>
+      </w:rPr>
+    </w:lvl>
+    <w:lvl w:ilvl="3" w:tplc="04090001" w:tentative="1">
+      <w:start w:val="1"/>
+      <w:numFmt w:val="bullet"/>
+      <w:lvlText w:val=""/>
+      <w:lvlJc w:val="left"/>
+      <w:pPr>
+        <w:ind w:left="2880" w:hanging="360"/>
+      </w:pPr>
+      <w:rPr>
+        <w:rFonts w:ascii="Symbol" w:hAnsi="Symbol" w:hint="default"/>
+      </w:rPr>
+    </w:lvl>
+    <w:lvl w:ilvl="4" w:tplc="04090003" w:tentative="1">
+      <w:start w:val="1"/>
+      <w:numFmt w:val="bullet"/>
+      <w:lvlText w:val="o"/>
+      <w:lvlJc w:val="left"/>
+      <w:pPr>
+        <w:ind w:left="3600" w:hanging="360"/>
+      </w:pPr>
+      <w:rPr>
+        <w:rFonts w:ascii="Courier New" w:hAnsi="Courier New" w:cs="Courier New" w:hint="default"/>
+      </w:rPr>
+    </w:lvl>
+    <w:lvl w:ilvl="5" w:tplc="04090005" w:tentative="1">
+      <w:start w:val="1"/>
+      <w:numFmt w:val="bullet"/>
+      <w:lvlText w:val=""/>
+      <w:lvlJc w:val="left"/>
+      <w:pPr>
+        <w:ind w:left="4320" w:hanging="360"/>
+      </w:pPr>
+      <w:rPr>
+        <w:rFonts w:ascii="Wingdings" w:hAnsi="Wingdings" w:hint="default"/>
+      </w:rPr>
+    </w:lvl>
+    <w:lvl w:ilvl="6" w:tplc="04090001" w:tentative="1">
+      <w:start w:val="1"/>
+      <w:numFmt w:val="bullet"/>
+      <w:lvlText w:val=""/>
+      <w:lvlJc w:val="left"/>
+      <w:pPr>
+        <w:ind w:left="5040" w:hanging="360"/>
+      </w:pPr>
+      <w:rPr>
+        <w:rFonts w:ascii="Symbol" w:hAnsi="Symbol" w:hint="default"/>
+      </w:rPr>
+    </w:lvl>
+    <w:lvl w:ilvl="7" w:tplc="04090003" w:tentative="1">
+      <w:start w:val="1"/>
+      <w:numFmt w:val="bullet"/>
+      <w:lvlText w:val="o"/>
+      <w:lvlJc w:val="left"/>
+      <w:pPr>
+        <w:ind w:left="5760" w:hanging="360"/>
+      </w:pPr>
+      <w:rPr>
+        <w:rFonts w:ascii="Courier New" w:hAnsi="Courier New" w:cs="Courier New" w:hint="default"/>
+      </w:rPr>
+    </w:lvl>
+    <w:lvl w:ilvl="8" w:tplc="04090005" w:tentative="1">
+      <w:start w:val="1"/>
+      <w:numFmt w:val="bullet"/>
+      <w:lvlText w:val=""/>
+      <w:lvlJc w:val="left"/>
+      <w:pPr>
+        <w:ind w:left="6480" w:hanging="360"/>
+      </w:pPr>
+      <w:rPr>
+        <w:rFonts w:ascii="Wingdings" w:hAnsi="Wingdings" w:hint="default"/>
+      </w:rPr>
+    </w:lvl>
+  </w:abstractNum>
+  <w:abstractNum w:abstractNumId="13" w15:restartNumberingAfterBreak="0">
+    <w:nsid w:val="61A25113"/>
+    <w:multiLevelType w:val="hybridMultilevel"/>
+    <w:tmpl w:val="FC48E8BE"/>
+    <w:lvl w:ilvl="0" w:tplc="04090001">
+      <w:start w:val="1"/>
+      <w:numFmt w:val="bullet"/>
+      <w:lvlText w:val=""/>
+      <w:lvlJc w:val="left"/>
+      <w:pPr>
+        <w:ind w:left="720" w:hanging="360"/>
+      </w:pPr>
+      <w:rPr>
+        <w:rFonts w:ascii="Symbol" w:hAnsi="Symbol" w:hint="default"/>
+      </w:rPr>
+    </w:lvl>
+    <w:lvl w:ilvl="1" w:tplc="04090003" w:tentative="1">
+      <w:start w:val="1"/>
+      <w:numFmt w:val="bullet"/>
+      <w:lvlText w:val="o"/>
+      <w:lvlJc w:val="left"/>
+      <w:pPr>
+        <w:ind w:left="1440" w:hanging="360"/>
+      </w:pPr>
+      <w:rPr>
+        <w:rFonts w:ascii="Courier New" w:hAnsi="Courier New" w:cs="Courier New" w:hint="default"/>
+      </w:rPr>
+    </w:lvl>
+    <w:lvl w:ilvl="2" w:tplc="04090005" w:tentative="1">
+      <w:start w:val="1"/>
+      <w:numFmt w:val="bullet"/>
+      <w:lvlText w:val=""/>
+      <w:lvlJc w:val="left"/>
+      <w:pPr>
+        <w:ind w:left="2160" w:hanging="360"/>
+      </w:pPr>
+      <w:rPr>
+        <w:rFonts w:ascii="Wingdings" w:hAnsi="Wingdings" w:hint="default"/>
+      </w:rPr>
+    </w:lvl>
+    <w:lvl w:ilvl="3" w:tplc="04090001" w:tentative="1">
+      <w:start w:val="1"/>
+      <w:numFmt w:val="bullet"/>
+      <w:lvlText w:val=""/>
+      <w:lvlJc w:val="left"/>
+      <w:pPr>
+        <w:ind w:left="2880" w:hanging="360"/>
+      </w:pPr>
+      <w:rPr>
+        <w:rFonts w:ascii="Symbol" w:hAnsi="Symbol" w:hint="default"/>
+      </w:rPr>
+    </w:lvl>
+    <w:lvl w:ilvl="4" w:tplc="04090003" w:tentative="1">
+      <w:start w:val="1"/>
+      <w:numFmt w:val="bullet"/>
+      <w:lvlText w:val="o"/>
+      <w:lvlJc w:val="left"/>
+      <w:pPr>
+        <w:ind w:left="3600" w:hanging="360"/>
+      </w:pPr>
+      <w:rPr>
+        <w:rFonts w:ascii="Courier New" w:hAnsi="Courier New" w:cs="Courier New" w:hint="default"/>
+      </w:rPr>
+    </w:lvl>
+    <w:lvl w:ilvl="5" w:tplc="04090005" w:tentative="1">
+      <w:start w:val="1"/>
+      <w:numFmt w:val="bullet"/>
+      <w:lvlText w:val=""/>
+      <w:lvlJc w:val="left"/>
+      <w:pPr>
+        <w:ind w:left="4320" w:hanging="360"/>
+      </w:pPr>
+      <w:rPr>
+        <w:rFonts w:ascii="Wingdings" w:hAnsi="Wingdings" w:hint="default"/>
+      </w:rPr>
+    </w:lvl>
+    <w:lvl w:ilvl="6" w:tplc="04090001" w:tentative="1">
+      <w:start w:val="1"/>
+      <w:numFmt w:val="bullet"/>
+      <w:lvlText w:val=""/>
+      <w:lvlJc w:val="left"/>
+      <w:pPr>
+        <w:ind w:left="5040" w:hanging="360"/>
+      </w:pPr>
+      <w:rPr>
+        <w:rFonts w:ascii="Symbol" w:hAnsi="Symbol" w:hint="default"/>
+      </w:rPr>
+    </w:lvl>
+    <w:lvl w:ilvl="7" w:tplc="04090003" w:tentative="1">
+      <w:start w:val="1"/>
+      <w:numFmt w:val="bullet"/>
+      <w:lvlText w:val="o"/>
+      <w:lvlJc w:val="left"/>
+      <w:pPr>
+        <w:ind w:left="5760" w:hanging="360"/>
+      </w:pPr>
+      <w:rPr>
+        <w:rFonts w:ascii="Courier New" w:hAnsi="Courier New" w:cs="Courier New" w:hint="default"/>
+      </w:rPr>
+    </w:lvl>
+    <w:lvl w:ilvl="8" w:tplc="04090005" w:tentative="1">
+      <w:start w:val="1"/>
+      <w:numFmt w:val="bullet"/>
+      <w:lvlText w:val=""/>
+      <w:lvlJc w:val="left"/>
+      <w:pPr>
+        <w:ind w:left="6480" w:hanging="360"/>
+      </w:pPr>
+      <w:rPr>
+        <w:rFonts w:ascii="Wingdings" w:hAnsi="Wingdings" w:hint="default"/>
+      </w:rPr>
+    </w:lvl>
+  </w:abstractNum>
   <w:num w:numId="1">
-    <w:abstractNumId w:val="7"/>
+    <w:abstractNumId w:val="11"/>
   </w:num>
   <w:num w:numId="2">
-    <w:abstractNumId w:val="9"/>
+    <w:abstractNumId w:val="13"/>
   </w:num>
   <w:num w:numId="3">
     <w:abstractNumId w:val="0"/>
   </w:num>
   <w:num w:numId="4">
+    <w:abstractNumId w:val="7"/>
+  </w:num>
+  <w:num w:numId="5">
+    <w:abstractNumId w:val="3"/>
+  </w:num>
+  <w:num w:numId="6">
+    <w:abstractNumId w:val="12"/>
+  </w:num>
+  <w:num w:numId="7">
+    <w:abstractNumId w:val="6"/>
+  </w:num>
+  <w:num w:numId="8">
+    <w:abstractNumId w:val="2"/>
+  </w:num>
+  <w:num w:numId="9">
+    <w:abstractNumId w:val="9"/>
+  </w:num>
+  <w:num w:numId="10">
+    <w:abstractNumId w:val="10"/>
+  </w:num>
+  <w:num w:numId="11">
+    <w:abstractNumId w:val="8"/>
+  </w:num>
+  <w:num w:numId="12">
     <w:abstractNumId w:val="4"/>
   </w:num>
-  <w:num w:numId="5">
-    <w:abstractNumId w:val="2"/>
-  </w:num>
-  <w:num w:numId="6">
-    <w:abstractNumId w:val="8"/>
-  </w:num>
-  <w:num w:numId="7">
-    <w:abstractNumId w:val="3"/>
-  </w:num>
-  <w:num w:numId="8">
-    <w:abstractNumId w:val="1"/>
-  </w:num>
-  <w:num w:numId="9">
+  <w:num w:numId="13">
     <w:abstractNumId w:val="5"/>
   </w:num>
-  <w:num w:numId="10">
-    <w:abstractNumId w:val="6"/>
+  <w:num w:numId="14">
+    <w:abstractNumId w:val="1"/>
   </w:num>
 </w:numbering>
 </file>
@@ -11715,7 +12730,7 @@
 </file>
 
 <file path=customXml/itemProps1.xml><?xml version="1.0" encoding="utf-8"?>
-<ds:datastoreItem xmlns:ds="http://schemas.openxmlformats.org/officeDocument/2006/customXml" ds:itemID="{07658B79-648C-7B46-B138-33E98C789E59}">
+<ds:datastoreItem xmlns:ds="http://schemas.openxmlformats.org/officeDocument/2006/customXml" ds:itemID="{57589A37-4E1E-294A-A2BC-8DCD98D81F32}">
   <ds:schemaRefs>
     <ds:schemaRef ds:uri="http://schemas.openxmlformats.org/officeDocument/2006/bibliography"/>
   </ds:schemaRefs>

</xml_diff>